<commit_message>
commit made to test the repository
</commit_message>
<xml_diff>
--- a/francisco_riano_RP.docx
+++ b/francisco_riano_RP.docx
@@ -2960,7 +2960,7 @@
                           </a:xfrm>
                         </wpg:grpSpPr>
                         <wps:wsp>
-                          <wps:cNvPr id="2" name="Rectangle 2"/>
+                          <wps:cNvPr id="6" name="Rectangle 2"/>
                           <wps:cNvSpPr/>
                           <wps:spPr>
                             <a:xfrm>
@@ -3491,7 +3491,7 @@
                         </wps:wsp>
                       </wpg:grpSp>
                       <wps:wsp>
-                        <wps:cNvPr id="6" name="Straight Arrow Connector 6"/>
+                        <wps:cNvPr id="7" name="Straight Arrow Connector 6"/>
                         <wps:cNvCnPr/>
                         <wps:spPr>
                           <a:xfrm>
@@ -4404,7 +4404,15 @@
                 <w:color w:val="000000" w:themeColor="text1"/>
                 <w:sz w:val="24"/>
               </w:rPr>
-              <w:t>Moderator</w:t>
+              <w:t>M</w:t>
+            </w:r>
+            <w:r>
+              <w:rPr>
+                <w:rFonts w:ascii="Times New Roman"/>
+                <w:color w:val="000000" w:themeColor="text1"/>
+                <w:sz w:val="24"/>
+              </w:rPr>
+              <w:t>ediator</w:t>
             </w:r>
           </w:p>
         </w:tc>
@@ -4429,15 +4437,7 @@
                 <w:color w:val="000000" w:themeColor="text1"/>
                 <w:sz w:val="24"/>
               </w:rPr>
-              <w:t>C</w:t>
-            </w:r>
-            <w:r>
-              <w:rPr>
-                <w:rFonts w:ascii="Times New Roman"/>
-                <w:color w:val="000000" w:themeColor="text1"/>
-                <w:sz w:val="24"/>
-              </w:rPr>
-              <w:t>omplexity</w:t>
+              <w:t>Psychological ownership</w:t>
             </w:r>
           </w:p>
         </w:tc>
@@ -4464,79 +4464,7 @@
                 <w:sz w:val="20"/>
                 <w:szCs w:val="18"/>
               </w:rPr>
-              <w:t xml:space="preserve"> </w:t>
-            </w:r>
-            <w:r>
-              <w:rPr>
-                <w:rFonts w:ascii="Times New Roman"/>
-                <w:color w:val="000000" w:themeColor="text1"/>
-                <w:sz w:val="20"/>
-                <w:szCs w:val="18"/>
-              </w:rPr>
-              <w:t xml:space="preserve">It is going to be treated as a categorical variable. In total there are going to be just 2 conditions. </w:t>
-            </w:r>
-            <w:r>
-              <w:rPr>
-                <w:rFonts w:ascii="Times New Roman"/>
-                <w:color w:val="000000" w:themeColor="text1"/>
-                <w:sz w:val="20"/>
-                <w:szCs w:val="18"/>
-              </w:rPr>
-              <w:t>Each condition is going to be stated as follows:</w:t>
-            </w:r>
-          </w:p>
-          <w:p>
-            <w:pPr>
-              <w:pStyle w:val="ListParagraph"/>
-              <w:numPr>
-                <w:ilvl w:val="0"/>
-                <w:numId w:val="22"/>
-              </w:numPr>
-              <w:spacing w:before="137" w:line="360" w:lineRule="auto"/>
-              <w:ind w:right="115"/>
-              <w:jc w:val="both"/>
-              <w:rPr>
-                <w:rFonts w:ascii="Times New Roman"/>
-                <w:color w:val="000000" w:themeColor="text1"/>
-                <w:sz w:val="20"/>
-                <w:szCs w:val="18"/>
-              </w:rPr>
-            </w:pPr>
-            <w:r>
-              <w:rPr>
-                <w:rFonts w:ascii="Times New Roman"/>
-                <w:color w:val="000000" w:themeColor="text1"/>
-                <w:sz w:val="20"/>
-                <w:szCs w:val="18"/>
-              </w:rPr>
-              <w:t>High: Product with a high complexity (e-bike)</w:t>
-            </w:r>
-          </w:p>
-          <w:p>
-            <w:pPr>
-              <w:pStyle w:val="ListParagraph"/>
-              <w:numPr>
-                <w:ilvl w:val="0"/>
-                <w:numId w:val="22"/>
-              </w:numPr>
-              <w:spacing w:before="137" w:line="360" w:lineRule="auto"/>
-              <w:ind w:right="115"/>
-              <w:jc w:val="both"/>
-              <w:rPr>
-                <w:rFonts w:ascii="Times New Roman"/>
-                <w:color w:val="000000" w:themeColor="text1"/>
-                <w:sz w:val="20"/>
-                <w:szCs w:val="18"/>
-              </w:rPr>
-            </w:pPr>
-            <w:r>
-              <w:rPr>
-                <w:rFonts w:ascii="Times New Roman"/>
-                <w:color w:val="000000" w:themeColor="text1"/>
-                <w:sz w:val="20"/>
-                <w:szCs w:val="18"/>
-              </w:rPr>
-              <w:t>Low: Product with a low complexity (regular bike)</w:t>
+              <w:t>Measurement: 5 items scale including:  I sense this bike its mine; I feel a very high degree of personal ownership towards this bike; I feel personally connected to this bike; it is hard for me to think about this bike as mine; this bike does not make me feel that it is mine. Respondents will be asked to indicate their opinion on a seven-point scale (1= strongly disagree; 7 strongly agree)</w:t>
             </w:r>
           </w:p>
         </w:tc>
@@ -4588,7 +4516,7 @@
                 <w:color w:val="000000" w:themeColor="text1"/>
                 <w:sz w:val="24"/>
               </w:rPr>
-              <w:t>Psychological ownership</w:t>
+              <w:t>Willingness to pay</w:t>
             </w:r>
           </w:p>
         </w:tc>
@@ -4608,87 +4536,6 @@
                 <w:szCs w:val="18"/>
               </w:rPr>
             </w:pPr>
-            <w:r>
-              <w:rPr>
-                <w:rFonts w:ascii="Times New Roman"/>
-                <w:color w:val="000000" w:themeColor="text1"/>
-                <w:sz w:val="20"/>
-                <w:szCs w:val="18"/>
-              </w:rPr>
-              <w:t>Measurement: 5 items scale</w:t>
-            </w:r>
-            <w:r>
-              <w:rPr>
-                <w:rFonts w:ascii="Times New Roman"/>
-                <w:color w:val="000000" w:themeColor="text1"/>
-                <w:sz w:val="20"/>
-                <w:szCs w:val="18"/>
-              </w:rPr>
-              <w:t xml:space="preserve"> including: </w:t>
-            </w:r>
-            <w:r>
-              <w:rPr>
-                <w:rFonts w:ascii="Times New Roman"/>
-                <w:color w:val="000000" w:themeColor="text1"/>
-                <w:sz w:val="20"/>
-                <w:szCs w:val="18"/>
-              </w:rPr>
-              <w:t xml:space="preserve"> </w:t>
-            </w:r>
-            <w:r>
-              <w:rPr>
-                <w:rFonts w:ascii="Times New Roman"/>
-                <w:color w:val="000000" w:themeColor="text1"/>
-                <w:sz w:val="20"/>
-                <w:szCs w:val="18"/>
-              </w:rPr>
-              <w:t xml:space="preserve">I sense this bike its mine; I feel a very high degree of </w:t>
-            </w:r>
-            <w:r>
-              <w:rPr>
-                <w:rFonts w:ascii="Times New Roman"/>
-                <w:color w:val="000000" w:themeColor="text1"/>
-                <w:sz w:val="20"/>
-                <w:szCs w:val="18"/>
-              </w:rPr>
-              <w:t>personal</w:t>
-            </w:r>
-            <w:r>
-              <w:rPr>
-                <w:rFonts w:ascii="Times New Roman"/>
-                <w:color w:val="000000" w:themeColor="text1"/>
-                <w:sz w:val="20"/>
-                <w:szCs w:val="18"/>
-              </w:rPr>
-              <w:t xml:space="preserve"> </w:t>
-            </w:r>
-            <w:r>
-              <w:rPr>
-                <w:rFonts w:ascii="Times New Roman"/>
-                <w:color w:val="000000" w:themeColor="text1"/>
-                <w:sz w:val="20"/>
-                <w:szCs w:val="18"/>
-              </w:rPr>
-              <w:t>ownership</w:t>
-            </w:r>
-            <w:r>
-              <w:rPr>
-                <w:rFonts w:ascii="Times New Roman"/>
-                <w:color w:val="000000" w:themeColor="text1"/>
-                <w:sz w:val="20"/>
-                <w:szCs w:val="18"/>
-              </w:rPr>
-              <w:t xml:space="preserve"> towards this bike; I feel personally connected to this bike; it is hard for me to think about this bike as mine; this bike does not make me feel that it is mine.</w:t>
-            </w:r>
-            <w:r>
-              <w:rPr>
-                <w:rFonts w:ascii="Times New Roman"/>
-                <w:color w:val="000000" w:themeColor="text1"/>
-                <w:sz w:val="20"/>
-                <w:szCs w:val="18"/>
-              </w:rPr>
-              <w:t xml:space="preserve"> Respondents will be asked to indicate their opinion on a seven-point scale (1= strongly disagree; 7 strongly agree)</w:t>
-            </w:r>
           </w:p>
         </w:tc>
       </w:tr>
@@ -4823,6 +4670,7 @@
           <w:color w:val="000000" w:themeColor="text1"/>
           <w:sz w:val="24"/>
         </w:rPr>
+        <w:lastRenderedPageBreak/>
         <w:t>The study will be carried out through</w:t>
       </w:r>
       <w:r>
@@ -5254,11 +5102,11 @@
         <w:jc w:val="left"/>
       </w:pPr>
       <w:r>
-        <w:t xml:space="preserve">Lee, Y., &amp; Kim, H. (2020). The Effect of Online Customization on Consumers’ </w:t>
+        <w:t xml:space="preserve">Lee, Y., &amp; Kim, H. (2020). The Effect of Online Customization on Consumers’ Happiness and Purchase Intention and the Mediating Roles of Autonomy, </w:t>
       </w:r>
       <w:r>
         <w:lastRenderedPageBreak/>
-        <w:t>Happiness and Purchase Intention and the Mediating Roles of Autonomy, Competence, and Pride of Authorship. International Journal of Human–Computer Interaction, 403-413.</w:t>
+        <w:t>Competence, and Pride of Authorship. International Journal of Human–Computer Interaction, 403-413.</w:t>
       </w:r>
     </w:p>
     <w:p>

</xml_diff>

<commit_message>
Second attempt in order to test it
</commit_message>
<xml_diff>
--- a/francisco_riano_RP.docx
+++ b/francisco_riano_RP.docx
@@ -638,23 +638,13 @@
         </w:rPr>
         <w:tab/>
       </w:r>
-      <w:proofErr w:type="spellStart"/>
       <w:r>
         <w:rPr>
           <w:rFonts w:ascii="Times New Roman"/>
           <w:color w:val="FF0000"/>
           <w:sz w:val="24"/>
         </w:rPr>
-        <w:t>Riano</w:t>
-      </w:r>
-      <w:proofErr w:type="spellEnd"/>
-      <w:r>
-        <w:rPr>
-          <w:rFonts w:ascii="Times New Roman"/>
-          <w:color w:val="FF0000"/>
-          <w:sz w:val="24"/>
-        </w:rPr>
-        <w:t xml:space="preserve"> Martinez Francisco</w:t>
+        <w:t>Riano Martinez Francisco</w:t>
       </w:r>
     </w:p>
     <w:p>
@@ -897,11 +887,9 @@
         </w:rPr>
         <w:t xml:space="preserve"> </w:t>
       </w:r>
-      <w:proofErr w:type="spellStart"/>
       <w:r>
         <w:t>Probleemachtergrond</w:t>
       </w:r>
-      <w:proofErr w:type="spellEnd"/>
     </w:p>
     <w:p>
       <w:pPr>
@@ -984,21 +972,12 @@
         </w:rPr>
         <w:t xml:space="preserve">One of the new business models produced by the circular economy is the one known as Product-as-a-service (PaaS). In this model the customers are not the owners of the product, rater they rent or lease it. In accordance with </w:t>
       </w:r>
-      <w:proofErr w:type="spellStart"/>
-      <w:r>
-        <w:rPr>
-          <w:rFonts w:ascii="Times New Roman" w:hAnsi="Times New Roman"/>
-          <w:sz w:val="24"/>
-        </w:rPr>
-        <w:t>Morewedge</w:t>
-      </w:r>
-      <w:proofErr w:type="spellEnd"/>
-      <w:r>
-        <w:rPr>
-          <w:rFonts w:ascii="Times New Roman" w:hAnsi="Times New Roman"/>
-          <w:sz w:val="24"/>
-        </w:rPr>
-        <w:t xml:space="preserve"> et al., </w:t>
+      <w:r>
+        <w:rPr>
+          <w:rFonts w:ascii="Times New Roman" w:hAnsi="Times New Roman"/>
+          <w:sz w:val="24"/>
+        </w:rPr>
+        <w:t xml:space="preserve">Morewedge et al., </w:t>
       </w:r>
       <w:r>
         <w:rPr>
@@ -1067,21 +1046,12 @@
         </w:rPr>
         <w:t xml:space="preserve">In accordance with </w:t>
       </w:r>
-      <w:proofErr w:type="spellStart"/>
-      <w:r>
-        <w:rPr>
-          <w:rFonts w:ascii="Times New Roman" w:hAnsi="Times New Roman"/>
-          <w:sz w:val="24"/>
-        </w:rPr>
-        <w:t>Orasmaa</w:t>
-      </w:r>
-      <w:proofErr w:type="spellEnd"/>
-      <w:r>
-        <w:rPr>
-          <w:rFonts w:ascii="Times New Roman" w:hAnsi="Times New Roman"/>
-          <w:sz w:val="24"/>
-        </w:rPr>
-        <w:t xml:space="preserve"> et al. (2020)</w:t>
+      <w:r>
+        <w:rPr>
+          <w:rFonts w:ascii="Times New Roman" w:hAnsi="Times New Roman"/>
+          <w:sz w:val="24"/>
+        </w:rPr>
+        <w:t>Orasmaa et al. (2020)</w:t>
       </w:r>
       <w:r>
         <w:rPr>
@@ -1202,21 +1172,12 @@
         </w:rPr>
         <w:t xml:space="preserve"> </w:t>
       </w:r>
-      <w:proofErr w:type="spellStart"/>
-      <w:r>
-        <w:rPr>
-          <w:rFonts w:ascii="Times New Roman" w:hAnsi="Times New Roman"/>
-          <w:sz w:val="24"/>
-        </w:rPr>
-        <w:t>Morewedge</w:t>
-      </w:r>
-      <w:proofErr w:type="spellEnd"/>
-      <w:r>
-        <w:rPr>
-          <w:rFonts w:ascii="Times New Roman" w:hAnsi="Times New Roman"/>
-          <w:sz w:val="24"/>
-        </w:rPr>
-        <w:t xml:space="preserve"> et al., </w:t>
+      <w:r>
+        <w:rPr>
+          <w:rFonts w:ascii="Times New Roman" w:hAnsi="Times New Roman"/>
+          <w:sz w:val="24"/>
+        </w:rPr>
+        <w:t xml:space="preserve">Morewedge et al., </w:t>
       </w:r>
       <w:r>
         <w:rPr>
@@ -1462,33 +1423,27 @@
         </w:rPr>
         <w:t xml:space="preserve"> </w:t>
       </w:r>
-      <w:proofErr w:type="spellStart"/>
       <w:r>
         <w:t>Probleemstelling</w:t>
       </w:r>
-      <w:proofErr w:type="spellEnd"/>
       <w:r>
         <w:rPr>
           <w:spacing w:val="-2"/>
         </w:rPr>
         <w:t xml:space="preserve"> </w:t>
       </w:r>
-      <w:proofErr w:type="spellStart"/>
       <w:r>
         <w:t>en</w:t>
       </w:r>
-      <w:proofErr w:type="spellEnd"/>
       <w:r>
         <w:rPr>
           <w:spacing w:val="-2"/>
         </w:rPr>
         <w:t xml:space="preserve"> </w:t>
       </w:r>
-      <w:proofErr w:type="spellStart"/>
       <w:r>
         <w:t>onderzoeksvragen</w:t>
       </w:r>
-      <w:proofErr w:type="spellEnd"/>
     </w:p>
     <w:p>
       <w:pPr>
@@ -1980,22 +1935,18 @@
         </w:rPr>
         <w:t xml:space="preserve"> </w:t>
       </w:r>
-      <w:proofErr w:type="spellStart"/>
       <w:r>
         <w:t>Theoretisch</w:t>
       </w:r>
-      <w:proofErr w:type="spellEnd"/>
       <w:r>
         <w:rPr>
           <w:spacing w:val="-3"/>
         </w:rPr>
         <w:t xml:space="preserve"> </w:t>
       </w:r>
-      <w:proofErr w:type="spellStart"/>
       <w:r>
         <w:t>kader</w:t>
       </w:r>
-      <w:proofErr w:type="spellEnd"/>
     </w:p>
     <w:p>
       <w:pPr>
@@ -2086,7 +2037,6 @@
         <w:lastRenderedPageBreak/>
         <w:t>A shift from legal ownership to legal access, promoted by the circular economy, offers challenges, for companies, in order to protect and maintain the psychological ownership. One of them is through the offering of platforms which could incorporate product customization (</w:t>
       </w:r>
-      <w:proofErr w:type="spellStart"/>
       <w:r>
         <w:rPr>
           <w:rFonts w:ascii="Times New Roman" w:hAnsi="Times New Roman"/>
@@ -2094,7 +2044,6 @@
         </w:rPr>
         <w:t>Morewedge</w:t>
       </w:r>
-      <w:proofErr w:type="spellEnd"/>
       <w:r>
         <w:rPr>
           <w:rFonts w:ascii="Times New Roman" w:hAnsi="Times New Roman"/>
@@ -2127,21 +2076,12 @@
         </w:rPr>
         <w:t>Also, it is important to mention that this variable has been included in this paper following the contributions made by Schreier (2006) and Franke et al. (2009) Both were aimed to analyze the effect of customization on willingness to pay, but while the first tested it through the comparison of self-design against standard products; the second made it through the assessment of tailored products belonging to several categories. As it has been mentioned before, willingness to pay is a variable positively related with the psychological ownership (</w:t>
       </w:r>
-      <w:proofErr w:type="spellStart"/>
-      <w:r>
-        <w:rPr>
-          <w:rFonts w:ascii="Times New Roman" w:hAnsi="Times New Roman"/>
-          <w:sz w:val="24"/>
-        </w:rPr>
-        <w:t>Morewedge</w:t>
-      </w:r>
-      <w:proofErr w:type="spellEnd"/>
-      <w:r>
-        <w:rPr>
-          <w:rFonts w:ascii="Times New Roman" w:hAnsi="Times New Roman"/>
-          <w:sz w:val="24"/>
-        </w:rPr>
-        <w:t xml:space="preserve"> et al., 202</w:t>
+      <w:r>
+        <w:rPr>
+          <w:rFonts w:ascii="Times New Roman" w:hAnsi="Times New Roman"/>
+          <w:sz w:val="24"/>
+        </w:rPr>
+        <w:t>Morewedge et al., 202</w:t>
       </w:r>
       <w:r>
         <w:rPr>
@@ -2262,17 +2202,8 @@
           <w:b w:val="0"/>
           <w:bCs w:val="0"/>
         </w:rPr>
-        <w:t xml:space="preserve">Dhar &amp; </w:t>
-      </w:r>
-      <w:proofErr w:type="spellStart"/>
-      <w:r>
-        <w:rPr>
-          <w:b w:val="0"/>
-          <w:bCs w:val="0"/>
-        </w:rPr>
-        <w:t>Wertenbroch</w:t>
-      </w:r>
-      <w:proofErr w:type="spellEnd"/>
+        <w:t>Dhar &amp; Wertenbroch</w:t>
+      </w:r>
       <w:r>
         <w:rPr>
           <w:b w:val="0"/>
@@ -2530,17 +2461,8 @@
           <w:rFonts w:ascii="Times New Roman" w:hAnsi="Times New Roman"/>
           <w:sz w:val="24"/>
         </w:rPr>
-        <w:t xml:space="preserve">must be borne in mind by companies given that, in accordance with </w:t>
-      </w:r>
-      <w:proofErr w:type="spellStart"/>
-      <w:r>
-        <w:rPr>
-          <w:rFonts w:ascii="Times New Roman" w:hAnsi="Times New Roman"/>
-          <w:sz w:val="24"/>
-        </w:rPr>
-        <w:t>Morewedge</w:t>
-      </w:r>
-      <w:proofErr w:type="spellEnd"/>
+        <w:t>must be borne in mind by companies given that, in accordance with Morewedge</w:t>
+      </w:r>
       <w:r>
         <w:rPr>
           <w:rFonts w:ascii="Times New Roman" w:hAnsi="Times New Roman"/>
@@ -3358,7 +3280,6 @@
                                     <w:lang w:val="es-CO"/>
                                   </w:rPr>
                                 </w:pPr>
-                                <w:proofErr w:type="spellStart"/>
                                 <w:r>
                                   <w:rPr>
                                     <w:lang w:val="es-CO"/>
@@ -3371,7 +3292,6 @@
                                   </w:rPr>
                                   <w:t>oderator</w:t>
                                 </w:r>
-                                <w:proofErr w:type="spellEnd"/>
                               </w:p>
                             </w:txbxContent>
                           </wps:txbx>
@@ -3988,13 +3908,8 @@
         <w:t xml:space="preserve"> </w:t>
       </w:r>
       <w:r>
-        <w:t>Design/</w:t>
-      </w:r>
-      <w:proofErr w:type="spellStart"/>
-      <w:r>
-        <w:t>Onderzoeksmethode</w:t>
-      </w:r>
-      <w:proofErr w:type="spellEnd"/>
+        <w:t>Design/Onderzoeksmethode</w:t>
+      </w:r>
     </w:p>
     <w:p>
       <w:pPr>
@@ -4536,6 +4451,15 @@
                 <w:szCs w:val="18"/>
               </w:rPr>
             </w:pPr>
+            <w:r>
+              <w:rPr>
+                <w:rFonts w:ascii="Times New Roman"/>
+                <w:color w:val="000000" w:themeColor="text1"/>
+                <w:sz w:val="20"/>
+                <w:szCs w:val="18"/>
+              </w:rPr>
+              <w:t>Respondents will be asked to give their willingness to pay for the customized product.</w:t>
+            </w:r>
           </w:p>
         </w:tc>
       </w:tr>
@@ -4969,13 +4893,8 @@
         <w:jc w:val="left"/>
       </w:pPr>
       <w:r>
-        <w:t>References/</w:t>
-      </w:r>
-      <w:proofErr w:type="spellStart"/>
-      <w:r>
-        <w:t>Referenties</w:t>
-      </w:r>
-      <w:proofErr w:type="spellEnd"/>
+        <w:t>References/Referenties</w:t>
+      </w:r>
     </w:p>
     <w:p>
       <w:pPr>
@@ -5002,15 +4921,7 @@
         <w:jc w:val="left"/>
       </w:pPr>
       <w:r>
-        <w:t xml:space="preserve">Dhar, R., &amp; </w:t>
-      </w:r>
-      <w:proofErr w:type="spellStart"/>
-      <w:r>
-        <w:t>Wertenbroch</w:t>
-      </w:r>
-      <w:proofErr w:type="spellEnd"/>
-      <w:r>
-        <w:t>, K. (2000). Consumer Choice Between Hedonic and Utilitarian Goods. Journal of Marketing Research, 60-71.</w:t>
+        <w:t>Dhar, R., &amp; Wertenbroch, K. (2000). Consumer Choice Between Hedonic and Utilitarian Goods. Journal of Marketing Research, 60-71.</w:t>
       </w:r>
     </w:p>
     <w:p>
@@ -5024,15 +4935,7 @@
         <w:jc w:val="left"/>
       </w:pPr>
       <w:r>
-        <w:t xml:space="preserve">Du, R., Hu, Y., &amp; </w:t>
-      </w:r>
-      <w:proofErr w:type="spellStart"/>
-      <w:r>
-        <w:t>Damangir</w:t>
-      </w:r>
-      <w:proofErr w:type="spellEnd"/>
-      <w:r>
-        <w:t>, S. (2015). Leveraging Trends in Online Searches for Product Features in Market Response Modeling. Journal of Marketing, 29-43.</w:t>
+        <w:t>Du, R., Hu, Y., &amp; Damangir, S. (2015). Leveraging Trends in Online Searches for Product Features in Market Response Modeling. Journal of Marketing, 29-43.</w:t>
       </w:r>
     </w:p>
     <w:p>
@@ -5066,15 +4969,7 @@
         <w:jc w:val="left"/>
       </w:pPr>
       <w:r>
-        <w:t xml:space="preserve">Lacy, P., Long, J., &amp; Spindler, W. (2020). The Circular Economy Handbook: Realizing the Circular Advantage. London: Palgrave </w:t>
-      </w:r>
-      <w:proofErr w:type="spellStart"/>
-      <w:r>
-        <w:t>macmillan</w:t>
-      </w:r>
-      <w:proofErr w:type="spellEnd"/>
-      <w:r>
-        <w:t>.</w:t>
+        <w:t>Lacy, P., Long, J., &amp; Spindler, W. (2020). The Circular Economy Handbook: Realizing the Circular Advantage. London: Palgrave macmillan.</w:t>
       </w:r>
     </w:p>
     <w:p>
@@ -5147,21 +5042,8 @@
         <w:spacing w:line="360" w:lineRule="auto"/>
         <w:jc w:val="left"/>
       </w:pPr>
-      <w:proofErr w:type="spellStart"/>
-      <w:r>
-        <w:t>Morewedge</w:t>
-      </w:r>
-      <w:proofErr w:type="spellEnd"/>
-      <w:r>
-        <w:t xml:space="preserve">, C., Monga, A., </w:t>
-      </w:r>
-      <w:proofErr w:type="spellStart"/>
-      <w:r>
-        <w:t>Palmatier</w:t>
-      </w:r>
-      <w:proofErr w:type="spellEnd"/>
-      <w:r>
-        <w:t>, R., Shu, S., &amp; Small, D. (2021). Evolution of Consumption: A Psychological Ownership Framework. Journal of Marketing, 196-218.</w:t>
+      <w:r>
+        <w:t>Morewedge, C., Monga, A., Palmatier, R., Shu, S., &amp; Small, D. (2021). Evolution of Consumption: A Psychological Ownership Framework. Journal of Marketing, 196-218.</w:t>
       </w:r>
     </w:p>
     <w:p>
@@ -5175,28 +5057,7 @@
         <w:jc w:val="left"/>
       </w:pPr>
       <w:r>
-        <w:t xml:space="preserve">Norton, M., </w:t>
-      </w:r>
-      <w:proofErr w:type="spellStart"/>
-      <w:r>
-        <w:t>Mochon</w:t>
-      </w:r>
-      <w:proofErr w:type="spellEnd"/>
-      <w:r>
-        <w:t xml:space="preserve">, D., &amp; </w:t>
-      </w:r>
-      <w:proofErr w:type="spellStart"/>
-      <w:proofErr w:type="gramStart"/>
-      <w:r>
-        <w:t>Ariely</w:t>
-      </w:r>
-      <w:proofErr w:type="spellEnd"/>
-      <w:r>
-        <w:t xml:space="preserve"> ,</w:t>
-      </w:r>
-      <w:proofErr w:type="gramEnd"/>
-      <w:r>
-        <w:t xml:space="preserve"> D. (2012). The “IKEA Effect”: When Labor Leads to Love. Journal of Consumer Psychology, 453-460.</w:t>
+        <w:t>Norton, M., Mochon, D., &amp; Ariely , D. (2012). The “IKEA Effect”: When Labor Leads to Love. Journal of Consumer Psychology, 453-460.</w:t>
       </w:r>
     </w:p>
     <w:p>
@@ -5209,58 +5070,14 @@
         <w:spacing w:line="360" w:lineRule="auto"/>
         <w:jc w:val="left"/>
       </w:pPr>
-      <w:proofErr w:type="spellStart"/>
       <w:r>
         <w:rPr>
           <w:lang w:val="es-CO"/>
         </w:rPr>
-        <w:t>Orasmaa</w:t>
-      </w:r>
-      <w:proofErr w:type="spellEnd"/>
-      <w:r>
-        <w:rPr>
-          <w:lang w:val="es-CO"/>
-        </w:rPr>
-        <w:t xml:space="preserve">, A., </w:t>
-      </w:r>
-      <w:proofErr w:type="spellStart"/>
-      <w:r>
-        <w:rPr>
-          <w:lang w:val="es-CO"/>
-        </w:rPr>
-        <w:t>Laurila</w:t>
-      </w:r>
-      <w:proofErr w:type="spellEnd"/>
-      <w:r>
-        <w:rPr>
-          <w:lang w:val="es-CO"/>
-        </w:rPr>
-        <w:t xml:space="preserve">, L., &amp; </w:t>
-      </w:r>
-      <w:proofErr w:type="spellStart"/>
-      <w:r>
-        <w:rPr>
-          <w:lang w:val="es-CO"/>
-        </w:rPr>
-        <w:t>Liimatainen</w:t>
-      </w:r>
-      <w:proofErr w:type="spellEnd"/>
-      <w:r>
-        <w:rPr>
-          <w:lang w:val="es-CO"/>
-        </w:rPr>
-        <w:t xml:space="preserve">, H. (2020). </w:t>
-      </w:r>
-      <w:r>
-        <w:t xml:space="preserve">Rethinking ownership. </w:t>
-      </w:r>
-      <w:proofErr w:type="spellStart"/>
-      <w:r>
-        <w:t>Sitra</w:t>
-      </w:r>
-      <w:proofErr w:type="spellEnd"/>
-      <w:r>
-        <w:t xml:space="preserve"> studies, 1-42.</w:t>
+        <w:t xml:space="preserve">Orasmaa, A., Laurila, L., &amp; Liimatainen, H. (2020). </w:t>
+      </w:r>
+      <w:r>
+        <w:t>Rethinking ownership. Sitra studies, 1-42.</w:t>
       </w:r>
     </w:p>
     <w:p>
@@ -5332,15 +5149,7 @@
         <w:jc w:val="left"/>
       </w:pPr>
       <w:r>
-        <w:t xml:space="preserve">Schreier, M. (2006). The value increment of mass-customized products: an empirical assessment. Journal of Consumer </w:t>
-      </w:r>
-      <w:proofErr w:type="spellStart"/>
-      <w:r>
-        <w:t>Behaviour</w:t>
-      </w:r>
-      <w:proofErr w:type="spellEnd"/>
-      <w:r>
-        <w:t>, 317-327.</w:t>
+        <w:t>Schreier, M. (2006). The value increment of mass-customized products: an empirical assessment. Journal of Consumer Behaviour, 317-327.</w:t>
       </w:r>
     </w:p>
     <w:p>
@@ -5353,21 +5162,8 @@
         <w:spacing w:line="360" w:lineRule="auto"/>
         <w:jc w:val="left"/>
       </w:pPr>
-      <w:proofErr w:type="spellStart"/>
-      <w:r>
-        <w:t>Swait</w:t>
-      </w:r>
-      <w:proofErr w:type="spellEnd"/>
-      <w:r>
-        <w:t xml:space="preserve">, J., &amp; </w:t>
-      </w:r>
-      <w:proofErr w:type="spellStart"/>
-      <w:r>
-        <w:t>Adamowicz</w:t>
-      </w:r>
-      <w:proofErr w:type="spellEnd"/>
-      <w:r>
-        <w:t>, W. (2001). The Influence of Task Complexity on Consumer Choice: A Latent Class Model of Decision Strategy Switching. J</w:t>
+      <w:r>
+        <w:t>Swait, J., &amp; Adamowicz, W. (2001). The Influence of Task Complexity on Consumer Choice: A Latent Class Model of Decision Strategy Switching. J</w:t>
       </w:r>
       <w:r>
         <w:t>ournal</w:t>

</xml_diff>

<commit_message>
PO defined as mediator and WTP as DV
</commit_message>
<xml_diff>
--- a/francisco_riano_RP.docx
+++ b/francisco_riano_RP.docx
@@ -1970,7 +1970,7 @@
           <w:rFonts w:ascii="Times New Roman" w:hAnsi="Times New Roman"/>
           <w:sz w:val="24"/>
         </w:rPr>
-        <w:t xml:space="preserve">3.1 Level of customization of products. </w:t>
+        <w:t>3.1 Level of customization</w:t>
       </w:r>
     </w:p>
     <w:p>
@@ -2049,14 +2049,28 @@
           <w:rFonts w:ascii="Times New Roman" w:hAnsi="Times New Roman"/>
           <w:sz w:val="24"/>
         </w:rPr>
-        <w:t xml:space="preserve"> et al., 2021). Customization may create a greater level of psychological ownership. For this reason, the level of customization on a product was included in the model and thus, it is expected to have a direct and significant relationship with psychological ownership</w:t>
-      </w:r>
-      <w:r>
-        <w:rPr>
-          <w:rFonts w:ascii="Times New Roman" w:hAnsi="Times New Roman"/>
-          <w:sz w:val="24"/>
-        </w:rPr>
-        <w:t xml:space="preserve"> and willingness to pay as well.</w:t>
+        <w:t xml:space="preserve"> et al., 2021). Customization may create a greater level of psychological ownership. For this reason, the level of customization on a product was included in the model and thus, it is expected to have a</w:t>
+      </w:r>
+      <w:r>
+        <w:rPr>
+          <w:rFonts w:ascii="Times New Roman" w:hAnsi="Times New Roman"/>
+          <w:sz w:val="24"/>
+        </w:rPr>
+        <w:t xml:space="preserve"> </w:t>
+      </w:r>
+      <w:r>
+        <w:rPr>
+          <w:rFonts w:ascii="Times New Roman" w:hAnsi="Times New Roman"/>
+          <w:sz w:val="24"/>
+        </w:rPr>
+        <w:t xml:space="preserve">significant relationship with </w:t>
+      </w:r>
+      <w:r>
+        <w:rPr>
+          <w:rFonts w:ascii="Times New Roman" w:hAnsi="Times New Roman"/>
+          <w:sz w:val="24"/>
+        </w:rPr>
+        <w:t>both, psychological ownership and willingness to pay.</w:t>
       </w:r>
     </w:p>
     <w:p>
@@ -2074,7 +2088,42 @@
           <w:rFonts w:ascii="Times New Roman" w:hAnsi="Times New Roman"/>
           <w:sz w:val="24"/>
         </w:rPr>
-        <w:t>Also, it is important to mention that this variable has been included in this paper following the contributions made by Schreier (2006) and Franke et al. (2009) Both were aimed to analyze the effect of customization on willingness to pay, but while the first tested it through the comparison of self-design against standard products; the second made it through the assessment of tailored products belonging to several categories. As it has been mentioned before, willingness to pay is a variable positively related with the psychological ownership (</w:t>
+        <w:t>I</w:t>
+      </w:r>
+      <w:r>
+        <w:rPr>
+          <w:rFonts w:ascii="Times New Roman" w:hAnsi="Times New Roman"/>
+          <w:sz w:val="24"/>
+        </w:rPr>
+        <w:t>t is important to mention that</w:t>
+      </w:r>
+      <w:r>
+        <w:rPr>
+          <w:rFonts w:ascii="Times New Roman" w:hAnsi="Times New Roman"/>
+          <w:sz w:val="24"/>
+        </w:rPr>
+        <w:t xml:space="preserve"> level of customization</w:t>
+      </w:r>
+      <w:r>
+        <w:rPr>
+          <w:rFonts w:ascii="Times New Roman" w:hAnsi="Times New Roman"/>
+          <w:sz w:val="24"/>
+        </w:rPr>
+        <w:t xml:space="preserve"> has been included</w:t>
+      </w:r>
+      <w:r>
+        <w:rPr>
+          <w:rFonts w:ascii="Times New Roman" w:hAnsi="Times New Roman"/>
+          <w:sz w:val="24"/>
+        </w:rPr>
+        <w:t>, as an independent variable,</w:t>
+      </w:r>
+      <w:r>
+        <w:rPr>
+          <w:rFonts w:ascii="Times New Roman" w:hAnsi="Times New Roman"/>
+          <w:sz w:val="24"/>
+        </w:rPr>
+        <w:t xml:space="preserve"> in this paper following the contributions made by Schreier (2006) and Franke et al. (2009) Both were aimed to analyze the effect of customization on willingness to pay, but while the first tested it through the comparison of self-design against standard products; the second made it through the assessment of tailored products belonging to several categories. As it has been mentioned before, willingness to pay is a variable positively related with the psychological ownership (</w:t>
       </w:r>
       <w:r>
         <w:rPr>
@@ -2122,6 +2171,54 @@
           <w:rFonts w:ascii="Times New Roman" w:hAnsi="Times New Roman"/>
           <w:sz w:val="24"/>
         </w:rPr>
+        <w:t xml:space="preserve">Highly customizable products will </w:t>
+      </w:r>
+      <w:r>
+        <w:rPr>
+          <w:rFonts w:ascii="Times New Roman" w:hAnsi="Times New Roman"/>
+          <w:sz w:val="24"/>
+        </w:rPr>
+        <w:t>produce a higher willingness to pay</w:t>
+      </w:r>
+      <w:r>
+        <w:rPr>
+          <w:rFonts w:ascii="Times New Roman" w:hAnsi="Times New Roman"/>
+          <w:sz w:val="24"/>
+        </w:rPr>
+        <w:t xml:space="preserve"> than poor customizable products.</w:t>
+      </w:r>
+    </w:p>
+    <w:p>
+      <w:pPr>
+        <w:spacing w:before="1" w:line="360" w:lineRule="auto"/>
+        <w:ind w:left="1440" w:right="117"/>
+        <w:jc w:val="both"/>
+        <w:rPr>
+          <w:rFonts w:ascii="Times New Roman" w:hAnsi="Times New Roman"/>
+          <w:sz w:val="24"/>
+        </w:rPr>
+      </w:pPr>
+      <w:r>
+        <w:rPr>
+          <w:rFonts w:ascii="Times New Roman" w:hAnsi="Times New Roman"/>
+          <w:b/>
+          <w:bCs/>
+          <w:sz w:val="24"/>
+        </w:rPr>
+        <w:t>H2:</w:t>
+      </w:r>
+      <w:r>
+        <w:rPr>
+          <w:rFonts w:ascii="Times New Roman" w:hAnsi="Times New Roman"/>
+          <w:sz w:val="24"/>
+        </w:rPr>
+        <w:t xml:space="preserve"> </w:t>
+      </w:r>
+      <w:r>
+        <w:rPr>
+          <w:rFonts w:ascii="Times New Roman" w:hAnsi="Times New Roman"/>
+          <w:sz w:val="24"/>
+        </w:rPr>
         <w:t>Highly customizable products will develop a stronger psychological ownership, on customers, than poor customizable products.</w:t>
       </w:r>
     </w:p>
@@ -2176,7 +2273,68 @@
           <w:b w:val="0"/>
           <w:bCs w:val="0"/>
         </w:rPr>
-        <w:t xml:space="preserve">. At a fundamental level, the appeal of a product can be viewed as a function of two sets of factors: product features and marketing efforts (Du et al., 2015). In accordance with the purposes of this research, product features are going to be classified in two conditions: hedonic and utilitarian. </w:t>
+        <w:t xml:space="preserve">. At a fundamental level, the appeal of a product can be viewed as a function of two sets of factors: product features and marketing efforts (Du et al., 2015). </w:t>
+      </w:r>
+    </w:p>
+    <w:p>
+      <w:pPr>
+        <w:pStyle w:val="Heading3"/>
+        <w:spacing w:before="1" w:line="360" w:lineRule="auto"/>
+        <w:ind w:firstLine="520"/>
+        <w:jc w:val="both"/>
+        <w:rPr>
+          <w:b w:val="0"/>
+          <w:bCs w:val="0"/>
+        </w:rPr>
+      </w:pPr>
+      <w:r>
+        <w:rPr>
+          <w:b w:val="0"/>
+          <w:bCs w:val="0"/>
+        </w:rPr>
+        <w:t xml:space="preserve">In accordance with the purposes of this research, </w:t>
+      </w:r>
+      <w:r>
+        <w:rPr>
+          <w:b w:val="0"/>
+          <w:bCs w:val="0"/>
+        </w:rPr>
+        <w:t>type of features used to customize products is</w:t>
+      </w:r>
+      <w:r>
+        <w:rPr>
+          <w:b w:val="0"/>
+          <w:bCs w:val="0"/>
+        </w:rPr>
+        <w:t xml:space="preserve"> going to be classified in two conditions: hedonic and utilitarian. This classification was done based in two researches. The first one was carried out by </w:t>
+      </w:r>
+      <w:r>
+        <w:rPr>
+          <w:b w:val="0"/>
+          <w:bCs w:val="0"/>
+        </w:rPr>
+        <w:t>Dhar &amp; Wertenbroch</w:t>
+      </w:r>
+      <w:r>
+        <w:rPr>
+          <w:b w:val="0"/>
+          <w:bCs w:val="0"/>
+        </w:rPr>
+        <w:t xml:space="preserve"> (</w:t>
+      </w:r>
+      <w:r>
+        <w:rPr>
+          <w:b w:val="0"/>
+          <w:bCs w:val="0"/>
+        </w:rPr>
+        <w:t>2000)</w:t>
+      </w:r>
+      <w:r>
+        <w:rPr>
+          <w:b w:val="0"/>
+          <w:bCs w:val="0"/>
+        </w:rPr>
+        <w:t xml:space="preserve"> where was demonstrated a fundamental asymmetry in how consumers trade off both dimension, hedonic and utilitarian, in acquisition and forfeiture choices; the second one, done by Norton et al. (2012) showed that in fact, respondents could easily differentiate between both dimensions through the well know Ikea effect. </w:t>
       </w:r>
     </w:p>
     <w:p>
@@ -2189,42 +2347,6 @@
           <w:bCs w:val="0"/>
         </w:rPr>
       </w:pPr>
-      <w:r>
-        <w:rPr>
-          <w:b w:val="0"/>
-          <w:bCs w:val="0"/>
-        </w:rPr>
-        <w:tab/>
-        <w:t xml:space="preserve">This classification was done based in two researches. The first one was carried out by </w:t>
-      </w:r>
-      <w:r>
-        <w:rPr>
-          <w:b w:val="0"/>
-          <w:bCs w:val="0"/>
-        </w:rPr>
-        <w:t>Dhar &amp; Wertenbroch</w:t>
-      </w:r>
-      <w:r>
-        <w:rPr>
-          <w:b w:val="0"/>
-          <w:bCs w:val="0"/>
-        </w:rPr>
-        <w:t xml:space="preserve"> (</w:t>
-      </w:r>
-      <w:r>
-        <w:rPr>
-          <w:b w:val="0"/>
-          <w:bCs w:val="0"/>
-        </w:rPr>
-        <w:t>2000)</w:t>
-      </w:r>
-      <w:r>
-        <w:rPr>
-          <w:b w:val="0"/>
-          <w:bCs w:val="0"/>
-        </w:rPr>
-        <w:t xml:space="preserve"> where was demonstrated a fundamental asymmetry in how consumers trade off both dimension, hedonic and utilitarian, in acquisition and forfeiture choices; the second one, done by Norton et al. (2012) showed that in fact, respondents could easily differentiate between both dimensions through the well know Ikea effect. </w:t>
-      </w:r>
     </w:p>
     <w:p>
       <w:pPr>
@@ -2238,7 +2360,49 @@
         </w:rPr>
       </w:pPr>
       <w:r>
-        <w:t xml:space="preserve">H2: </w:t>
+        <w:t>H</w:t>
+      </w:r>
+      <w:r>
+        <w:t>3</w:t>
+      </w:r>
+      <w:r>
+        <w:t xml:space="preserve">: </w:t>
+      </w:r>
+      <w:r>
+        <w:rPr>
+          <w:b w:val="0"/>
+          <w:bCs w:val="0"/>
+        </w:rPr>
+        <w:t xml:space="preserve">Products customized through hedonic features will </w:t>
+      </w:r>
+      <w:r>
+        <w:rPr>
+          <w:b w:val="0"/>
+          <w:bCs w:val="0"/>
+        </w:rPr>
+        <w:t>produce a higher willingness to pay</w:t>
+      </w:r>
+      <w:r>
+        <w:rPr>
+          <w:b w:val="0"/>
+          <w:bCs w:val="0"/>
+        </w:rPr>
+        <w:t xml:space="preserve"> than products customized through utilitarian features.</w:t>
+      </w:r>
+    </w:p>
+    <w:p>
+      <w:pPr>
+        <w:pStyle w:val="Heading3"/>
+        <w:spacing w:before="1" w:line="360" w:lineRule="auto"/>
+        <w:ind w:left="1440" w:firstLine="5"/>
+        <w:jc w:val="both"/>
+        <w:rPr>
+          <w:b w:val="0"/>
+          <w:bCs w:val="0"/>
+        </w:rPr>
+      </w:pPr>
+      <w:r>
+        <w:t xml:space="preserve">H4: </w:t>
       </w:r>
       <w:r>
         <w:rPr>
@@ -2274,7 +2438,6 @@
           <w:rFonts w:ascii="Times New Roman" w:hAnsi="Times New Roman"/>
           <w:sz w:val="24"/>
         </w:rPr>
-        <w:lastRenderedPageBreak/>
         <w:t>3</w:t>
       </w:r>
       <w:r>
@@ -2454,77 +2617,35 @@
           <w:rFonts w:ascii="Times New Roman" w:hAnsi="Times New Roman"/>
           <w:sz w:val="24"/>
         </w:rPr>
-        <w:t xml:space="preserve">Psychological ownership is a relevant variable that </w:t>
-      </w:r>
-      <w:r>
-        <w:rPr>
-          <w:rFonts w:ascii="Times New Roman" w:hAnsi="Times New Roman"/>
-          <w:sz w:val="24"/>
-        </w:rPr>
-        <w:t>must be borne in mind by companies given that, in accordance with Morewedge</w:t>
-      </w:r>
-      <w:r>
-        <w:rPr>
-          <w:rFonts w:ascii="Times New Roman" w:hAnsi="Times New Roman"/>
-          <w:sz w:val="24"/>
-        </w:rPr>
-        <w:t xml:space="preserve"> et al.,</w:t>
-      </w:r>
-      <w:r>
-        <w:rPr>
-          <w:rFonts w:ascii="Times New Roman" w:hAnsi="Times New Roman"/>
-          <w:sz w:val="24"/>
-        </w:rPr>
-        <w:t xml:space="preserve"> (</w:t>
-      </w:r>
-      <w:r>
-        <w:rPr>
-          <w:rFonts w:ascii="Times New Roman" w:hAnsi="Times New Roman"/>
-          <w:sz w:val="24"/>
-        </w:rPr>
-        <w:t>2021</w:t>
-      </w:r>
-      <w:r>
-        <w:rPr>
-          <w:rFonts w:ascii="Times New Roman" w:hAnsi="Times New Roman"/>
-          <w:sz w:val="24"/>
-        </w:rPr>
-        <w:t>)</w:t>
-      </w:r>
-      <w:r>
-        <w:rPr>
-          <w:rFonts w:ascii="Times New Roman" w:hAnsi="Times New Roman"/>
-          <w:sz w:val="24"/>
-        </w:rPr>
-        <w:t xml:space="preserve"> psychological ownership is associated, in a positive way, with customer demand, willingness to pay, customer satisfaction, word of mouth</w:t>
-      </w:r>
-      <w:r>
-        <w:rPr>
-          <w:rFonts w:ascii="Times New Roman" w:hAnsi="Times New Roman"/>
-          <w:sz w:val="24"/>
-        </w:rPr>
-        <w:t>,</w:t>
-      </w:r>
-      <w:r>
-        <w:rPr>
-          <w:rFonts w:ascii="Times New Roman" w:hAnsi="Times New Roman"/>
-          <w:sz w:val="24"/>
-        </w:rPr>
-        <w:t xml:space="preserve"> among other important variables that have considerable impact </w:t>
-      </w:r>
-      <w:r>
-        <w:rPr>
-          <w:rFonts w:ascii="Times New Roman" w:hAnsi="Times New Roman"/>
-          <w:sz w:val="24"/>
-        </w:rPr>
-        <w:t xml:space="preserve">on </w:t>
-      </w:r>
-      <w:r>
-        <w:rPr>
-          <w:rFonts w:ascii="Times New Roman" w:hAnsi="Times New Roman"/>
-          <w:sz w:val="24"/>
-        </w:rPr>
-        <w:t xml:space="preserve">the performance of the companies in the short, mid and long term. </w:t>
+        <w:t xml:space="preserve">Based on the literature review done in order to carry out this research, the effect of psychological ownership on willingness to pay has been already documented. For instance, </w:t>
+      </w:r>
+      <w:r>
+        <w:rPr>
+          <w:rFonts w:ascii="Times New Roman" w:hAnsi="Times New Roman"/>
+          <w:sz w:val="24"/>
+        </w:rPr>
+        <w:t>Atasoy &amp; Morewedge</w:t>
+      </w:r>
+      <w:r>
+        <w:rPr>
+          <w:rFonts w:ascii="Times New Roman" w:hAnsi="Times New Roman"/>
+          <w:sz w:val="24"/>
+        </w:rPr>
+        <w:t xml:space="preserve"> (2017), </w:t>
+      </w:r>
+      <w:r>
+        <w:rPr>
+          <w:rFonts w:ascii="Times New Roman" w:hAnsi="Times New Roman"/>
+          <w:sz w:val="24"/>
+        </w:rPr>
+        <w:t>determined the influence of</w:t>
+      </w:r>
+      <w:r>
+        <w:rPr>
+          <w:rFonts w:ascii="Times New Roman" w:hAnsi="Times New Roman"/>
+          <w:sz w:val="24"/>
+        </w:rPr>
+        <w:t xml:space="preserve"> psychological ownership, as a mediator, on product valuation. But what has not been discussed yet, is the mediating role of this variable in a customization context. </w:t>
       </w:r>
     </w:p>
     <w:p>
@@ -2670,14 +2791,83 @@
     <w:p>
       <w:pPr>
         <w:spacing w:before="1" w:line="360" w:lineRule="auto"/>
-        <w:ind w:right="117"/>
+        <w:ind w:left="1440" w:right="117"/>
         <w:jc w:val="both"/>
         <w:rPr>
           <w:rFonts w:ascii="Times New Roman" w:hAnsi="Times New Roman"/>
+          <w:sz w:val="24"/>
+        </w:rPr>
+      </w:pPr>
+      <w:r>
+        <w:rPr>
+          <w:rFonts w:ascii="Times New Roman" w:hAnsi="Times New Roman"/>
+          <w:b/>
+          <w:bCs/>
           <w:noProof/>
           <w:sz w:val="24"/>
         </w:rPr>
-      </w:pPr>
+        <w:t xml:space="preserve">H5: </w:t>
+      </w:r>
+      <w:r>
+        <w:rPr>
+          <w:rFonts w:ascii="Times New Roman" w:hAnsi="Times New Roman"/>
+          <w:sz w:val="24"/>
+        </w:rPr>
+        <w:t>Highly customizable products will produce a higher willingness to pay than poor customizable products</w:t>
+      </w:r>
+      <w:r>
+        <w:rPr>
+          <w:rFonts w:ascii="Times New Roman" w:hAnsi="Times New Roman"/>
+          <w:sz w:val="24"/>
+        </w:rPr>
+        <w:t xml:space="preserve"> and the relationship will be mediated by the psychological ownership</w:t>
+      </w:r>
+    </w:p>
+    <w:p>
+      <w:pPr>
+        <w:spacing w:before="1" w:line="360" w:lineRule="auto"/>
+        <w:ind w:left="1440" w:right="117"/>
+        <w:jc w:val="both"/>
+        <w:rPr>
+          <w:rFonts w:ascii="Times New Roman" w:hAnsi="Times New Roman"/>
+          <w:noProof/>
+          <w:sz w:val="24"/>
+        </w:rPr>
+      </w:pPr>
+      <w:r>
+        <w:rPr>
+          <w:rFonts w:ascii="Times New Roman" w:hAnsi="Times New Roman"/>
+          <w:b/>
+          <w:bCs/>
+          <w:noProof/>
+          <w:sz w:val="24"/>
+        </w:rPr>
+        <w:t>H6:</w:t>
+      </w:r>
+      <w:r>
+        <w:rPr>
+          <w:rFonts w:ascii="Times New Roman" w:hAnsi="Times New Roman"/>
+          <w:noProof/>
+          <w:sz w:val="24"/>
+        </w:rPr>
+        <w:t xml:space="preserve"> </w:t>
+      </w:r>
+      <w:r>
+        <w:rPr>
+          <w:rFonts w:ascii="Times New Roman" w:hAnsi="Times New Roman"/>
+          <w:noProof/>
+          <w:sz w:val="24"/>
+        </w:rPr>
+        <w:t>Products customized through hedonic features will produce a higher willingness to pay than products customized through utilitarian features</w:t>
+      </w:r>
+      <w:r>
+        <w:rPr>
+          <w:rFonts w:ascii="Times New Roman" w:hAnsi="Times New Roman"/>
+          <w:noProof/>
+          <w:sz w:val="24"/>
+        </w:rPr>
+        <w:t xml:space="preserve"> and the relationship will be mediated by the psychological ownership</w:t>
+      </w:r>
     </w:p>
     <w:p>
       <w:pPr>
@@ -2690,12 +2880,25 @@
           <w:sz w:val="24"/>
         </w:rPr>
       </w:pPr>
-      <w:r>
+    </w:p>
+    <w:p>
+      <w:pPr>
+        <w:spacing w:before="1" w:line="360" w:lineRule="auto"/>
+        <w:ind w:right="117"/>
+        <w:jc w:val="both"/>
         <w:rPr>
           <w:rFonts w:ascii="Times New Roman" w:hAnsi="Times New Roman"/>
           <w:noProof/>
           <w:sz w:val="24"/>
         </w:rPr>
+      </w:pPr>
+      <w:r>
+        <w:rPr>
+          <w:rFonts w:ascii="Times New Roman" w:hAnsi="Times New Roman"/>
+          <w:noProof/>
+          <w:sz w:val="24"/>
+        </w:rPr>
+        <w:lastRenderedPageBreak/>
         <w:t>3.4 Willingness to pay</w:t>
       </w:r>
     </w:p>
@@ -3449,9 +3652,9 @@
           </mc:Choice>
           <mc:Fallback>
             <w:pict>
-              <v:group w14:anchorId="74A255FC" id="Group 5" o:spid="_x0000_s1026" style="position:absolute;left:0;text-align:left;margin-left:-23.9pt;margin-top:8.45pt;width:515.75pt;height:231.8pt;z-index:251658240" coordsize="65503,29441" o:gfxdata="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">
+              <v:group w14:anchorId="74A255FC" id="Group 5" o:spid="_x0000_s1026" style="position:absolute;left:0;text-align:left;margin-left:-23.9pt;margin-top:8.45pt;width:515.75pt;height:231.8pt;z-index:251658240" coordsize="65503,29441" o:gfxdata="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">
                 <v:group id="Group 4" o:spid="_x0000_s1027" style="position:absolute;width:65503;height:29441" coordorigin=",-107" coordsize="67532,33318" o:gfxdata="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">
-                  <v:rect id="Rectangle 2" o:spid="_x0000_s1028" style="position:absolute;top:13303;width:18097;height:18478;visibility:visible;mso-wrap-style:square;v-text-anchor:middle" o:gfxdata="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" fillcolor="#a7bfde [1620]" strokecolor="#4579b8 [3044]">
+                  <v:rect id="Rectangle 2" o:spid="_x0000_s1028" style="position:absolute;top:13303;width:18097;height:18478;visibility:visible;mso-wrap-style:square;v-text-anchor:middle" o:gfxdata="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" fillcolor="#a7bfde [1620]" strokecolor="#4579b8 [3044]">
                     <v:fill color2="#e4ecf5 [500]" rotate="t" angle="180" colors="0 #a3c4ff;22938f #bfd5ff;1 #e5eeff" focus="100%" type="gradient"/>
                     <v:shadow on="t" color="black" opacity="24903f" origin=",.5" offset="0,.55556mm"/>
                     <v:textbox>
@@ -3694,7 +3897,6 @@
                               <w:lang w:val="es-CO"/>
                             </w:rPr>
                           </w:pPr>
-                          <w:proofErr w:type="spellStart"/>
                           <w:r>
                             <w:rPr>
                               <w:lang w:val="es-CO"/>
@@ -3707,7 +3909,6 @@
                             </w:rPr>
                             <w:t>oderator</w:t>
                           </w:r>
-                          <w:proofErr w:type="spellEnd"/>
                         </w:p>
                       </w:txbxContent>
                     </v:textbox>
@@ -3743,7 +3944,7 @@
                     <v:stroke endarrow="block"/>
                   </v:shape>
                 </v:group>
-                <v:shape id="Straight Arrow Connector 6" o:spid="_x0000_s1037" type="#_x0000_t32" style="position:absolute;left:34337;top:12477;width:31;height:4703;visibility:visible;mso-wrap-style:square" o:connectortype="straight" o:gfxdata="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" strokecolor="#4579b8 [3044]">
+                <v:shape id="Straight Arrow Connector 6" o:spid="_x0000_s1037" type="#_x0000_t32" style="position:absolute;left:34337;top:12477;width:31;height:4703;visibility:visible;mso-wrap-style:square" o:connectortype="straight" o:gfxdata="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" strokecolor="#4579b8 [3044]">
                   <v:stroke endarrow="block"/>
                 </v:shape>
               </v:group>
@@ -4292,6 +4493,7 @@
                 <w:sz w:val="20"/>
                 <w:szCs w:val="18"/>
               </w:rPr>
+              <w:lastRenderedPageBreak/>
               <w:t>Utilitarian features</w:t>
             </w:r>
           </w:p>
@@ -4319,6 +4521,7 @@
                 <w:color w:val="000000" w:themeColor="text1"/>
                 <w:sz w:val="24"/>
               </w:rPr>
+              <w:lastRenderedPageBreak/>
               <w:t>M</w:t>
             </w:r>
             <w:r>
@@ -4594,7 +4797,6 @@
           <w:color w:val="000000" w:themeColor="text1"/>
           <w:sz w:val="24"/>
         </w:rPr>
-        <w:lastRenderedPageBreak/>
         <w:t>The study will be carried out through</w:t>
       </w:r>
       <w:r>
@@ -4921,7 +5123,11 @@
         <w:jc w:val="left"/>
       </w:pPr>
       <w:r>
-        <w:t>Dhar, R., &amp; Wertenbroch, K. (2000). Consumer Choice Between Hedonic and Utilitarian Goods. Journal of Marketing Research, 60-71.</w:t>
+        <w:t xml:space="preserve">Dhar, R., &amp; Wertenbroch, K. (2000). Consumer Choice Between Hedonic and </w:t>
+      </w:r>
+      <w:r>
+        <w:lastRenderedPageBreak/>
+        <w:t>Utilitarian Goods. Journal of Marketing Research, 60-71.</w:t>
       </w:r>
     </w:p>
     <w:p>
@@ -4997,11 +5203,7 @@
         <w:jc w:val="left"/>
       </w:pPr>
       <w:r>
-        <w:t xml:space="preserve">Lee, Y., &amp; Kim, H. (2020). The Effect of Online Customization on Consumers’ Happiness and Purchase Intention and the Mediating Roles of Autonomy, </w:t>
-      </w:r>
-      <w:r>
-        <w:lastRenderedPageBreak/>
-        <w:t>Competence, and Pride of Authorship. International Journal of Human–Computer Interaction, 403-413.</w:t>
+        <w:t>Lee, Y., &amp; Kim, H. (2020). The Effect of Online Customization on Consumers’ Happiness and Purchase Intention and the Mediating Roles of Autonomy, Competence, and Pride of Authorship. International Journal of Human–Computer Interaction, 403-413.</w:t>
       </w:r>
     </w:p>
     <w:p>
@@ -5149,7 +5351,11 @@
         <w:jc w:val="left"/>
       </w:pPr>
       <w:r>
-        <w:t>Schreier, M. (2006). The value increment of mass-customized products: an empirical assessment. Journal of Consumer Behaviour, 317-327.</w:t>
+        <w:t xml:space="preserve">Schreier, M. (2006). The value increment of mass-customized products: an </w:t>
+      </w:r>
+      <w:r>
+        <w:lastRenderedPageBreak/>
+        <w:t>empirical assessment. Journal of Consumer Behaviour, 317-327.</w:t>
       </w:r>
     </w:p>
     <w:p>
@@ -9200,7 +9406,7 @@
         </b:NameList>
       </b:BookAuthor>
     </b:Author>
-    <b:RefOrder>1</b:RefOrder>
+    <b:RefOrder>2</b:RefOrder>
   </b:Source>
   <b:Source>
     <b:Tag>Fus14</b:Tag>
@@ -9224,7 +9430,7 @@
         </b:NameList>
       </b:Author>
     </b:Author>
-    <b:RefOrder>2</b:RefOrder>
+    <b:RefOrder>3</b:RefOrder>
   </b:Source>
   <b:Source>
     <b:Tag>Ora20</b:Tag>
@@ -9252,7 +9458,7 @@
     </b:Author>
     <b:JournalName>Sitra studies</b:JournalName>
     <b:Pages>1-42</b:Pages>
-    <b:RefOrder>3</b:RefOrder>
+    <b:RefOrder>4</b:RefOrder>
   </b:Source>
   <b:Source>
     <b:Tag>Lac20</b:Tag>
@@ -9280,7 +9486,7 @@
         </b:NameList>
       </b:Author>
     </b:Author>
-    <b:RefOrder>4</b:RefOrder>
+    <b:RefOrder>5</b:RefOrder>
   </b:Source>
   <b:Source>
     <b:Tag>Dic18</b:Tag>
@@ -9322,7 +9528,7 @@
         </b:NameList>
       </b:BookAuthor>
     </b:Author>
-    <b:RefOrder>5</b:RefOrder>
+    <b:RefOrder>6</b:RefOrder>
   </b:Source>
   <b:Source>
     <b:Tag>LiD20</b:Tag>
@@ -9345,7 +9551,7 @@
       </b:Author>
     </b:Author>
     <b:JournalName>Journal of Consumer Marketing</b:JournalName>
-    <b:RefOrder>6</b:RefOrder>
+    <b:RefOrder>7</b:RefOrder>
   </b:Source>
   <b:Source>
     <b:Tag>Dom13</b:Tag>
@@ -9369,7 +9575,7 @@
         </b:NameList>
       </b:Author>
     </b:Author>
-    <b:RefOrder>7</b:RefOrder>
+    <b:RefOrder>8</b:RefOrder>
   </b:Source>
   <b:Source>
     <b:Tag>Lee20</b:Tag>
@@ -9393,7 +9599,7 @@
         </b:NameList>
       </b:Author>
     </b:Author>
-    <b:RefOrder>8</b:RefOrder>
+    <b:RefOrder>9</b:RefOrder>
   </b:Source>
   <b:Source>
     <b:Tag>Sch06</b:Tag>
@@ -9413,7 +9619,7 @@
         </b:NameList>
       </b:Author>
     </b:Author>
-    <b:RefOrder>9</b:RefOrder>
+    <b:RefOrder>10</b:RefOrder>
   </b:Source>
   <b:Source>
     <b:Tag>Dan19</b:Tag>
@@ -9441,7 +9647,7 @@
         </b:NameList>
       </b:Author>
     </b:Author>
-    <b:RefOrder>10</b:RefOrder>
+    <b:RefOrder>11</b:RefOrder>
   </b:Source>
   <b:Source>
     <b:Tag>Mor21</b:Tag>
@@ -9477,7 +9683,7 @@
         </b:NameList>
       </b:Author>
     </b:Author>
-    <b:RefOrder>11</b:RefOrder>
+    <b:RefOrder>12</b:RefOrder>
   </b:Source>
   <b:Source>
     <b:Tag>Bha10</b:Tag>
@@ -9497,7 +9703,7 @@
         </b:NameList>
       </b:Author>
     </b:Author>
-    <b:RefOrder>12</b:RefOrder>
+    <b:RefOrder>13</b:RefOrder>
   </b:Source>
   <b:Source>
     <b:Tag>Ata17</b:Tag>
@@ -9521,7 +9727,7 @@
         </b:NameList>
       </b:Author>
     </b:Author>
-    <b:RefOrder>13</b:RefOrder>
+    <b:RefOrder>1</b:RefOrder>
   </b:Source>
   <b:Source>
     <b:Tag>Pie04</b:Tag>
@@ -9819,11 +10025,35 @@
     </b:Author>
     <b:RefOrder>25</b:RefOrder>
   </b:Source>
+  <b:Source>
+    <b:Tag>Ata18</b:Tag>
+    <b:SourceType>JournalArticle</b:SourceType>
+    <b:Guid>{21A466C4-35D4-4433-A3FB-8038701F7A1F}</b:Guid>
+    <b:Title>Digital Goods Are Valued Less Than Physical Goods</b:Title>
+    <b:JournalName>Journal of Consumer Research</b:JournalName>
+    <b:Year>2018</b:Year>
+    <b:Pages>1343-1357</b:Pages>
+    <b:Author>
+      <b:Author>
+        <b:NameList>
+          <b:Person>
+            <b:Last>Atasoy</b:Last>
+            <b:First>Ozgun</b:First>
+          </b:Person>
+          <b:Person>
+            <b:Last>Morewedge</b:Last>
+            <b:First>Carey</b:First>
+          </b:Person>
+        </b:NameList>
+      </b:Author>
+    </b:Author>
+    <b:RefOrder>26</b:RefOrder>
+  </b:Source>
 </b:Sources>
 </file>
 
 <file path=customXml/itemProps1.xml><?xml version="1.0" encoding="utf-8"?>
-<ds:datastoreItem xmlns:ds="http://schemas.openxmlformats.org/officeDocument/2006/customXml" ds:itemID="{233D767D-9967-4AD1-A7AD-E70BE3634228}">
+<ds:datastoreItem xmlns:ds="http://schemas.openxmlformats.org/officeDocument/2006/customXml" ds:itemID="{FFDC6595-64E4-4372-A244-251994AFC675}">
   <ds:schemaRefs>
     <ds:schemaRef ds:uri="http://schemas.openxmlformats.org/officeDocument/2006/bibliography"/>
   </ds:schemaRefs>

</xml_diff>

<commit_message>
methodology has been defined, references are not done yet
</commit_message>
<xml_diff>
--- a/francisco_riano_RP.docx
+++ b/francisco_riano_RP.docx
@@ -638,13 +638,23 @@
         </w:rPr>
         <w:tab/>
       </w:r>
+      <w:proofErr w:type="spellStart"/>
       <w:r>
         <w:rPr>
           <w:rFonts w:ascii="Times New Roman"/>
           <w:color w:val="FF0000"/>
           <w:sz w:val="24"/>
         </w:rPr>
-        <w:t>Riano Martinez Francisco</w:t>
+        <w:t>Riano</w:t>
+      </w:r>
+      <w:proofErr w:type="spellEnd"/>
+      <w:r>
+        <w:rPr>
+          <w:rFonts w:ascii="Times New Roman"/>
+          <w:color w:val="FF0000"/>
+          <w:sz w:val="24"/>
+        </w:rPr>
+        <w:t xml:space="preserve"> Martinez Francisco</w:t>
       </w:r>
     </w:p>
     <w:p>
@@ -887,9 +897,11 @@
         </w:rPr>
         <w:t xml:space="preserve"> </w:t>
       </w:r>
+      <w:proofErr w:type="spellStart"/>
       <w:r>
         <w:t>Probleemachtergrond</w:t>
       </w:r>
+      <w:proofErr w:type="spellEnd"/>
     </w:p>
     <w:p>
       <w:pPr>
@@ -972,12 +984,21 @@
         </w:rPr>
         <w:t xml:space="preserve">One of the new business models produced by the circular economy is the one known as Product-as-a-service (PaaS). In this model the customers are not the owners of the product, rater they rent or lease it. In accordance with </w:t>
       </w:r>
-      <w:r>
-        <w:rPr>
-          <w:rFonts w:ascii="Times New Roman" w:hAnsi="Times New Roman"/>
-          <w:sz w:val="24"/>
-        </w:rPr>
-        <w:t xml:space="preserve">Morewedge et al., </w:t>
+      <w:proofErr w:type="spellStart"/>
+      <w:r>
+        <w:rPr>
+          <w:rFonts w:ascii="Times New Roman" w:hAnsi="Times New Roman"/>
+          <w:sz w:val="24"/>
+        </w:rPr>
+        <w:t>Morewedge</w:t>
+      </w:r>
+      <w:proofErr w:type="spellEnd"/>
+      <w:r>
+        <w:rPr>
+          <w:rFonts w:ascii="Times New Roman" w:hAnsi="Times New Roman"/>
+          <w:sz w:val="24"/>
+        </w:rPr>
+        <w:t xml:space="preserve"> et al., </w:t>
       </w:r>
       <w:r>
         <w:rPr>
@@ -1046,12 +1067,21 @@
         </w:rPr>
         <w:t xml:space="preserve">In accordance with </w:t>
       </w:r>
-      <w:r>
-        <w:rPr>
-          <w:rFonts w:ascii="Times New Roman" w:hAnsi="Times New Roman"/>
-          <w:sz w:val="24"/>
-        </w:rPr>
-        <w:t>Orasmaa et al. (2020)</w:t>
+      <w:proofErr w:type="spellStart"/>
+      <w:r>
+        <w:rPr>
+          <w:rFonts w:ascii="Times New Roman" w:hAnsi="Times New Roman"/>
+          <w:sz w:val="24"/>
+        </w:rPr>
+        <w:t>Orasmaa</w:t>
+      </w:r>
+      <w:proofErr w:type="spellEnd"/>
+      <w:r>
+        <w:rPr>
+          <w:rFonts w:ascii="Times New Roman" w:hAnsi="Times New Roman"/>
+          <w:sz w:val="24"/>
+        </w:rPr>
+        <w:t xml:space="preserve"> et al. (2020)</w:t>
       </w:r>
       <w:r>
         <w:rPr>
@@ -1172,12 +1202,21 @@
         </w:rPr>
         <w:t xml:space="preserve"> </w:t>
       </w:r>
-      <w:r>
-        <w:rPr>
-          <w:rFonts w:ascii="Times New Roman" w:hAnsi="Times New Roman"/>
-          <w:sz w:val="24"/>
-        </w:rPr>
-        <w:t xml:space="preserve">Morewedge et al., </w:t>
+      <w:proofErr w:type="spellStart"/>
+      <w:r>
+        <w:rPr>
+          <w:rFonts w:ascii="Times New Roman" w:hAnsi="Times New Roman"/>
+          <w:sz w:val="24"/>
+        </w:rPr>
+        <w:t>Morewedge</w:t>
+      </w:r>
+      <w:proofErr w:type="spellEnd"/>
+      <w:r>
+        <w:rPr>
+          <w:rFonts w:ascii="Times New Roman" w:hAnsi="Times New Roman"/>
+          <w:sz w:val="24"/>
+        </w:rPr>
+        <w:t xml:space="preserve"> et al., </w:t>
       </w:r>
       <w:r>
         <w:rPr>
@@ -1423,27 +1462,33 @@
         </w:rPr>
         <w:t xml:space="preserve"> </w:t>
       </w:r>
+      <w:proofErr w:type="spellStart"/>
       <w:r>
         <w:t>Probleemstelling</w:t>
       </w:r>
+      <w:proofErr w:type="spellEnd"/>
       <w:r>
         <w:rPr>
           <w:spacing w:val="-2"/>
         </w:rPr>
         <w:t xml:space="preserve"> </w:t>
       </w:r>
+      <w:proofErr w:type="spellStart"/>
       <w:r>
         <w:t>en</w:t>
       </w:r>
+      <w:proofErr w:type="spellEnd"/>
       <w:r>
         <w:rPr>
           <w:spacing w:val="-2"/>
         </w:rPr>
         <w:t xml:space="preserve"> </w:t>
       </w:r>
+      <w:proofErr w:type="spellStart"/>
       <w:r>
         <w:t>onderzoeksvragen</w:t>
       </w:r>
+      <w:proofErr w:type="spellEnd"/>
     </w:p>
     <w:p>
       <w:pPr>
@@ -1935,18 +1980,22 @@
         </w:rPr>
         <w:t xml:space="preserve"> </w:t>
       </w:r>
+      <w:proofErr w:type="spellStart"/>
       <w:r>
         <w:t>Theoretisch</w:t>
       </w:r>
+      <w:proofErr w:type="spellEnd"/>
       <w:r>
         <w:rPr>
           <w:spacing w:val="-3"/>
         </w:rPr>
         <w:t xml:space="preserve"> </w:t>
       </w:r>
+      <w:proofErr w:type="spellStart"/>
       <w:r>
         <w:t>kader</w:t>
       </w:r>
+      <w:proofErr w:type="spellEnd"/>
     </w:p>
     <w:p>
       <w:pPr>
@@ -2037,6 +2086,7 @@
         <w:lastRenderedPageBreak/>
         <w:t>A shift from legal ownership to legal access, promoted by the circular economy, offers challenges, for companies, in order to protect and maintain the psychological ownership. One of them is through the offering of platforms which could incorporate product customization (</w:t>
       </w:r>
+      <w:proofErr w:type="spellStart"/>
       <w:r>
         <w:rPr>
           <w:rFonts w:ascii="Times New Roman" w:hAnsi="Times New Roman"/>
@@ -2044,6 +2094,7 @@
         </w:rPr>
         <w:t>Morewedge</w:t>
       </w:r>
+      <w:proofErr w:type="spellEnd"/>
       <w:r>
         <w:rPr>
           <w:rFonts w:ascii="Times New Roman" w:hAnsi="Times New Roman"/>
@@ -2125,12 +2176,21 @@
         </w:rPr>
         <w:t xml:space="preserve"> in this paper following the contributions made by Schreier (2006) and Franke et al. (2009) Both were aimed to analyze the effect of customization on willingness to pay, but while the first tested it through the comparison of self-design against standard products; the second made it through the assessment of tailored products belonging to several categories. As it has been mentioned before, willingness to pay is a variable positively related with the psychological ownership (</w:t>
       </w:r>
-      <w:r>
-        <w:rPr>
-          <w:rFonts w:ascii="Times New Roman" w:hAnsi="Times New Roman"/>
-          <w:sz w:val="24"/>
-        </w:rPr>
-        <w:t>Morewedge et al., 202</w:t>
+      <w:proofErr w:type="spellStart"/>
+      <w:r>
+        <w:rPr>
+          <w:rFonts w:ascii="Times New Roman" w:hAnsi="Times New Roman"/>
+          <w:sz w:val="24"/>
+        </w:rPr>
+        <w:t>Morewedge</w:t>
+      </w:r>
+      <w:proofErr w:type="spellEnd"/>
+      <w:r>
+        <w:rPr>
+          <w:rFonts w:ascii="Times New Roman" w:hAnsi="Times New Roman"/>
+          <w:sz w:val="24"/>
+        </w:rPr>
+        <w:t xml:space="preserve"> et al., 202</w:t>
       </w:r>
       <w:r>
         <w:rPr>
@@ -2313,8 +2373,17 @@
           <w:b w:val="0"/>
           <w:bCs w:val="0"/>
         </w:rPr>
-        <w:t>Dhar &amp; Wertenbroch</w:t>
-      </w:r>
+        <w:t xml:space="preserve">Dhar &amp; </w:t>
+      </w:r>
+      <w:proofErr w:type="spellStart"/>
+      <w:r>
+        <w:rPr>
+          <w:b w:val="0"/>
+          <w:bCs w:val="0"/>
+        </w:rPr>
+        <w:t>Wertenbroch</w:t>
+      </w:r>
+      <w:proofErr w:type="spellEnd"/>
       <w:r>
         <w:rPr>
           <w:b w:val="0"/>
@@ -2619,13 +2688,31 @@
         </w:rPr>
         <w:t xml:space="preserve">Based on the literature review done in order to carry out this research, the effect of psychological ownership on willingness to pay has been already documented. For instance, </w:t>
       </w:r>
-      <w:r>
-        <w:rPr>
-          <w:rFonts w:ascii="Times New Roman" w:hAnsi="Times New Roman"/>
-          <w:sz w:val="24"/>
-        </w:rPr>
-        <w:t>Atasoy &amp; Morewedge</w:t>
-      </w:r>
+      <w:proofErr w:type="spellStart"/>
+      <w:r>
+        <w:rPr>
+          <w:rFonts w:ascii="Times New Roman" w:hAnsi="Times New Roman"/>
+          <w:sz w:val="24"/>
+        </w:rPr>
+        <w:t>Atasoy</w:t>
+      </w:r>
+      <w:proofErr w:type="spellEnd"/>
+      <w:r>
+        <w:rPr>
+          <w:rFonts w:ascii="Times New Roman" w:hAnsi="Times New Roman"/>
+          <w:sz w:val="24"/>
+        </w:rPr>
+        <w:t xml:space="preserve"> &amp; </w:t>
+      </w:r>
+      <w:proofErr w:type="spellStart"/>
+      <w:r>
+        <w:rPr>
+          <w:rFonts w:ascii="Times New Roman" w:hAnsi="Times New Roman"/>
+          <w:sz w:val="24"/>
+        </w:rPr>
+        <w:t>Morewedge</w:t>
+      </w:r>
+      <w:proofErr w:type="spellEnd"/>
       <w:r>
         <w:rPr>
           <w:rFonts w:ascii="Times New Roman" w:hAnsi="Times New Roman"/>
@@ -2813,14 +2900,7 @@
           <w:rFonts w:ascii="Times New Roman" w:hAnsi="Times New Roman"/>
           <w:sz w:val="24"/>
         </w:rPr>
-        <w:t>Highly customizable products will produce a higher willingness to pay than poor customizable products</w:t>
-      </w:r>
-      <w:r>
-        <w:rPr>
-          <w:rFonts w:ascii="Times New Roman" w:hAnsi="Times New Roman"/>
-          <w:sz w:val="24"/>
-        </w:rPr>
-        <w:t xml:space="preserve"> and the relationship will be mediated by the psychological ownership</w:t>
+        <w:t>Highly customizable products will produce a higher willingness to pay than poor customizable products and the relationship will be mediated by the psychological ownership</w:t>
       </w:r>
     </w:p>
     <w:p>
@@ -3048,13 +3128,13 @@
         <mc:AlternateContent>
           <mc:Choice Requires="wpg">
             <w:drawing>
-              <wp:anchor distT="0" distB="0" distL="114300" distR="114300" simplePos="0" relativeHeight="251658240" behindDoc="0" locked="0" layoutInCell="1" allowOverlap="1" wp14:anchorId="74A255FC" wp14:editId="2C015F88">
+              <wp:anchor distT="0" distB="0" distL="114300" distR="114300" simplePos="0" relativeHeight="251658240" behindDoc="0" locked="0" layoutInCell="1" allowOverlap="1" wp14:anchorId="74A255FC" wp14:editId="43B12642">
                 <wp:simplePos x="0" y="0"/>
                 <wp:positionH relativeFrom="column">
-                  <wp:posOffset>-303453</wp:posOffset>
+                  <wp:posOffset>-300355</wp:posOffset>
                 </wp:positionH>
                 <wp:positionV relativeFrom="paragraph">
-                  <wp:posOffset>107116</wp:posOffset>
+                  <wp:posOffset>107950</wp:posOffset>
                 </wp:positionV>
                 <wp:extent cx="6550025" cy="2943860"/>
                 <wp:effectExtent l="57150" t="0" r="79375" b="104140"/>
@@ -3191,7 +3271,7 @@
                           <wps:spPr>
                             <a:xfrm>
                               <a:off x="2746661" y="412471"/>
-                              <a:ext cx="1601567" cy="988849"/>
+                              <a:ext cx="1601567" cy="805704"/>
                             </a:xfrm>
                             <a:prstGeom prst="rect">
                               <a:avLst/>
@@ -3218,35 +3298,14 @@
                                   <w:jc w:val="center"/>
                                 </w:pPr>
                                 <w:r>
-                                  <w:t>C</w:t>
-                                </w:r>
-                                <w:r>
-                                  <w:t>omplexity</w:t>
+                                  <w:t>Psychological ownership</w:t>
                                 </w:r>
                               </w:p>
                               <w:p>
                                 <w:pPr>
-                                  <w:pStyle w:val="ListParagraph"/>
-                                  <w:numPr>
-                                    <w:ilvl w:val="0"/>
-                                    <w:numId w:val="24"/>
-                                  </w:numPr>
+                                  <w:ind w:left="360"/>
+                                  <w:jc w:val="center"/>
                                 </w:pPr>
-                                <w:r>
-                                  <w:t>High</w:t>
-                                </w:r>
-                              </w:p>
-                              <w:p>
-                                <w:pPr>
-                                  <w:pStyle w:val="ListParagraph"/>
-                                  <w:numPr>
-                                    <w:ilvl w:val="0"/>
-                                    <w:numId w:val="24"/>
-                                  </w:numPr>
-                                </w:pPr>
-                                <w:r>
-                                  <w:t>Low</w:t>
-                                </w:r>
                               </w:p>
                             </w:txbxContent>
                           </wps:txbx>
@@ -3290,7 +3349,7 @@
                                   <w:jc w:val="center"/>
                                 </w:pPr>
                                 <w:r>
-                                  <w:t xml:space="preserve">Psychological ownership </w:t>
+                                  <w:t>Willingness to pay</w:t>
                                 </w:r>
                               </w:p>
                             </w:txbxContent>
@@ -3493,7 +3552,7 @@
                                   <w:rPr>
                                     <w:lang w:val="es-CO"/>
                                   </w:rPr>
-                                  <w:t>oderator</w:t>
+                                  <w:t>ediator</w:t>
                                 </w:r>
                               </w:p>
                             </w:txbxContent>
@@ -3617,9 +3676,9 @@
                         <wps:cNvPr id="7" name="Straight Arrow Connector 6"/>
                         <wps:cNvCnPr/>
                         <wps:spPr>
-                          <a:xfrm>
-                            <a:off x="3433780" y="1247775"/>
-                            <a:ext cx="3060" cy="470318"/>
+                          <a:xfrm flipV="1">
+                            <a:off x="1785880" y="847797"/>
+                            <a:ext cx="852663" cy="430155"/>
                           </a:xfrm>
                           <a:prstGeom prst="straightConnector1">
                             <a:avLst/>
@@ -3652,7 +3711,7 @@
           </mc:Choice>
           <mc:Fallback>
             <w:pict>
-              <v:group w14:anchorId="74A255FC" id="Group 5" o:spid="_x0000_s1026" style="position:absolute;left:0;text-align:left;margin-left:-23.9pt;margin-top:8.45pt;width:515.75pt;height:231.8pt;z-index:251658240" coordsize="65503,29441" o:gfxdata="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">
+              <v:group w14:anchorId="74A255FC" id="Group 5" o:spid="_x0000_s1026" style="position:absolute;left:0;text-align:left;margin-left:-23.65pt;margin-top:8.5pt;width:515.75pt;height:231.8pt;z-index:251658240" coordsize="65503,29441" o:gfxdata="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">
                 <v:group id="Group 4" o:spid="_x0000_s1027" style="position:absolute;width:65503;height:29441" coordorigin=",-107" coordsize="67532,33318" o:gfxdata="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">
                   <v:rect id="Rectangle 2" o:spid="_x0000_s1028" style="position:absolute;top:13303;width:18097;height:18478;visibility:visible;mso-wrap-style:square;v-text-anchor:middle" o:gfxdata="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" fillcolor="#a7bfde [1620]" strokecolor="#4579b8 [3044]">
                     <v:fill color2="#e4ecf5 [500]" rotate="t" angle="180" colors="0 #a3c4ff;22938f #bfd5ff;1 #e5eeff" focus="100%" type="gradient"/>
@@ -3726,7 +3785,7 @@
                       </w:txbxContent>
                     </v:textbox>
                   </v:rect>
-                  <v:rect id="Rectangle 10" o:spid="_x0000_s1029" style="position:absolute;left:27466;top:4124;width:16016;height:9889;visibility:visible;mso-wrap-style:square;v-text-anchor:middle" o:gfxdata="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" fillcolor="#a7bfde [1620]" strokecolor="#4579b8 [3044]">
+                  <v:rect id="Rectangle 10" o:spid="_x0000_s1029" style="position:absolute;left:27466;top:4124;width:16016;height:8057;visibility:visible;mso-wrap-style:square;v-text-anchor:middle" o:gfxdata="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" fillcolor="#a7bfde [1620]" strokecolor="#4579b8 [3044]">
                     <v:fill color2="#e4ecf5 [500]" rotate="t" angle="180" colors="0 #a3c4ff;22938f #bfd5ff;1 #e5eeff" focus="100%" type="gradient"/>
                     <v:shadow on="t" color="black" opacity="24903f" origin=",.5" offset="0,.55556mm"/>
                     <v:textbox>
@@ -3736,35 +3795,14 @@
                             <w:jc w:val="center"/>
                           </w:pPr>
                           <w:r>
-                            <w:t>C</w:t>
-                          </w:r>
-                          <w:r>
-                            <w:t>omplexity</w:t>
+                            <w:t>Psychological ownership</w:t>
                           </w:r>
                         </w:p>
                         <w:p>
                           <w:pPr>
-                            <w:pStyle w:val="ListParagraph"/>
-                            <w:numPr>
-                              <w:ilvl w:val="0"/>
-                              <w:numId w:val="24"/>
-                            </w:numPr>
+                            <w:ind w:left="360"/>
+                            <w:jc w:val="center"/>
                           </w:pPr>
-                          <w:r>
-                            <w:t>High</w:t>
-                          </w:r>
-                        </w:p>
-                        <w:p>
-                          <w:pPr>
-                            <w:pStyle w:val="ListParagraph"/>
-                            <w:numPr>
-                              <w:ilvl w:val="0"/>
-                              <w:numId w:val="24"/>
-                            </w:numPr>
-                          </w:pPr>
-                          <w:r>
-                            <w:t>Low</w:t>
-                          </w:r>
                         </w:p>
                       </w:txbxContent>
                     </v:textbox>
@@ -3779,7 +3817,7 @@
                             <w:jc w:val="center"/>
                           </w:pPr>
                           <w:r>
-                            <w:t xml:space="preserve">Psychological ownership </w:t>
+                            <w:t>Willingness to pay</w:t>
                           </w:r>
                         </w:p>
                       </w:txbxContent>
@@ -3907,7 +3945,7 @@
                             <w:rPr>
                               <w:lang w:val="es-CO"/>
                             </w:rPr>
-                            <w:t>oderator</w:t>
+                            <w:t>ediator</w:t>
                           </w:r>
                         </w:p>
                       </w:txbxContent>
@@ -3944,7 +3982,7 @@
                     <v:stroke endarrow="block"/>
                   </v:shape>
                 </v:group>
-                <v:shape id="Straight Arrow Connector 6" o:spid="_x0000_s1037" type="#_x0000_t32" style="position:absolute;left:34337;top:12477;width:31;height:4703;visibility:visible;mso-wrap-style:square" o:connectortype="straight" o:gfxdata="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" strokecolor="#4579b8 [3044]">
+                <v:shape id="Straight Arrow Connector 6" o:spid="_x0000_s1037" type="#_x0000_t32" style="position:absolute;left:17858;top:8477;width:8527;height:4302;flip:y;visibility:visible;mso-wrap-style:square" o:connectortype="straight" o:gfxdata="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" strokecolor="#4579b8 [3044]">
                   <v:stroke endarrow="block"/>
                 </v:shape>
               </v:group>
@@ -3982,6 +4020,78 @@
           <w:sz w:val="24"/>
         </w:rPr>
       </w:pPr>
+      <w:r>
+        <w:rPr>
+          <w:noProof/>
+        </w:rPr>
+        <mc:AlternateContent>
+          <mc:Choice Requires="wps">
+            <w:drawing>
+              <wp:anchor distT="0" distB="0" distL="114300" distR="114300" simplePos="0" relativeHeight="251660288" behindDoc="0" locked="0" layoutInCell="1" allowOverlap="1" wp14:anchorId="1FE38AB2" wp14:editId="3CEFDB33">
+                <wp:simplePos x="0" y="0"/>
+                <wp:positionH relativeFrom="column">
+                  <wp:posOffset>3938270</wp:posOffset>
+                </wp:positionH>
+                <wp:positionV relativeFrom="paragraph">
+                  <wp:posOffset>186055</wp:posOffset>
+                </wp:positionV>
+                <wp:extent cx="1066800" cy="485775"/>
+                <wp:effectExtent l="0" t="0" r="76200" b="66675"/>
+                <wp:wrapNone/>
+                <wp:docPr id="8" name="Straight Arrow Connector 6"/>
+                <wp:cNvGraphicFramePr/>
+                <a:graphic xmlns:a="http://schemas.openxmlformats.org/drawingml/2006/main">
+                  <a:graphicData uri="http://schemas.microsoft.com/office/word/2010/wordprocessingShape">
+                    <wps:wsp>
+                      <wps:cNvCnPr/>
+                      <wps:spPr>
+                        <a:xfrm>
+                          <a:off x="0" y="0"/>
+                          <a:ext cx="1066800" cy="485775"/>
+                        </a:xfrm>
+                        <a:prstGeom prst="straightConnector1">
+                          <a:avLst/>
+                        </a:prstGeom>
+                        <a:ln>
+                          <a:tailEnd type="triangle"/>
+                        </a:ln>
+                      </wps:spPr>
+                      <wps:style>
+                        <a:lnRef idx="1">
+                          <a:schemeClr val="accent1"/>
+                        </a:lnRef>
+                        <a:fillRef idx="0">
+                          <a:schemeClr val="accent1"/>
+                        </a:fillRef>
+                        <a:effectRef idx="0">
+                          <a:schemeClr val="accent1"/>
+                        </a:effectRef>
+                        <a:fontRef idx="minor">
+                          <a:schemeClr val="tx1"/>
+                        </a:fontRef>
+                      </wps:style>
+                      <wps:bodyPr/>
+                    </wps:wsp>
+                  </a:graphicData>
+                </a:graphic>
+                <wp14:sizeRelH relativeFrom="margin">
+                  <wp14:pctWidth>0</wp14:pctWidth>
+                </wp14:sizeRelH>
+                <wp14:sizeRelV relativeFrom="margin">
+                  <wp14:pctHeight>0</wp14:pctHeight>
+                </wp14:sizeRelV>
+              </wp:anchor>
+            </w:drawing>
+          </mc:Choice>
+          <mc:Fallback>
+            <w:pict>
+              <v:shape w14:anchorId="6FE4C595" id="Straight Arrow Connector 6" o:spid="_x0000_s1026" type="#_x0000_t32" style="position:absolute;margin-left:310.1pt;margin-top:14.65pt;width:84pt;height:38.25pt;z-index:251660288;visibility:visible;mso-wrap-style:square;mso-width-percent:0;mso-height-percent:0;mso-wrap-distance-left:9pt;mso-wrap-distance-top:0;mso-wrap-distance-right:9pt;mso-wrap-distance-bottom:0;mso-position-horizontal:absolute;mso-position-horizontal-relative:text;mso-position-vertical:absolute;mso-position-vertical-relative:text;mso-width-percent:0;mso-height-percent:0;mso-width-relative:margin;mso-height-relative:margin" o:gfxdata="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" strokecolor="#4579b8 [3044]">
+                <v:stroke endarrow="block"/>
+              </v:shape>
+            </w:pict>
+          </mc:Fallback>
+        </mc:AlternateContent>
+      </w:r>
     </w:p>
     <w:p>
       <w:pPr>
@@ -4109,8 +4219,13 @@
         <w:t xml:space="preserve"> </w:t>
       </w:r>
       <w:r>
-        <w:t>Design/Onderzoeksmethode</w:t>
-      </w:r>
+        <w:t>Design/</w:t>
+      </w:r>
+      <w:proofErr w:type="spellStart"/>
+      <w:r>
+        <w:t>Onderzoeksmethode</w:t>
+      </w:r>
+      <w:proofErr w:type="spellEnd"/>
     </w:p>
     <w:p>
       <w:pPr>
@@ -4853,7 +4968,7 @@
           <w:color w:val="000000" w:themeColor="text1"/>
           <w:sz w:val="24"/>
         </w:rPr>
-        <w:t xml:space="preserve"> x 2 (high complexity, low complexity) </w:t>
+        <w:t xml:space="preserve"> </w:t>
       </w:r>
       <w:r>
         <w:rPr>
@@ -4965,7 +5080,23 @@
           <w:color w:val="000000" w:themeColor="text1"/>
           <w:sz w:val="24"/>
         </w:rPr>
-        <w:t xml:space="preserve">the eight experimental conditions. </w:t>
+        <w:t xml:space="preserve">the </w:t>
+      </w:r>
+      <w:r>
+        <w:rPr>
+          <w:rFonts w:ascii="Times New Roman"/>
+          <w:color w:val="000000" w:themeColor="text1"/>
+          <w:sz w:val="24"/>
+        </w:rPr>
+        <w:t>four</w:t>
+      </w:r>
+      <w:r>
+        <w:rPr>
+          <w:rFonts w:ascii="Times New Roman"/>
+          <w:color w:val="000000" w:themeColor="text1"/>
+          <w:sz w:val="24"/>
+        </w:rPr>
+        <w:t xml:space="preserve"> experimental conditions. </w:t>
       </w:r>
     </w:p>
     <w:p>
@@ -4985,7 +5116,7 @@
           <w:color w:val="000000" w:themeColor="text1"/>
           <w:sz w:val="24"/>
         </w:rPr>
-        <w:t>For the product with high complexity, respondents will be shown an e-bike</w:t>
+        <w:t>P</w:t>
       </w:r>
       <w:r>
         <w:rPr>
@@ -4993,7 +5124,7 @@
           <w:color w:val="000000" w:themeColor="text1"/>
           <w:sz w:val="24"/>
         </w:rPr>
-        <w:t xml:space="preserve"> with all its technical specifications detailed written above the picture, in order to emphasis on the complexity of the product,</w:t>
+        <w:t xml:space="preserve">articipants will be asked to customize that product based on the independent </w:t>
       </w:r>
       <w:r>
         <w:rPr>
@@ -5001,7 +5132,7 @@
           <w:color w:val="000000" w:themeColor="text1"/>
           <w:sz w:val="24"/>
         </w:rPr>
-        <w:t xml:space="preserve"> while for the product with low complexity the item that is going to be shown is a regular bike</w:t>
+        <w:t>variables</w:t>
       </w:r>
       <w:r>
         <w:rPr>
@@ -5009,7 +5140,7 @@
           <w:color w:val="000000" w:themeColor="text1"/>
           <w:sz w:val="24"/>
         </w:rPr>
-        <w:t xml:space="preserve"> and its main specification are going to be broadly mentioned</w:t>
+        <w:t>’</w:t>
       </w:r>
       <w:r>
         <w:rPr>
@@ -5017,7 +5148,7 @@
           <w:color w:val="000000" w:themeColor="text1"/>
           <w:sz w:val="24"/>
         </w:rPr>
-        <w:t xml:space="preserve">. </w:t>
+        <w:t xml:space="preserve"> conditions assigned. </w:t>
       </w:r>
       <w:r>
         <w:rPr>
@@ -5025,7 +5156,7 @@
           <w:color w:val="000000" w:themeColor="text1"/>
           <w:sz w:val="24"/>
         </w:rPr>
-        <w:t xml:space="preserve">Afterward, participants will be asked to customize that product based on the independent </w:t>
+        <w:t>Then</w:t>
       </w:r>
       <w:r>
         <w:rPr>
@@ -5033,7 +5164,7 @@
           <w:color w:val="000000" w:themeColor="text1"/>
           <w:sz w:val="24"/>
         </w:rPr>
-        <w:t>variables</w:t>
+        <w:t>,</w:t>
       </w:r>
       <w:r>
         <w:rPr>
@@ -5041,7 +5172,7 @@
           <w:color w:val="000000" w:themeColor="text1"/>
           <w:sz w:val="24"/>
         </w:rPr>
-        <w:t>’</w:t>
+        <w:t xml:space="preserve"> they will be required to fill out a</w:t>
       </w:r>
       <w:r>
         <w:rPr>
@@ -5049,7 +5180,7 @@
           <w:color w:val="000000" w:themeColor="text1"/>
           <w:sz w:val="24"/>
         </w:rPr>
-        <w:t xml:space="preserve"> conditions assigned. </w:t>
+        <w:t xml:space="preserve"> five-item scale, previously described, in order to measure their psychological ownership toward the customized product.</w:t>
       </w:r>
       <w:r>
         <w:rPr>
@@ -5057,6 +5188,14 @@
           <w:color w:val="000000" w:themeColor="text1"/>
           <w:sz w:val="24"/>
         </w:rPr>
+        <w:t xml:space="preserve"> </w:t>
+      </w:r>
+      <w:r>
+        <w:rPr>
+          <w:rFonts w:ascii="Times New Roman"/>
+          <w:color w:val="000000" w:themeColor="text1"/>
+          <w:sz w:val="24"/>
+        </w:rPr>
         <w:t>Finally,</w:t>
       </w:r>
       <w:r>
@@ -5065,7 +5204,7 @@
           <w:color w:val="000000" w:themeColor="text1"/>
           <w:sz w:val="24"/>
         </w:rPr>
-        <w:t xml:space="preserve"> they will be required to fill out a</w:t>
+        <w:t xml:space="preserve"> they will be able to give their willingness to pay</w:t>
       </w:r>
       <w:r>
         <w:rPr>
@@ -5073,7 +5212,7 @@
           <w:color w:val="000000" w:themeColor="text1"/>
           <w:sz w:val="24"/>
         </w:rPr>
-        <w:t xml:space="preserve"> five-item scale, previously described, in order to measure their psychological ownership toward the customized product.</w:t>
+        <w:t>.</w:t>
       </w:r>
     </w:p>
     <w:p>
@@ -5087,6 +5226,200 @@
           <w:sz w:val="24"/>
         </w:rPr>
       </w:pPr>
+      <w:r>
+        <w:rPr>
+          <w:rFonts w:ascii="Times New Roman"/>
+          <w:color w:val="000000" w:themeColor="text1"/>
+          <w:sz w:val="24"/>
+        </w:rPr>
+        <w:t xml:space="preserve">An ANOVA will be carried out, complemented with a mediation analysis that is comprised of three sets of regressions: </w:t>
+      </w:r>
+      <w:r>
+        <w:rPr>
+          <w:rFonts w:ascii="Times New Roman"/>
+          <w:color w:val="000000" w:themeColor="text1"/>
+          <w:sz w:val="24"/>
+        </w:rPr>
+        <w:t xml:space="preserve">X </w:t>
+      </w:r>
+      <w:r>
+        <w:rPr>
+          <w:rFonts w:ascii="Times New Roman"/>
+          <w:color w:val="000000" w:themeColor="text1"/>
+          <w:sz w:val="24"/>
+        </w:rPr>
+        <w:t>→</w:t>
+      </w:r>
+      <w:r>
+        <w:rPr>
+          <w:rFonts w:ascii="Times New Roman"/>
+          <w:color w:val="000000" w:themeColor="text1"/>
+          <w:sz w:val="24"/>
+        </w:rPr>
+        <w:t xml:space="preserve"> Y, X </w:t>
+      </w:r>
+      <w:r>
+        <w:rPr>
+          <w:rFonts w:ascii="Times New Roman"/>
+          <w:color w:val="000000" w:themeColor="text1"/>
+          <w:sz w:val="24"/>
+        </w:rPr>
+        <w:t>→</w:t>
+      </w:r>
+      <w:r>
+        <w:rPr>
+          <w:rFonts w:ascii="Times New Roman"/>
+          <w:color w:val="000000" w:themeColor="text1"/>
+          <w:sz w:val="24"/>
+        </w:rPr>
+        <w:t xml:space="preserve"> M, and X + M </w:t>
+      </w:r>
+      <w:r>
+        <w:rPr>
+          <w:rFonts w:ascii="Times New Roman"/>
+          <w:color w:val="000000" w:themeColor="text1"/>
+          <w:sz w:val="24"/>
+        </w:rPr>
+        <w:t>→</w:t>
+      </w:r>
+      <w:r>
+        <w:rPr>
+          <w:rFonts w:ascii="Times New Roman"/>
+          <w:color w:val="000000" w:themeColor="text1"/>
+          <w:sz w:val="24"/>
+        </w:rPr>
+        <w:t xml:space="preserve"> Y</w:t>
+      </w:r>
+      <w:r>
+        <w:rPr>
+          <w:rFonts w:ascii="Times New Roman"/>
+          <w:color w:val="000000" w:themeColor="text1"/>
+          <w:sz w:val="24"/>
+        </w:rPr>
+        <w:t xml:space="preserve"> </w:t>
+      </w:r>
+      <w:sdt>
+        <w:sdtPr>
+          <w:rPr>
+            <w:rFonts w:ascii="Times New Roman"/>
+            <w:color w:val="000000" w:themeColor="text1"/>
+            <w:sz w:val="24"/>
+          </w:rPr>
+          <w:id w:val="-607590405"/>
+          <w:citation/>
+        </w:sdtPr>
+        <w:sdtContent>
+          <w:r>
+            <w:rPr>
+              <w:rFonts w:ascii="Times New Roman"/>
+              <w:color w:val="000000" w:themeColor="text1"/>
+              <w:sz w:val="24"/>
+            </w:rPr>
+            <w:fldChar w:fldCharType="begin"/>
+          </w:r>
+          <w:r>
+            <w:rPr>
+              <w:rFonts w:ascii="Times New Roman" w:hAnsi="Times New Roman"/>
+              <w:color w:val="000000" w:themeColor="text1"/>
+              <w:sz w:val="24"/>
+            </w:rPr>
+            <w:instrText xml:space="preserve"> CITATION Kim16 \l 9226 </w:instrText>
+          </w:r>
+          <w:r>
+            <w:rPr>
+              <w:rFonts w:ascii="Times New Roman"/>
+              <w:color w:val="000000" w:themeColor="text1"/>
+              <w:sz w:val="24"/>
+            </w:rPr>
+            <w:fldChar w:fldCharType="separate"/>
+          </w:r>
+          <w:r>
+            <w:rPr>
+              <w:rFonts w:ascii="Times New Roman" w:hAnsi="Times New Roman"/>
+              <w:noProof/>
+              <w:color w:val="000000" w:themeColor="text1"/>
+              <w:sz w:val="24"/>
+            </w:rPr>
+            <w:t>(Kim, 2016)</w:t>
+          </w:r>
+          <w:r>
+            <w:rPr>
+              <w:rFonts w:ascii="Times New Roman"/>
+              <w:color w:val="000000" w:themeColor="text1"/>
+              <w:sz w:val="24"/>
+            </w:rPr>
+            <w:fldChar w:fldCharType="end"/>
+          </w:r>
+        </w:sdtContent>
+      </w:sdt>
+      <w:r>
+        <w:rPr>
+          <w:rFonts w:ascii="Times New Roman"/>
+          <w:color w:val="000000" w:themeColor="text1"/>
+          <w:sz w:val="24"/>
+        </w:rPr>
+        <w:t xml:space="preserve">. The whole analysis will be supported through the bootstrapping technique in order to get the expected results. </w:t>
+      </w:r>
+    </w:p>
+    <w:p>
+      <w:pPr>
+        <w:spacing w:before="137" w:line="360" w:lineRule="auto"/>
+        <w:ind w:left="200" w:right="115" w:firstLine="520"/>
+        <w:jc w:val="both"/>
+        <w:rPr>
+          <w:rFonts w:ascii="Times New Roman"/>
+          <w:color w:val="000000" w:themeColor="text1"/>
+          <w:sz w:val="24"/>
+        </w:rPr>
+      </w:pPr>
+    </w:p>
+    <w:p>
+      <w:pPr>
+        <w:spacing w:before="137" w:line="360" w:lineRule="auto"/>
+        <w:ind w:left="200" w:right="115" w:firstLine="520"/>
+        <w:jc w:val="both"/>
+        <w:rPr>
+          <w:rFonts w:ascii="Times New Roman"/>
+          <w:color w:val="000000" w:themeColor="text1"/>
+          <w:sz w:val="24"/>
+        </w:rPr>
+      </w:pPr>
+    </w:p>
+    <w:p>
+      <w:pPr>
+        <w:spacing w:before="137" w:line="360" w:lineRule="auto"/>
+        <w:ind w:left="200" w:right="115" w:firstLine="520"/>
+        <w:jc w:val="both"/>
+        <w:rPr>
+          <w:rFonts w:ascii="Times New Roman"/>
+          <w:color w:val="000000" w:themeColor="text1"/>
+          <w:sz w:val="24"/>
+        </w:rPr>
+      </w:pPr>
+    </w:p>
+    <w:p>
+      <w:pPr>
+        <w:spacing w:before="137" w:line="360" w:lineRule="auto"/>
+        <w:ind w:left="200" w:right="115" w:firstLine="520"/>
+        <w:jc w:val="both"/>
+        <w:rPr>
+          <w:rFonts w:ascii="Times New Roman"/>
+          <w:color w:val="000000" w:themeColor="text1"/>
+          <w:sz w:val="24"/>
+        </w:rPr>
+      </w:pPr>
+    </w:p>
+    <w:p>
+      <w:pPr>
+        <w:spacing w:before="137" w:line="360" w:lineRule="auto"/>
+        <w:ind w:left="200" w:right="115" w:firstLine="520"/>
+        <w:jc w:val="both"/>
+        <w:rPr>
+          <w:rFonts w:ascii="Times New Roman"/>
+          <w:color w:val="000000" w:themeColor="text1"/>
+          <w:sz w:val="24"/>
+        </w:rPr>
+      </w:pPr>
     </w:p>
     <w:p>
       <w:pPr>
@@ -5095,8 +5428,14 @@
         <w:jc w:val="left"/>
       </w:pPr>
       <w:r>
-        <w:t>References/Referenties</w:t>
-      </w:r>
+        <w:lastRenderedPageBreak/>
+        <w:t>References/</w:t>
+      </w:r>
+      <w:proofErr w:type="spellStart"/>
+      <w:r>
+        <w:t>Referenties</w:t>
+      </w:r>
+      <w:proofErr w:type="spellEnd"/>
     </w:p>
     <w:p>
       <w:pPr>
@@ -5123,11 +5462,15 @@
         <w:jc w:val="left"/>
       </w:pPr>
       <w:r>
-        <w:t xml:space="preserve">Dhar, R., &amp; Wertenbroch, K. (2000). Consumer Choice Between Hedonic and </w:t>
-      </w:r>
-      <w:r>
-        <w:lastRenderedPageBreak/>
-        <w:t>Utilitarian Goods. Journal of Marketing Research, 60-71.</w:t>
+        <w:t xml:space="preserve">Dhar, R., &amp; </w:t>
+      </w:r>
+      <w:proofErr w:type="spellStart"/>
+      <w:r>
+        <w:t>Wertenbroch</w:t>
+      </w:r>
+      <w:proofErr w:type="spellEnd"/>
+      <w:r>
+        <w:t>, K. (2000). Consumer Choice Between Hedonic and Utilitarian Goods. Journal of Marketing Research, 60-71.</w:t>
       </w:r>
     </w:p>
     <w:p>
@@ -5141,7 +5484,15 @@
         <w:jc w:val="left"/>
       </w:pPr>
       <w:r>
-        <w:t>Du, R., Hu, Y., &amp; Damangir, S. (2015). Leveraging Trends in Online Searches for Product Features in Market Response Modeling. Journal of Marketing, 29-43.</w:t>
+        <w:t xml:space="preserve">Du, R., Hu, Y., &amp; </w:t>
+      </w:r>
+      <w:proofErr w:type="spellStart"/>
+      <w:r>
+        <w:t>Damangir</w:t>
+      </w:r>
+      <w:proofErr w:type="spellEnd"/>
+      <w:r>
+        <w:t>, S. (2015). Leveraging Trends in Online Searches for Product Features in Market Response Modeling. Journal of Marketing, 29-43.</w:t>
       </w:r>
     </w:p>
     <w:p>
@@ -5175,7 +5526,15 @@
         <w:jc w:val="left"/>
       </w:pPr>
       <w:r>
-        <w:t>Lacy, P., Long, J., &amp; Spindler, W. (2020). The Circular Economy Handbook: Realizing the Circular Advantage. London: Palgrave macmillan.</w:t>
+        <w:t xml:space="preserve">Lacy, P., Long, J., &amp; Spindler, W. (2020). The Circular Economy Handbook: Realizing the Circular Advantage. London: Palgrave </w:t>
+      </w:r>
+      <w:proofErr w:type="spellStart"/>
+      <w:r>
+        <w:t>macmillan</w:t>
+      </w:r>
+      <w:proofErr w:type="spellEnd"/>
+      <w:r>
+        <w:t>.</w:t>
       </w:r>
     </w:p>
     <w:p>
@@ -5244,8 +5603,21 @@
         <w:spacing w:line="360" w:lineRule="auto"/>
         <w:jc w:val="left"/>
       </w:pPr>
-      <w:r>
-        <w:t>Morewedge, C., Monga, A., Palmatier, R., Shu, S., &amp; Small, D. (2021). Evolution of Consumption: A Psychological Ownership Framework. Journal of Marketing, 196-218.</w:t>
+      <w:proofErr w:type="spellStart"/>
+      <w:r>
+        <w:t>Morewedge</w:t>
+      </w:r>
+      <w:proofErr w:type="spellEnd"/>
+      <w:r>
+        <w:t xml:space="preserve">, C., Monga, A., </w:t>
+      </w:r>
+      <w:proofErr w:type="spellStart"/>
+      <w:r>
+        <w:t>Palmatier</w:t>
+      </w:r>
+      <w:proofErr w:type="spellEnd"/>
+      <w:r>
+        <w:t>, R., Shu, S., &amp; Small, D. (2021). Evolution of Consumption: A Psychological Ownership Framework. Journal of Marketing, 196-218.</w:t>
       </w:r>
     </w:p>
     <w:p>
@@ -5259,7 +5631,28 @@
         <w:jc w:val="left"/>
       </w:pPr>
       <w:r>
-        <w:t>Norton, M., Mochon, D., &amp; Ariely , D. (2012). The “IKEA Effect”: When Labor Leads to Love. Journal of Consumer Psychology, 453-460.</w:t>
+        <w:t xml:space="preserve">Norton, M., </w:t>
+      </w:r>
+      <w:proofErr w:type="spellStart"/>
+      <w:r>
+        <w:t>Mochon</w:t>
+      </w:r>
+      <w:proofErr w:type="spellEnd"/>
+      <w:r>
+        <w:t xml:space="preserve">, D., &amp; </w:t>
+      </w:r>
+      <w:proofErr w:type="spellStart"/>
+      <w:proofErr w:type="gramStart"/>
+      <w:r>
+        <w:t>Ariely</w:t>
+      </w:r>
+      <w:proofErr w:type="spellEnd"/>
+      <w:r>
+        <w:t xml:space="preserve"> ,</w:t>
+      </w:r>
+      <w:proofErr w:type="gramEnd"/>
+      <w:r>
+        <w:t xml:space="preserve"> D. (2012). The “IKEA Effect”: When Labor Leads to Love. Journal of Consumer Psychology, 453-460.</w:t>
       </w:r>
     </w:p>
     <w:p>
@@ -5272,14 +5665,58 @@
         <w:spacing w:line="360" w:lineRule="auto"/>
         <w:jc w:val="left"/>
       </w:pPr>
+      <w:proofErr w:type="spellStart"/>
       <w:r>
         <w:rPr>
           <w:lang w:val="es-CO"/>
         </w:rPr>
-        <w:t xml:space="preserve">Orasmaa, A., Laurila, L., &amp; Liimatainen, H. (2020). </w:t>
-      </w:r>
-      <w:r>
-        <w:t>Rethinking ownership. Sitra studies, 1-42.</w:t>
+        <w:t>Orasmaa</w:t>
+      </w:r>
+      <w:proofErr w:type="spellEnd"/>
+      <w:r>
+        <w:rPr>
+          <w:lang w:val="es-CO"/>
+        </w:rPr>
+        <w:t xml:space="preserve">, A., </w:t>
+      </w:r>
+      <w:proofErr w:type="spellStart"/>
+      <w:r>
+        <w:rPr>
+          <w:lang w:val="es-CO"/>
+        </w:rPr>
+        <w:t>Laurila</w:t>
+      </w:r>
+      <w:proofErr w:type="spellEnd"/>
+      <w:r>
+        <w:rPr>
+          <w:lang w:val="es-CO"/>
+        </w:rPr>
+        <w:t xml:space="preserve">, L., &amp; </w:t>
+      </w:r>
+      <w:proofErr w:type="spellStart"/>
+      <w:r>
+        <w:rPr>
+          <w:lang w:val="es-CO"/>
+        </w:rPr>
+        <w:t>Liimatainen</w:t>
+      </w:r>
+      <w:proofErr w:type="spellEnd"/>
+      <w:r>
+        <w:rPr>
+          <w:lang w:val="es-CO"/>
+        </w:rPr>
+        <w:t xml:space="preserve">, H. (2020). </w:t>
+      </w:r>
+      <w:r>
+        <w:t xml:space="preserve">Rethinking ownership. </w:t>
+      </w:r>
+      <w:proofErr w:type="spellStart"/>
+      <w:r>
+        <w:t>Sitra</w:t>
+      </w:r>
+      <w:proofErr w:type="spellEnd"/>
+      <w:r>
+        <w:t xml:space="preserve"> studies, 1-42.</w:t>
       </w:r>
     </w:p>
     <w:p>
@@ -5299,7 +5736,11 @@
         <w:t xml:space="preserve">Pierce, J., &amp; Van Dyne, L. (2004). </w:t>
       </w:r>
       <w:r>
-        <w:t>Psychological Ownership and Feelings of Possession: Three Field Studies Predicting Employee Attitudes and Organizational Citizenship Behavior. Journal of Organizational Behavior, 439-459.</w:t>
+        <w:t xml:space="preserve">Psychological Ownership and Feelings of Possession: Three Field Studies Predicting Employee Attitudes and Organizational </w:t>
+      </w:r>
+      <w:r>
+        <w:lastRenderedPageBreak/>
+        <w:t>Citizenship Behavior. Journal of Organizational Behavior, 439-459.</w:t>
       </w:r>
     </w:p>
     <w:p>
@@ -5351,11 +5792,15 @@
         <w:jc w:val="left"/>
       </w:pPr>
       <w:r>
-        <w:t xml:space="preserve">Schreier, M. (2006). The value increment of mass-customized products: an </w:t>
-      </w:r>
-      <w:r>
-        <w:lastRenderedPageBreak/>
-        <w:t>empirical assessment. Journal of Consumer Behaviour, 317-327.</w:t>
+        <w:t xml:space="preserve">Schreier, M. (2006). The value increment of mass-customized products: an empirical assessment. Journal of Consumer </w:t>
+      </w:r>
+      <w:proofErr w:type="spellStart"/>
+      <w:r>
+        <w:t>Behaviour</w:t>
+      </w:r>
+      <w:proofErr w:type="spellEnd"/>
+      <w:r>
+        <w:t>, 317-327.</w:t>
       </w:r>
     </w:p>
     <w:p>
@@ -5368,8 +5813,21 @@
         <w:spacing w:line="360" w:lineRule="auto"/>
         <w:jc w:val="left"/>
       </w:pPr>
-      <w:r>
-        <w:t>Swait, J., &amp; Adamowicz, W. (2001). The Influence of Task Complexity on Consumer Choice: A Latent Class Model of Decision Strategy Switching. J</w:t>
+      <w:proofErr w:type="spellStart"/>
+      <w:r>
+        <w:t>Swait</w:t>
+      </w:r>
+      <w:proofErr w:type="spellEnd"/>
+      <w:r>
+        <w:t xml:space="preserve">, J., &amp; </w:t>
+      </w:r>
+      <w:proofErr w:type="spellStart"/>
+      <w:r>
+        <w:t>Adamowicz</w:t>
+      </w:r>
+      <w:proofErr w:type="spellEnd"/>
+      <w:r>
+        <w:t>, W. (2001). The Influence of Task Complexity on Consumer Choice: A Latent Class Model of Decision Strategy Switching. J</w:t>
       </w:r>
       <w:r>
         <w:t>ournal</w:t>
@@ -9727,7 +10185,7 @@
         </b:NameList>
       </b:Author>
     </b:Author>
-    <b:RefOrder>1</b:RefOrder>
+    <b:RefOrder>14</b:RefOrder>
   </b:Source>
   <b:Source>
     <b:Tag>Pie04</b:Tag>
@@ -9751,7 +10209,7 @@
         </b:NameList>
       </b:Author>
     </b:Author>
-    <b:RefOrder>14</b:RefOrder>
+    <b:RefOrder>15</b:RefOrder>
   </b:Source>
   <b:Source>
     <b:Tag>Fra09</b:Tag>
@@ -9779,7 +10237,7 @@
         </b:NameList>
       </b:Author>
     </b:Author>
-    <b:RefOrder>15</b:RefOrder>
+    <b:RefOrder>16</b:RefOrder>
   </b:Source>
   <b:Source>
     <b:Tag>Jac07</b:Tag>
@@ -9799,7 +10257,7 @@
         </b:NameList>
       </b:Author>
     </b:Author>
-    <b:RefOrder>16</b:RefOrder>
+    <b:RefOrder>17</b:RefOrder>
   </b:Source>
   <b:Source>
     <b:Tag>Can15</b:Tag>
@@ -9823,7 +10281,7 @@
         </b:NameList>
       </b:Author>
     </b:Author>
-    <b:RefOrder>17</b:RefOrder>
+    <b:RefOrder>18</b:RefOrder>
   </b:Source>
   <b:Source>
     <b:Tag>Swa01</b:Tag>
@@ -9847,7 +10305,7 @@
         </b:NameList>
       </b:Author>
     </b:Author>
-    <b:RefOrder>18</b:RefOrder>
+    <b:RefOrder>19</b:RefOrder>
   </b:Source>
   <b:Source>
     <b:Tag>Fra091</b:Tag>
@@ -9875,7 +10333,7 @@
         </b:NameList>
       </b:Author>
     </b:Author>
-    <b:RefOrder>19</b:RefOrder>
+    <b:RefOrder>20</b:RefOrder>
   </b:Source>
   <b:Source>
     <b:Tag>DuR15</b:Tag>
@@ -9903,7 +10361,7 @@
         </b:NameList>
       </b:Author>
     </b:Author>
-    <b:RefOrder>20</b:RefOrder>
+    <b:RefOrder>21</b:RefOrder>
   </b:Source>
   <b:Source>
     <b:Tag>Lan66</b:Tag>
@@ -9923,7 +10381,7 @@
         </b:NameList>
       </b:Author>
     </b:Author>
-    <b:RefOrder>21</b:RefOrder>
+    <b:RefOrder>22</b:RefOrder>
   </b:Source>
   <b:Source>
     <b:Tag>Dha00</b:Tag>
@@ -9947,7 +10405,7 @@
         </b:NameList>
       </b:Author>
     </b:Author>
-    <b:RefOrder>22</b:RefOrder>
+    <b:RefOrder>23</b:RefOrder>
   </b:Source>
   <b:Source>
     <b:Tag>Nor12</b:Tag>
@@ -9975,7 +10433,7 @@
         </b:NameList>
       </b:Author>
     </b:Author>
-    <b:RefOrder>23</b:RefOrder>
+    <b:RefOrder>24</b:RefOrder>
   </b:Source>
   <b:Source>
     <b:Tag>Pie10</b:Tag>
@@ -10003,7 +10461,7 @@
         </b:NameList>
       </b:Author>
     </b:Author>
-    <b:RefOrder>24</b:RefOrder>
+    <b:RefOrder>25</b:RefOrder>
   </b:Source>
   <b:Source>
     <b:Tag>Low98</b:Tag>
@@ -10023,7 +10481,7 @@
         </b:NameList>
       </b:Author>
     </b:Author>
-    <b:RefOrder>25</b:RefOrder>
+    <b:RefOrder>26</b:RefOrder>
   </b:Source>
   <b:Source>
     <b:Tag>Ata18</b:Tag>
@@ -10047,13 +10505,35 @@
         </b:NameList>
       </b:Author>
     </b:Author>
-    <b:RefOrder>26</b:RefOrder>
+    <b:RefOrder>27</b:RefOrder>
+  </b:Source>
+  <b:Source>
+    <b:Tag>Kim16</b:Tag>
+    <b:SourceType>InternetSite</b:SourceType>
+    <b:Guid>{5D52753C-BD35-4B6C-A4C8-766E198DB65A}</b:Guid>
+    <b:Title>Introduction to Mediation Analysis</b:Title>
+    <b:Year>2016</b:Year>
+    <b:InternetSiteTitle>University of Virginia Library Research Data Services + Sciences</b:InternetSiteTitle>
+    <b:Month>July</b:Month>
+    <b:Day>12</b:Day>
+    <b:URL>https://data.library.virginia.edu/introduction-to-mediation-analysis/</b:URL>
+    <b:Author>
+      <b:Author>
+        <b:NameList>
+          <b:Person>
+            <b:Last>Kim</b:Last>
+            <b:First>Bommae</b:First>
+          </b:Person>
+        </b:NameList>
+      </b:Author>
+    </b:Author>
+    <b:RefOrder>1</b:RefOrder>
   </b:Source>
 </b:Sources>
 </file>
 
 <file path=customXml/itemProps1.xml><?xml version="1.0" encoding="utf-8"?>
-<ds:datastoreItem xmlns:ds="http://schemas.openxmlformats.org/officeDocument/2006/customXml" ds:itemID="{FFDC6595-64E4-4372-A244-251994AFC675}">
+<ds:datastoreItem xmlns:ds="http://schemas.openxmlformats.org/officeDocument/2006/customXml" ds:itemID="{A919C1BB-6DE7-402D-BA2A-2061EC1C9DFE}">
   <ds:schemaRefs>
     <ds:schemaRef ds:uri="http://schemas.openxmlformats.org/officeDocument/2006/bibliography"/>
   </ds:schemaRefs>

</xml_diff>

<commit_message>
references are not done yet, still working on WTP argumantation
</commit_message>
<xml_diff>
--- a/francisco_riano_RP.docx
+++ b/francisco_riano_RP.docx
@@ -1324,85 +1324,6 @@
     </w:p>
     <w:p>
       <w:pPr>
-        <w:spacing w:line="360" w:lineRule="auto"/>
-        <w:ind w:right="117" w:firstLine="720"/>
-        <w:jc w:val="both"/>
-        <w:rPr>
-          <w:rFonts w:ascii="Times New Roman" w:hAnsi="Times New Roman"/>
-          <w:sz w:val="24"/>
-        </w:rPr>
-      </w:pPr>
-      <w:r>
-        <w:rPr>
-          <w:rFonts w:ascii="Times New Roman" w:hAnsi="Times New Roman"/>
-          <w:sz w:val="24"/>
-        </w:rPr>
-        <w:lastRenderedPageBreak/>
-        <w:t xml:space="preserve">On this research the focus will be placed on the bicycle manufacturer industry and a bike will be used as a main and unique product through the experiment given that: first, </w:t>
-      </w:r>
-      <w:r>
-        <w:rPr>
-          <w:rFonts w:ascii="Times New Roman" w:hAnsi="Times New Roman"/>
-          <w:sz w:val="24"/>
-        </w:rPr>
-        <w:t xml:space="preserve">transportation is an industry highly influenced by the circular economy; </w:t>
-      </w:r>
-      <w:r>
-        <w:rPr>
-          <w:rFonts w:ascii="Times New Roman" w:hAnsi="Times New Roman"/>
-          <w:sz w:val="24"/>
-        </w:rPr>
-        <w:t xml:space="preserve">and second this product represents one of the main means of transport. In accordance with </w:t>
-      </w:r>
-      <w:r>
-        <w:rPr>
-          <w:rFonts w:ascii="Times New Roman" w:hAnsi="Times New Roman"/>
-          <w:sz w:val="24"/>
-        </w:rPr>
-        <w:t>Bhattacharya</w:t>
-      </w:r>
-      <w:r>
-        <w:rPr>
-          <w:rFonts w:ascii="Times New Roman" w:hAnsi="Times New Roman"/>
-          <w:sz w:val="24"/>
-        </w:rPr>
-        <w:t xml:space="preserve"> (2010) this mean of transport </w:t>
-      </w:r>
-      <w:r>
-        <w:rPr>
-          <w:rFonts w:ascii="Times New Roman" w:hAnsi="Times New Roman"/>
-          <w:sz w:val="24"/>
-        </w:rPr>
-        <w:t>constitutes</w:t>
-      </w:r>
-      <w:r>
-        <w:rPr>
-          <w:rFonts w:ascii="Times New Roman" w:hAnsi="Times New Roman"/>
-          <w:sz w:val="24"/>
-        </w:rPr>
-        <w:t xml:space="preserve"> about 30% of all urban trips in the Netherland</w:t>
-      </w:r>
-      <w:r>
-        <w:rPr>
-          <w:rFonts w:ascii="Times New Roman" w:hAnsi="Times New Roman"/>
-          <w:sz w:val="24"/>
-        </w:rPr>
-        <w:t xml:space="preserve">s. </w:t>
-      </w:r>
-    </w:p>
-    <w:p>
-      <w:pPr>
-        <w:spacing w:line="360" w:lineRule="auto"/>
-        <w:ind w:right="117"/>
-        <w:jc w:val="both"/>
-        <w:rPr>
-          <w:rFonts w:ascii="Times New Roman" w:hAnsi="Times New Roman"/>
-          <w:sz w:val="24"/>
-        </w:rPr>
-      </w:pPr>
-    </w:p>
-    <w:p>
-      <w:pPr>
         <w:pStyle w:val="Heading3"/>
         <w:tabs>
           <w:tab w:val="left" w:pos="441"/>
@@ -1412,6 +1333,7 @@
         <w:jc w:val="both"/>
       </w:pPr>
       <w:r>
+        <w:lastRenderedPageBreak/>
         <w:t xml:space="preserve"> </w:t>
       </w:r>
       <w:r>
@@ -2051,7 +1973,21 @@
           <w:rFonts w:ascii="Times New Roman" w:hAnsi="Times New Roman"/>
           <w:sz w:val="24"/>
         </w:rPr>
-        <w:t xml:space="preserve"> (2020) customization is the process where products are designed from common materials, leading to a feeling of uniqueness for consumers or users. In recent year customization has started to be seen as a relevant marketing strategy driven by increase of supply of technology focused on customization, the declining of production costs and the internet, which enables the communication with the customers (</w:t>
+        <w:t xml:space="preserve"> (2020) customization is the process where products are designed from common materials, leading to a feeling of uniqueness for consumers or users. In recent year customization has started to be seen as a relevant marketing strategy driven by increase of supply of technology focused on customization, the declining of production costs and the internet, which </w:t>
+      </w:r>
+      <w:r>
+        <w:rPr>
+          <w:rFonts w:ascii="Times New Roman" w:hAnsi="Times New Roman"/>
+          <w:sz w:val="24"/>
+        </w:rPr>
+        <w:t>enhances</w:t>
+      </w:r>
+      <w:r>
+        <w:rPr>
+          <w:rFonts w:ascii="Times New Roman" w:hAnsi="Times New Roman"/>
+          <w:sz w:val="24"/>
+        </w:rPr>
+        <w:t xml:space="preserve"> the communication with the customers (</w:t>
       </w:r>
       <w:r>
         <w:rPr>
@@ -2083,45 +2019,52 @@
           <w:rFonts w:ascii="Times New Roman" w:hAnsi="Times New Roman"/>
           <w:sz w:val="24"/>
         </w:rPr>
+        <w:t>A shift from legal ownership to legal access, promoted by the circular economy, offers challenges, for companies, in order to protect and maintain the psychological ownership. One of them is through the offering of platforms which could incorporate product customization (</w:t>
+      </w:r>
+      <w:proofErr w:type="spellStart"/>
+      <w:r>
+        <w:rPr>
+          <w:rFonts w:ascii="Times New Roman" w:hAnsi="Times New Roman"/>
+          <w:sz w:val="24"/>
+        </w:rPr>
+        <w:t>Morewedge</w:t>
+      </w:r>
+      <w:proofErr w:type="spellEnd"/>
+      <w:r>
+        <w:rPr>
+          <w:rFonts w:ascii="Times New Roman" w:hAnsi="Times New Roman"/>
+          <w:sz w:val="24"/>
+        </w:rPr>
+        <w:t xml:space="preserve"> et al., 2021). Customization may create a greater level of psychological ownership. For this reason, the level of customization on a product was included in the model and thus, it is expected to have a</w:t>
+      </w:r>
+      <w:r>
+        <w:rPr>
+          <w:rFonts w:ascii="Times New Roman" w:hAnsi="Times New Roman"/>
+          <w:sz w:val="24"/>
+        </w:rPr>
+        <w:t xml:space="preserve"> </w:t>
+      </w:r>
+      <w:r>
+        <w:rPr>
+          <w:rFonts w:ascii="Times New Roman" w:hAnsi="Times New Roman"/>
+          <w:sz w:val="24"/>
+        </w:rPr>
+        <w:t xml:space="preserve">significant relationship with </w:t>
+      </w:r>
+      <w:r>
+        <w:rPr>
+          <w:rFonts w:ascii="Times New Roman" w:hAnsi="Times New Roman"/>
+          <w:sz w:val="24"/>
+        </w:rPr>
+        <w:t xml:space="preserve">both, psychological ownership and </w:t>
+      </w:r>
+      <w:r>
+        <w:rPr>
+          <w:rFonts w:ascii="Times New Roman" w:hAnsi="Times New Roman"/>
+          <w:sz w:val="24"/>
+        </w:rPr>
         <w:lastRenderedPageBreak/>
-        <w:t>A shift from legal ownership to legal access, promoted by the circular economy, offers challenges, for companies, in order to protect and maintain the psychological ownership. One of them is through the offering of platforms which could incorporate product customization (</w:t>
-      </w:r>
-      <w:proofErr w:type="spellStart"/>
-      <w:r>
-        <w:rPr>
-          <w:rFonts w:ascii="Times New Roman" w:hAnsi="Times New Roman"/>
-          <w:sz w:val="24"/>
-        </w:rPr>
-        <w:t>Morewedge</w:t>
-      </w:r>
-      <w:proofErr w:type="spellEnd"/>
-      <w:r>
-        <w:rPr>
-          <w:rFonts w:ascii="Times New Roman" w:hAnsi="Times New Roman"/>
-          <w:sz w:val="24"/>
-        </w:rPr>
-        <w:t xml:space="preserve"> et al., 2021). Customization may create a greater level of psychological ownership. For this reason, the level of customization on a product was included in the model and thus, it is expected to have a</w:t>
-      </w:r>
-      <w:r>
-        <w:rPr>
-          <w:rFonts w:ascii="Times New Roman" w:hAnsi="Times New Roman"/>
-          <w:sz w:val="24"/>
-        </w:rPr>
-        <w:t xml:space="preserve"> </w:t>
-      </w:r>
-      <w:r>
-        <w:rPr>
-          <w:rFonts w:ascii="Times New Roman" w:hAnsi="Times New Roman"/>
-          <w:sz w:val="24"/>
-        </w:rPr>
-        <w:t xml:space="preserve">significant relationship with </w:t>
-      </w:r>
-      <w:r>
-        <w:rPr>
-          <w:rFonts w:ascii="Times New Roman" w:hAnsi="Times New Roman"/>
-          <w:sz w:val="24"/>
-        </w:rPr>
-        <w:t>both, psychological ownership and willingness to pay.</w:t>
+        <w:t>willingness to pay.</w:t>
       </w:r>
     </w:p>
     <w:p>
@@ -2174,7 +2117,35 @@
           <w:rFonts w:ascii="Times New Roman" w:hAnsi="Times New Roman"/>
           <w:sz w:val="24"/>
         </w:rPr>
-        <w:t xml:space="preserve"> in this paper following the contributions made by Schreier (2006) and Franke et al. (2009) Both were aimed to analyze the effect of customization on willingness to pay, but while the first tested it through the comparison of self-design against standard products; the second made it through the assessment of tailored products belonging to several categories. As it has been mentioned before, willingness to pay is a variable positively related with the psychological ownership (</w:t>
+        <w:t xml:space="preserve"> in this paper</w:t>
+      </w:r>
+      <w:r>
+        <w:rPr>
+          <w:rFonts w:ascii="Times New Roman" w:hAnsi="Times New Roman"/>
+          <w:sz w:val="24"/>
+        </w:rPr>
+        <w:t>,</w:t>
+      </w:r>
+      <w:r>
+        <w:rPr>
+          <w:rFonts w:ascii="Times New Roman" w:hAnsi="Times New Roman"/>
+          <w:sz w:val="24"/>
+        </w:rPr>
+        <w:t xml:space="preserve"> following the contributions made by Schreier (2006) and Franke et al. (2009)</w:t>
+      </w:r>
+      <w:r>
+        <w:rPr>
+          <w:rFonts w:ascii="Times New Roman" w:hAnsi="Times New Roman"/>
+          <w:sz w:val="24"/>
+        </w:rPr>
+        <w:t>.</w:t>
+      </w:r>
+      <w:r>
+        <w:rPr>
+          <w:rFonts w:ascii="Times New Roman" w:hAnsi="Times New Roman"/>
+          <w:sz w:val="24"/>
+        </w:rPr>
+        <w:t xml:space="preserve"> Both were aimed to analyze the effect of customization on willingness to pay, but while the first tested it through the comparison of self-design against standard products; the second made it through the assessment of tailored products belonging to several categories. As it has been mentioned before, willingness to pay is a variable positively related with the psychological ownership (</w:t>
       </w:r>
       <w:proofErr w:type="spellStart"/>
       <w:r>
@@ -2410,6 +2381,118 @@
       <w:pPr>
         <w:pStyle w:val="Heading3"/>
         <w:spacing w:before="1" w:line="360" w:lineRule="auto"/>
+        <w:ind w:firstLine="520"/>
+        <w:jc w:val="both"/>
+        <w:rPr>
+          <w:b w:val="0"/>
+          <w:bCs w:val="0"/>
+        </w:rPr>
+      </w:pPr>
+      <w:r>
+        <w:rPr>
+          <w:b w:val="0"/>
+          <w:bCs w:val="0"/>
+        </w:rPr>
+        <w:t xml:space="preserve">This variable, and its conditions, have been included in this research given that </w:t>
+      </w:r>
+      <w:r>
+        <w:rPr>
+          <w:b w:val="0"/>
+          <w:bCs w:val="0"/>
+        </w:rPr>
+        <w:t>they are expected</w:t>
+      </w:r>
+      <w:r>
+        <w:rPr>
+          <w:b w:val="0"/>
+          <w:bCs w:val="0"/>
+        </w:rPr>
+        <w:t xml:space="preserve"> to produce significant differences </w:t>
+      </w:r>
+      <w:r>
+        <w:rPr>
+          <w:b w:val="0"/>
+          <w:bCs w:val="0"/>
+        </w:rPr>
+        <w:t xml:space="preserve">across the participants. According to </w:t>
+      </w:r>
+      <w:r>
+        <w:rPr>
+          <w:b w:val="0"/>
+          <w:bCs w:val="0"/>
+        </w:rPr>
+        <w:t xml:space="preserve">Botti &amp; </w:t>
+      </w:r>
+      <w:proofErr w:type="spellStart"/>
+      <w:r>
+        <w:rPr>
+          <w:b w:val="0"/>
+          <w:bCs w:val="0"/>
+        </w:rPr>
+        <w:t>Mcgill</w:t>
+      </w:r>
+      <w:proofErr w:type="spellEnd"/>
+      <w:r>
+        <w:rPr>
+          <w:b w:val="0"/>
+          <w:bCs w:val="0"/>
+        </w:rPr>
+        <w:t xml:space="preserve"> (</w:t>
+      </w:r>
+      <w:r>
+        <w:rPr>
+          <w:b w:val="0"/>
+          <w:bCs w:val="0"/>
+        </w:rPr>
+        <w:t>2011),</w:t>
+      </w:r>
+      <w:r>
+        <w:rPr>
+          <w:b w:val="0"/>
+          <w:bCs w:val="0"/>
+        </w:rPr>
+        <w:t xml:space="preserve"> due to their inherent pleasurable and</w:t>
+      </w:r>
+      <w:r>
+        <w:rPr>
+          <w:b w:val="0"/>
+          <w:bCs w:val="0"/>
+        </w:rPr>
+        <w:t xml:space="preserve"> </w:t>
+      </w:r>
+      <w:r>
+        <w:rPr>
+          <w:b w:val="0"/>
+          <w:bCs w:val="0"/>
+        </w:rPr>
+        <w:t xml:space="preserve">gratifying nature, hedonic experiences </w:t>
+      </w:r>
+      <w:r>
+        <w:rPr>
+          <w:b w:val="0"/>
+          <w:bCs w:val="0"/>
+        </w:rPr>
+        <w:t xml:space="preserve">have an internal perceived locus of causality. On the contrary, utilitarian alternatives shift the locus of causality from internal to external because </w:t>
+      </w:r>
+      <w:r>
+        <w:rPr>
+          <w:b w:val="0"/>
+          <w:bCs w:val="0"/>
+        </w:rPr>
+        <w:t>they are</w:t>
+      </w:r>
+      <w:r>
+        <w:rPr>
+          <w:b w:val="0"/>
+          <w:bCs w:val="0"/>
+        </w:rPr>
+        <w:t xml:space="preserve"> perceived not as a reward but as a mean to an end. </w:t>
+      </w:r>
+    </w:p>
+    <w:p>
+      <w:pPr>
+        <w:pStyle w:val="Heading3"/>
+        <w:spacing w:before="1" w:line="360" w:lineRule="auto"/>
         <w:jc w:val="both"/>
         <w:rPr>
           <w:b w:val="0"/>
@@ -2979,7 +3062,191 @@
           <w:sz w:val="24"/>
         </w:rPr>
         <w:lastRenderedPageBreak/>
-        <w:t>3.4 Willingness to pay</w:t>
+        <w:t xml:space="preserve">3.4 </w:t>
+      </w:r>
+      <w:r>
+        <w:rPr>
+          <w:rFonts w:ascii="Times New Roman" w:hAnsi="Times New Roman"/>
+          <w:noProof/>
+          <w:sz w:val="24"/>
+        </w:rPr>
+        <w:t>Product valuation</w:t>
+      </w:r>
+    </w:p>
+    <w:p>
+      <w:pPr>
+        <w:spacing w:before="1" w:line="360" w:lineRule="auto"/>
+        <w:ind w:right="117"/>
+        <w:jc w:val="both"/>
+        <w:rPr>
+          <w:rFonts w:ascii="Times New Roman" w:hAnsi="Times New Roman"/>
+          <w:noProof/>
+          <w:sz w:val="24"/>
+        </w:rPr>
+      </w:pPr>
+      <w:r>
+        <w:rPr>
+          <w:rFonts w:ascii="Times New Roman" w:hAnsi="Times New Roman"/>
+          <w:noProof/>
+          <w:sz w:val="24"/>
+        </w:rPr>
+        <w:tab/>
+      </w:r>
+      <w:r>
+        <w:rPr>
+          <w:rFonts w:ascii="Times New Roman" w:hAnsi="Times New Roman"/>
+          <w:noProof/>
+          <w:sz w:val="24"/>
+        </w:rPr>
+        <w:t>As with an attachment between consumer and brand, psychological ownership for a good is positively associated with consumer demand</w:t>
+      </w:r>
+      <w:r>
+        <w:rPr>
+          <w:rFonts w:ascii="Times New Roman" w:hAnsi="Times New Roman"/>
+          <w:noProof/>
+          <w:sz w:val="24"/>
+        </w:rPr>
+        <w:t>, willingness to pay; […]. Psychological ownership is thus a valuable asset for firms (</w:t>
+      </w:r>
+      <w:r>
+        <w:rPr>
+          <w:rFonts w:ascii="Times New Roman" w:hAnsi="Times New Roman"/>
+          <w:noProof/>
+          <w:sz w:val="24"/>
+        </w:rPr>
+        <w:t>Morewedge et al., 2021)</w:t>
+      </w:r>
+      <w:r>
+        <w:rPr>
+          <w:rFonts w:ascii="Times New Roman" w:hAnsi="Times New Roman"/>
+          <w:noProof/>
+          <w:sz w:val="24"/>
+        </w:rPr>
+        <w:t xml:space="preserve">. </w:t>
+      </w:r>
+      <w:r>
+        <w:rPr>
+          <w:rFonts w:ascii="Times New Roman" w:hAnsi="Times New Roman"/>
+          <w:noProof/>
+          <w:sz w:val="24"/>
+        </w:rPr>
+        <w:t xml:space="preserve"> In accordance with</w:t>
+      </w:r>
+      <w:r>
+        <w:rPr>
+          <w:rFonts w:ascii="Times New Roman" w:hAnsi="Times New Roman"/>
+          <w:noProof/>
+          <w:sz w:val="24"/>
+        </w:rPr>
+        <w:t xml:space="preserve"> the insights found by</w:t>
+      </w:r>
+      <w:r>
+        <w:rPr>
+          <w:rFonts w:ascii="Times New Roman" w:hAnsi="Times New Roman"/>
+          <w:noProof/>
+          <w:sz w:val="24"/>
+        </w:rPr>
+        <w:t xml:space="preserve"> </w:t>
+      </w:r>
+      <w:r>
+        <w:rPr>
+          <w:rFonts w:ascii="Times New Roman" w:hAnsi="Times New Roman"/>
+          <w:noProof/>
+          <w:sz w:val="24"/>
+        </w:rPr>
+        <w:t>Atasoy &amp; Morewedge (2017),</w:t>
+      </w:r>
+      <w:r>
+        <w:rPr>
+          <w:rFonts w:ascii="Times New Roman" w:hAnsi="Times New Roman"/>
+          <w:noProof/>
+          <w:sz w:val="24"/>
+        </w:rPr>
+        <w:t xml:space="preserve"> the features of a good influence pre</w:t>
+      </w:r>
+      <w:r>
+        <w:rPr>
+          <w:rFonts w:ascii="Times New Roman" w:hAnsi="Times New Roman"/>
+          <w:noProof/>
+          <w:sz w:val="24"/>
+        </w:rPr>
+        <w:t>-purchase</w:t>
+      </w:r>
+      <w:r>
+        <w:rPr>
+          <w:rFonts w:ascii="Times New Roman" w:hAnsi="Times New Roman"/>
+          <w:noProof/>
+          <w:sz w:val="24"/>
+        </w:rPr>
+        <w:t xml:space="preserve"> extension of psychological ownership to the good, </w:t>
+      </w:r>
+      <w:r>
+        <w:rPr>
+          <w:rFonts w:ascii="Times New Roman" w:hAnsi="Times New Roman"/>
+          <w:noProof/>
+          <w:sz w:val="24"/>
+        </w:rPr>
+        <w:t>affecting</w:t>
+      </w:r>
+      <w:r>
+        <w:rPr>
+          <w:rFonts w:ascii="Times New Roman" w:hAnsi="Times New Roman"/>
+          <w:noProof/>
+          <w:sz w:val="24"/>
+        </w:rPr>
+        <w:t xml:space="preserve"> both, the value of the good and likelihood of acquisition. </w:t>
+      </w:r>
+    </w:p>
+    <w:p>
+      <w:pPr>
+        <w:spacing w:before="1" w:line="360" w:lineRule="auto"/>
+        <w:ind w:right="117"/>
+        <w:jc w:val="both"/>
+        <w:rPr>
+          <w:rFonts w:ascii="Times New Roman" w:hAnsi="Times New Roman"/>
+          <w:noProof/>
+          <w:sz w:val="24"/>
+        </w:rPr>
+      </w:pPr>
+    </w:p>
+    <w:p>
+      <w:pPr>
+        <w:spacing w:before="1" w:line="360" w:lineRule="auto"/>
+        <w:ind w:right="117"/>
+        <w:jc w:val="both"/>
+        <w:rPr>
+          <w:rFonts w:ascii="Times New Roman" w:hAnsi="Times New Roman"/>
+          <w:noProof/>
+          <w:sz w:val="24"/>
+        </w:rPr>
+      </w:pPr>
+      <w:r>
+        <w:rPr>
+          <w:rFonts w:ascii="Times New Roman" w:hAnsi="Times New Roman"/>
+          <w:noProof/>
+          <w:sz w:val="24"/>
+        </w:rPr>
+        <w:tab/>
+      </w:r>
+    </w:p>
+    <w:p>
+      <w:pPr>
+        <w:spacing w:before="1" w:line="360" w:lineRule="auto"/>
+        <w:ind w:right="117"/>
+        <w:jc w:val="both"/>
+        <w:rPr>
+          <w:rFonts w:ascii="Times New Roman" w:hAnsi="Times New Roman"/>
+          <w:noProof/>
+          <w:sz w:val="24"/>
+        </w:rPr>
+      </w:pPr>
+      <w:r>
+        <w:rPr>
+          <w:rFonts w:ascii="Times New Roman" w:hAnsi="Times New Roman"/>
+          <w:noProof/>
+          <w:sz w:val="24"/>
+        </w:rPr>
+        <w:tab/>
       </w:r>
     </w:p>
     <w:p>
@@ -3349,7 +3616,7 @@
                                   <w:jc w:val="center"/>
                                 </w:pPr>
                                 <w:r>
-                                  <w:t>Willingness to pay</w:t>
+                                  <w:t>Product valuation</w:t>
                                 </w:r>
                               </w:p>
                             </w:txbxContent>
@@ -3817,7 +4084,7 @@
                             <w:jc w:val="center"/>
                           </w:pPr>
                           <w:r>
-                            <w:t>Willingness to pay</w:t>
+                            <w:t>Product valuation</w:t>
                           </w:r>
                         </w:p>
                       </w:txbxContent>
@@ -4385,7 +4652,16 @@
                 <w:color w:val="000000" w:themeColor="text1"/>
                 <w:sz w:val="24"/>
               </w:rPr>
-              <w:t>of customization</w:t>
+              <w:t xml:space="preserve">of </w:t>
+            </w:r>
+            <w:r>
+              <w:rPr>
+                <w:rFonts w:ascii="Times New Roman"/>
+                <w:color w:val="000000" w:themeColor="text1"/>
+                <w:sz w:val="24"/>
+              </w:rPr>
+              <w:lastRenderedPageBreak/>
+              <w:t>customization</w:t>
             </w:r>
           </w:p>
         </w:tc>
@@ -4412,7 +4688,18 @@
                 <w:sz w:val="20"/>
                 <w:szCs w:val="18"/>
               </w:rPr>
-              <w:t>It is going to be treated as a categorical variable. In total there are going to be just 2 conditions. Each condition is going to be stated as follows:</w:t>
+              <w:lastRenderedPageBreak/>
+              <w:t xml:space="preserve">It is going to be treated as a categorical variable. In total there are going to be </w:t>
+            </w:r>
+            <w:r>
+              <w:rPr>
+                <w:rFonts w:ascii="Times New Roman"/>
+                <w:color w:val="000000" w:themeColor="text1"/>
+                <w:sz w:val="20"/>
+                <w:szCs w:val="18"/>
+              </w:rPr>
+              <w:lastRenderedPageBreak/>
+              <w:t>just 2 conditions. Each condition is going to be stated as follows:</w:t>
             </w:r>
           </w:p>
           <w:p>
@@ -4493,6 +4780,7 @@
                 <w:color w:val="000000" w:themeColor="text1"/>
                 <w:sz w:val="24"/>
               </w:rPr>
+              <w:lastRenderedPageBreak/>
               <w:t>Independent</w:t>
             </w:r>
           </w:p>
@@ -4608,7 +4896,6 @@
                 <w:sz w:val="20"/>
                 <w:szCs w:val="18"/>
               </w:rPr>
-              <w:lastRenderedPageBreak/>
               <w:t>Utilitarian features</w:t>
             </w:r>
           </w:p>
@@ -4636,7 +4923,6 @@
                 <w:color w:val="000000" w:themeColor="text1"/>
                 <w:sz w:val="24"/>
               </w:rPr>
-              <w:lastRenderedPageBreak/>
               <w:t>M</w:t>
             </w:r>
             <w:r>
@@ -5212,7 +5498,7 @@
           <w:color w:val="000000" w:themeColor="text1"/>
           <w:sz w:val="24"/>
         </w:rPr>
-        <w:t>.</w:t>
+        <w:t xml:space="preserve"> for the object.</w:t>
       </w:r>
     </w:p>
     <w:p>
@@ -5232,7 +5518,16 @@
           <w:color w:val="000000" w:themeColor="text1"/>
           <w:sz w:val="24"/>
         </w:rPr>
-        <w:t xml:space="preserve">An ANOVA will be carried out, complemented with a mediation analysis that is comprised of three sets of regressions: </w:t>
+        <w:t xml:space="preserve">An ANOVA will be carried out, complemented with a mediation analysis that is </w:t>
+      </w:r>
+      <w:r>
+        <w:rPr>
+          <w:rFonts w:ascii="Times New Roman"/>
+          <w:color w:val="000000" w:themeColor="text1"/>
+          <w:sz w:val="24"/>
+        </w:rPr>
+        <w:lastRenderedPageBreak/>
+        <w:t xml:space="preserve">comprised of three sets of regressions: </w:t>
       </w:r>
       <w:r>
         <w:rPr>
@@ -5399,36 +5694,11 @@
     </w:p>
     <w:p>
       <w:pPr>
-        <w:spacing w:before="137" w:line="360" w:lineRule="auto"/>
-        <w:ind w:left="200" w:right="115" w:firstLine="520"/>
-        <w:jc w:val="both"/>
-        <w:rPr>
-          <w:rFonts w:ascii="Times New Roman"/>
-          <w:color w:val="000000" w:themeColor="text1"/>
-          <w:sz w:val="24"/>
-        </w:rPr>
-      </w:pPr>
-    </w:p>
-    <w:p>
-      <w:pPr>
-        <w:spacing w:before="137" w:line="360" w:lineRule="auto"/>
-        <w:ind w:left="200" w:right="115" w:firstLine="520"/>
-        <w:jc w:val="both"/>
-        <w:rPr>
-          <w:rFonts w:ascii="Times New Roman"/>
-          <w:color w:val="000000" w:themeColor="text1"/>
-          <w:sz w:val="24"/>
-        </w:rPr>
-      </w:pPr>
-    </w:p>
-    <w:p>
-      <w:pPr>
         <w:pStyle w:val="Heading3"/>
         <w:spacing w:line="360" w:lineRule="auto"/>
         <w:jc w:val="left"/>
       </w:pPr>
       <w:r>
-        <w:lastRenderedPageBreak/>
         <w:t>References/</w:t>
       </w:r>
       <w:proofErr w:type="spellStart"/>
@@ -5448,7 +5718,15 @@
         <w:jc w:val="left"/>
       </w:pPr>
       <w:r>
-        <w:t>Bhattacharya, B. (2010). Urbanization Urban Sustainability and the Future of Cities. New Delhi: Concept Publishing Company.</w:t>
+        <w:t xml:space="preserve">Dhar, R., &amp; </w:t>
+      </w:r>
+      <w:proofErr w:type="spellStart"/>
+      <w:r>
+        <w:t>Wertenbroch</w:t>
+      </w:r>
+      <w:proofErr w:type="spellEnd"/>
+      <w:r>
+        <w:t>, K. (2000). Consumer Choice Between Hedonic and Utilitarian Goods. Journal of Marketing Research, 60-71.</w:t>
       </w:r>
     </w:p>
     <w:p>
@@ -5462,15 +5740,15 @@
         <w:jc w:val="left"/>
       </w:pPr>
       <w:r>
-        <w:t xml:space="preserve">Dhar, R., &amp; </w:t>
+        <w:t xml:space="preserve">Du, R., Hu, Y., &amp; </w:t>
       </w:r>
       <w:proofErr w:type="spellStart"/>
       <w:r>
-        <w:t>Wertenbroch</w:t>
+        <w:t>Damangir</w:t>
       </w:r>
       <w:proofErr w:type="spellEnd"/>
       <w:r>
-        <w:t>, K. (2000). Consumer Choice Between Hedonic and Utilitarian Goods. Journal of Marketing Research, 60-71.</w:t>
+        <w:t>, S. (2015). Leveraging Trends in Online Searches for Product Features in Market Response Modeling. Journal of Marketing, 29-43.</w:t>
       </w:r>
     </w:p>
     <w:p>
@@ -5484,15 +5762,13 @@
         <w:jc w:val="left"/>
       </w:pPr>
       <w:r>
-        <w:t xml:space="preserve">Du, R., Hu, Y., &amp; </w:t>
-      </w:r>
-      <w:proofErr w:type="spellStart"/>
-      <w:r>
-        <w:t>Damangir</w:t>
-      </w:r>
-      <w:proofErr w:type="spellEnd"/>
-      <w:r>
-        <w:t>, S. (2015). Leveraging Trends in Online Searches for Product Features in Market Response Modeling. Journal of Marketing, 29-43.</w:t>
+        <w:rPr>
+          <w:lang w:val="nl-NL"/>
+        </w:rPr>
+        <w:t xml:space="preserve">Franke, N., Keinz, P., &amp; Steger, C. (2009). </w:t>
+      </w:r>
+      <w:r>
+        <w:t>Testing the Value of Customization: When Do Customers Really Prefer Products Tailored to Their Preferences? Journal of Marketing, 103-121.</w:t>
       </w:r>
     </w:p>
     <w:p>
@@ -5506,13 +5782,15 @@
         <w:jc w:val="left"/>
       </w:pPr>
       <w:r>
-        <w:rPr>
-          <w:lang w:val="nl-NL"/>
-        </w:rPr>
-        <w:t xml:space="preserve">Franke, N., Keinz, P., &amp; Steger, C. (2009). </w:t>
-      </w:r>
-      <w:r>
-        <w:t>Testing the Value of Customization: When Do Customers Really Prefer Products Tailored to Their Preferences? Journal of Marketing, 103-121.</w:t>
+        <w:t xml:space="preserve">Lacy, P., Long, J., &amp; Spindler, W. (2020). The Circular Economy Handbook: Realizing the Circular Advantage. London: Palgrave </w:t>
+      </w:r>
+      <w:proofErr w:type="spellStart"/>
+      <w:r>
+        <w:t>macmillan</w:t>
+      </w:r>
+      <w:proofErr w:type="spellEnd"/>
+      <w:r>
+        <w:t>.</w:t>
       </w:r>
     </w:p>
     <w:p>
@@ -5526,15 +5804,7 @@
         <w:jc w:val="left"/>
       </w:pPr>
       <w:r>
-        <w:t xml:space="preserve">Lacy, P., Long, J., &amp; Spindler, W. (2020). The Circular Economy Handbook: Realizing the Circular Advantage. London: Palgrave </w:t>
-      </w:r>
-      <w:proofErr w:type="spellStart"/>
-      <w:r>
-        <w:t>macmillan</w:t>
-      </w:r>
-      <w:proofErr w:type="spellEnd"/>
-      <w:r>
-        <w:t>.</w:t>
+        <w:t>Lancaster, K. (1966). A New Approach to Consumer Theory. Journal of Political Economy, 132-157.</w:t>
       </w:r>
     </w:p>
     <w:p>
@@ -5548,7 +5818,7 @@
         <w:jc w:val="left"/>
       </w:pPr>
       <w:r>
-        <w:t>Lancaster, K. (1966). A New Approach to Consumer Theory. Journal of Political Economy, 132-157.</w:t>
+        <w:t>Lee, Y., &amp; Kim, H. (2020). The Effect of Online Customization on Consumers’ Happiness and Purchase Intention and the Mediating Roles of Autonomy, Competence, and Pride of Authorship. International Journal of Human–Computer Interaction, 403-413.</w:t>
       </w:r>
     </w:p>
     <w:p>
@@ -5562,7 +5832,7 @@
         <w:jc w:val="left"/>
       </w:pPr>
       <w:r>
-        <w:t>Lee, Y., &amp; Kim, H. (2020). The Effect of Online Customization on Consumers’ Happiness and Purchase Intention and the Mediating Roles of Autonomy, Competence, and Pride of Authorship. International Journal of Human–Computer Interaction, 403-413.</w:t>
+        <w:t>Li, D., &amp; Atkinson, L. (2020). The role of psychological ownership in consumer happiness. Journal of Consumer Marketing.</w:t>
       </w:r>
     </w:p>
     <w:p>
@@ -5576,7 +5846,7 @@
         <w:jc w:val="left"/>
       </w:pPr>
       <w:r>
-        <w:t>Li, D., &amp; Atkinson, L. (2020). The role of psychological ownership in consumer happiness. Journal of Consumer Marketing.</w:t>
+        <w:t>Lowrey, T. (1998). The Effects of Syntactic Complexity on Advertising Persuasiveness. Journal of Consumer Psychology, 187-206.</w:t>
       </w:r>
     </w:p>
     <w:p>
@@ -5589,8 +5859,21 @@
         <w:spacing w:line="360" w:lineRule="auto"/>
         <w:jc w:val="left"/>
       </w:pPr>
-      <w:r>
-        <w:t>Lowrey, T. (1998). The Effects of Syntactic Complexity on Advertising Persuasiveness. Journal of Consumer Psychology, 187-206.</w:t>
+      <w:proofErr w:type="spellStart"/>
+      <w:r>
+        <w:t>Morewedge</w:t>
+      </w:r>
+      <w:proofErr w:type="spellEnd"/>
+      <w:r>
+        <w:t xml:space="preserve">, C., Monga, A., </w:t>
+      </w:r>
+      <w:proofErr w:type="spellStart"/>
+      <w:r>
+        <w:t>Palmatier</w:t>
+      </w:r>
+      <w:proofErr w:type="spellEnd"/>
+      <w:r>
+        <w:t>, R., Shu, S., &amp; Small, D. (2021). Evolution of Consumption: A Psychological Ownership Framework. Journal of Marketing, 196-218.</w:t>
       </w:r>
     </w:p>
     <w:p>
@@ -5603,21 +5886,33 @@
         <w:spacing w:line="360" w:lineRule="auto"/>
         <w:jc w:val="left"/>
       </w:pPr>
+      <w:r>
+        <w:t xml:space="preserve">Norton, M., </w:t>
+      </w:r>
       <w:proofErr w:type="spellStart"/>
       <w:r>
-        <w:t>Morewedge</w:t>
+        <w:t>Mochon</w:t>
       </w:r>
       <w:proofErr w:type="spellEnd"/>
       <w:r>
-        <w:t xml:space="preserve">, C., Monga, A., </w:t>
+        <w:t xml:space="preserve">, D., &amp; </w:t>
       </w:r>
       <w:proofErr w:type="spellStart"/>
-      <w:r>
-        <w:t>Palmatier</w:t>
+      <w:proofErr w:type="gramStart"/>
+      <w:r>
+        <w:t>Ariely</w:t>
       </w:r>
       <w:proofErr w:type="spellEnd"/>
       <w:r>
-        <w:t>, R., Shu, S., &amp; Small, D. (2021). Evolution of Consumption: A Psychological Ownership Framework. Journal of Marketing, 196-218.</w:t>
+        <w:t xml:space="preserve"> ,</w:t>
+      </w:r>
+      <w:proofErr w:type="gramEnd"/>
+      <w:r>
+        <w:t xml:space="preserve"> D. (2012). The “IKEA Effect”: When Labor </w:t>
+      </w:r>
+      <w:r>
+        <w:lastRenderedPageBreak/>
+        <w:t>Leads to Love. Journal of Consumer Psychology, 453-460.</w:t>
       </w:r>
     </w:p>
     <w:p>
@@ -5630,29 +5925,58 @@
         <w:spacing w:line="360" w:lineRule="auto"/>
         <w:jc w:val="left"/>
       </w:pPr>
-      <w:r>
-        <w:t xml:space="preserve">Norton, M., </w:t>
-      </w:r>
       <w:proofErr w:type="spellStart"/>
       <w:r>
-        <w:t>Mochon</w:t>
+        <w:rPr>
+          <w:lang w:val="es-CO"/>
+        </w:rPr>
+        <w:t>Orasmaa</w:t>
       </w:r>
       <w:proofErr w:type="spellEnd"/>
       <w:r>
-        <w:t xml:space="preserve">, D., &amp; </w:t>
+        <w:rPr>
+          <w:lang w:val="es-CO"/>
+        </w:rPr>
+        <w:t xml:space="preserve">, A., </w:t>
       </w:r>
       <w:proofErr w:type="spellStart"/>
-      <w:proofErr w:type="gramStart"/>
-      <w:r>
-        <w:t>Ariely</w:t>
+      <w:r>
+        <w:rPr>
+          <w:lang w:val="es-CO"/>
+        </w:rPr>
+        <w:t>Laurila</w:t>
       </w:r>
       <w:proofErr w:type="spellEnd"/>
       <w:r>
-        <w:t xml:space="preserve"> ,</w:t>
-      </w:r>
-      <w:proofErr w:type="gramEnd"/>
-      <w:r>
-        <w:t xml:space="preserve"> D. (2012). The “IKEA Effect”: When Labor Leads to Love. Journal of Consumer Psychology, 453-460.</w:t>
+        <w:rPr>
+          <w:lang w:val="es-CO"/>
+        </w:rPr>
+        <w:t xml:space="preserve">, L., &amp; </w:t>
+      </w:r>
+      <w:proofErr w:type="spellStart"/>
+      <w:r>
+        <w:rPr>
+          <w:lang w:val="es-CO"/>
+        </w:rPr>
+        <w:t>Liimatainen</w:t>
+      </w:r>
+      <w:proofErr w:type="spellEnd"/>
+      <w:r>
+        <w:rPr>
+          <w:lang w:val="es-CO"/>
+        </w:rPr>
+        <w:t xml:space="preserve">, H. (2020). </w:t>
+      </w:r>
+      <w:r>
+        <w:t xml:space="preserve">Rethinking ownership. </w:t>
+      </w:r>
+      <w:proofErr w:type="spellStart"/>
+      <w:r>
+        <w:t>Sitra</w:t>
+      </w:r>
+      <w:proofErr w:type="spellEnd"/>
+      <w:r>
+        <w:t xml:space="preserve"> studies, 1-42.</w:t>
       </w:r>
     </w:p>
     <w:p>
@@ -5665,70 +5989,6 @@
         <w:spacing w:line="360" w:lineRule="auto"/>
         <w:jc w:val="left"/>
       </w:pPr>
-      <w:proofErr w:type="spellStart"/>
-      <w:r>
-        <w:rPr>
-          <w:lang w:val="es-CO"/>
-        </w:rPr>
-        <w:t>Orasmaa</w:t>
-      </w:r>
-      <w:proofErr w:type="spellEnd"/>
-      <w:r>
-        <w:rPr>
-          <w:lang w:val="es-CO"/>
-        </w:rPr>
-        <w:t xml:space="preserve">, A., </w:t>
-      </w:r>
-      <w:proofErr w:type="spellStart"/>
-      <w:r>
-        <w:rPr>
-          <w:lang w:val="es-CO"/>
-        </w:rPr>
-        <w:t>Laurila</w:t>
-      </w:r>
-      <w:proofErr w:type="spellEnd"/>
-      <w:r>
-        <w:rPr>
-          <w:lang w:val="es-CO"/>
-        </w:rPr>
-        <w:t xml:space="preserve">, L., &amp; </w:t>
-      </w:r>
-      <w:proofErr w:type="spellStart"/>
-      <w:r>
-        <w:rPr>
-          <w:lang w:val="es-CO"/>
-        </w:rPr>
-        <w:t>Liimatainen</w:t>
-      </w:r>
-      <w:proofErr w:type="spellEnd"/>
-      <w:r>
-        <w:rPr>
-          <w:lang w:val="es-CO"/>
-        </w:rPr>
-        <w:t xml:space="preserve">, H. (2020). </w:t>
-      </w:r>
-      <w:r>
-        <w:t xml:space="preserve">Rethinking ownership. </w:t>
-      </w:r>
-      <w:proofErr w:type="spellStart"/>
-      <w:r>
-        <w:t>Sitra</w:t>
-      </w:r>
-      <w:proofErr w:type="spellEnd"/>
-      <w:r>
-        <w:t xml:space="preserve"> studies, 1-42.</w:t>
-      </w:r>
-    </w:p>
-    <w:p>
-      <w:pPr>
-        <w:pStyle w:val="Heading3"/>
-        <w:numPr>
-          <w:ilvl w:val="0"/>
-          <w:numId w:val="23"/>
-        </w:numPr>
-        <w:spacing w:line="360" w:lineRule="auto"/>
-        <w:jc w:val="left"/>
-      </w:pPr>
       <w:r>
         <w:rPr>
           <w:lang w:val="nl-NL"/>
@@ -5736,11 +5996,7 @@
         <w:t xml:space="preserve">Pierce, J., &amp; Van Dyne, L. (2004). </w:t>
       </w:r>
       <w:r>
-        <w:t xml:space="preserve">Psychological Ownership and Feelings of Possession: Three Field Studies Predicting Employee Attitudes and Organizational </w:t>
-      </w:r>
-      <w:r>
-        <w:lastRenderedPageBreak/>
-        <w:t>Citizenship Behavior. Journal of Organizational Behavior, 439-459.</w:t>
+        <w:t>Psychological Ownership and Feelings of Possession: Three Field Studies Predicting Employee Attitudes and Organizational Citizenship Behavior. Journal of Organizational Behavior, 439-459.</w:t>
       </w:r>
     </w:p>
     <w:p>
@@ -9864,7 +10120,7 @@
         </b:NameList>
       </b:BookAuthor>
     </b:Author>
-    <b:RefOrder>2</b:RefOrder>
+    <b:RefOrder>3</b:RefOrder>
   </b:Source>
   <b:Source>
     <b:Tag>Fus14</b:Tag>
@@ -9888,7 +10144,7 @@
         </b:NameList>
       </b:Author>
     </b:Author>
-    <b:RefOrder>3</b:RefOrder>
+    <b:RefOrder>4</b:RefOrder>
   </b:Source>
   <b:Source>
     <b:Tag>Ora20</b:Tag>
@@ -9916,7 +10172,7 @@
     </b:Author>
     <b:JournalName>Sitra studies</b:JournalName>
     <b:Pages>1-42</b:Pages>
-    <b:RefOrder>4</b:RefOrder>
+    <b:RefOrder>5</b:RefOrder>
   </b:Source>
   <b:Source>
     <b:Tag>Lac20</b:Tag>
@@ -9944,7 +10200,7 @@
         </b:NameList>
       </b:Author>
     </b:Author>
-    <b:RefOrder>5</b:RefOrder>
+    <b:RefOrder>6</b:RefOrder>
   </b:Source>
   <b:Source>
     <b:Tag>Dic18</b:Tag>
@@ -9986,7 +10242,7 @@
         </b:NameList>
       </b:BookAuthor>
     </b:Author>
-    <b:RefOrder>6</b:RefOrder>
+    <b:RefOrder>7</b:RefOrder>
   </b:Source>
   <b:Source>
     <b:Tag>LiD20</b:Tag>
@@ -10009,7 +10265,7 @@
       </b:Author>
     </b:Author>
     <b:JournalName>Journal of Consumer Marketing</b:JournalName>
-    <b:RefOrder>7</b:RefOrder>
+    <b:RefOrder>8</b:RefOrder>
   </b:Source>
   <b:Source>
     <b:Tag>Dom13</b:Tag>
@@ -10033,7 +10289,7 @@
         </b:NameList>
       </b:Author>
     </b:Author>
-    <b:RefOrder>8</b:RefOrder>
+    <b:RefOrder>9</b:RefOrder>
   </b:Source>
   <b:Source>
     <b:Tag>Lee20</b:Tag>
@@ -10057,7 +10313,7 @@
         </b:NameList>
       </b:Author>
     </b:Author>
-    <b:RefOrder>9</b:RefOrder>
+    <b:RefOrder>10</b:RefOrder>
   </b:Source>
   <b:Source>
     <b:Tag>Sch06</b:Tag>
@@ -10077,7 +10333,7 @@
         </b:NameList>
       </b:Author>
     </b:Author>
-    <b:RefOrder>10</b:RefOrder>
+    <b:RefOrder>11</b:RefOrder>
   </b:Source>
   <b:Source>
     <b:Tag>Dan19</b:Tag>
@@ -10105,7 +10361,7 @@
         </b:NameList>
       </b:Author>
     </b:Author>
-    <b:RefOrder>11</b:RefOrder>
+    <b:RefOrder>12</b:RefOrder>
   </b:Source>
   <b:Source>
     <b:Tag>Mor21</b:Tag>
@@ -10141,7 +10397,7 @@
         </b:NameList>
       </b:Author>
     </b:Author>
-    <b:RefOrder>12</b:RefOrder>
+    <b:RefOrder>13</b:RefOrder>
   </b:Source>
   <b:Source>
     <b:Tag>Bha10</b:Tag>
@@ -10161,7 +10417,7 @@
         </b:NameList>
       </b:Author>
     </b:Author>
-    <b:RefOrder>13</b:RefOrder>
+    <b:RefOrder>14</b:RefOrder>
   </b:Source>
   <b:Source>
     <b:Tag>Ata17</b:Tag>
@@ -10185,7 +10441,7 @@
         </b:NameList>
       </b:Author>
     </b:Author>
-    <b:RefOrder>14</b:RefOrder>
+    <b:RefOrder>15</b:RefOrder>
   </b:Source>
   <b:Source>
     <b:Tag>Pie04</b:Tag>
@@ -10209,7 +10465,7 @@
         </b:NameList>
       </b:Author>
     </b:Author>
-    <b:RefOrder>15</b:RefOrder>
+    <b:RefOrder>16</b:RefOrder>
   </b:Source>
   <b:Source>
     <b:Tag>Fra09</b:Tag>
@@ -10237,7 +10493,7 @@
         </b:NameList>
       </b:Author>
     </b:Author>
-    <b:RefOrder>16</b:RefOrder>
+    <b:RefOrder>17</b:RefOrder>
   </b:Source>
   <b:Source>
     <b:Tag>Jac07</b:Tag>
@@ -10257,7 +10513,7 @@
         </b:NameList>
       </b:Author>
     </b:Author>
-    <b:RefOrder>17</b:RefOrder>
+    <b:RefOrder>18</b:RefOrder>
   </b:Source>
   <b:Source>
     <b:Tag>Can15</b:Tag>
@@ -10281,7 +10537,7 @@
         </b:NameList>
       </b:Author>
     </b:Author>
-    <b:RefOrder>18</b:RefOrder>
+    <b:RefOrder>19</b:RefOrder>
   </b:Source>
   <b:Source>
     <b:Tag>Swa01</b:Tag>
@@ -10305,7 +10561,7 @@
         </b:NameList>
       </b:Author>
     </b:Author>
-    <b:RefOrder>19</b:RefOrder>
+    <b:RefOrder>20</b:RefOrder>
   </b:Source>
   <b:Source>
     <b:Tag>Fra091</b:Tag>
@@ -10333,7 +10589,7 @@
         </b:NameList>
       </b:Author>
     </b:Author>
-    <b:RefOrder>20</b:RefOrder>
+    <b:RefOrder>21</b:RefOrder>
   </b:Source>
   <b:Source>
     <b:Tag>DuR15</b:Tag>
@@ -10361,7 +10617,7 @@
         </b:NameList>
       </b:Author>
     </b:Author>
-    <b:RefOrder>21</b:RefOrder>
+    <b:RefOrder>22</b:RefOrder>
   </b:Source>
   <b:Source>
     <b:Tag>Lan66</b:Tag>
@@ -10381,7 +10637,7 @@
         </b:NameList>
       </b:Author>
     </b:Author>
-    <b:RefOrder>22</b:RefOrder>
+    <b:RefOrder>23</b:RefOrder>
   </b:Source>
   <b:Source>
     <b:Tag>Dha00</b:Tag>
@@ -10405,7 +10661,7 @@
         </b:NameList>
       </b:Author>
     </b:Author>
-    <b:RefOrder>23</b:RefOrder>
+    <b:RefOrder>24</b:RefOrder>
   </b:Source>
   <b:Source>
     <b:Tag>Nor12</b:Tag>
@@ -10433,7 +10689,7 @@
         </b:NameList>
       </b:Author>
     </b:Author>
-    <b:RefOrder>24</b:RefOrder>
+    <b:RefOrder>25</b:RefOrder>
   </b:Source>
   <b:Source>
     <b:Tag>Pie10</b:Tag>
@@ -10461,7 +10717,7 @@
         </b:NameList>
       </b:Author>
     </b:Author>
-    <b:RefOrder>25</b:RefOrder>
+    <b:RefOrder>26</b:RefOrder>
   </b:Source>
   <b:Source>
     <b:Tag>Low98</b:Tag>
@@ -10481,7 +10737,7 @@
         </b:NameList>
       </b:Author>
     </b:Author>
-    <b:RefOrder>26</b:RefOrder>
+    <b:RefOrder>27</b:RefOrder>
   </b:Source>
   <b:Source>
     <b:Tag>Ata18</b:Tag>
@@ -10505,7 +10761,7 @@
         </b:NameList>
       </b:Author>
     </b:Author>
-    <b:RefOrder>27</b:RefOrder>
+    <b:RefOrder>28</b:RefOrder>
   </b:Source>
   <b:Source>
     <b:Tag>Kim16</b:Tag>
@@ -10527,13 +10783,37 @@
         </b:NameList>
       </b:Author>
     </b:Author>
+    <b:RefOrder>2</b:RefOrder>
+  </b:Source>
+  <b:Source>
+    <b:Tag>Bot11</b:Tag>
+    <b:SourceType>JournalArticle</b:SourceType>
+    <b:Guid>{1EBFE629-2915-4A15-B4BF-38BD0E477F89}</b:Guid>
+    <b:Title>The Locus of Choice: Personal Causality and Satisfaction with Hedonic and Utilitarian Decisions</b:Title>
+    <b:Year>2011</b:Year>
+    <b:Author>
+      <b:Author>
+        <b:NameList>
+          <b:Person>
+            <b:Last>Botti</b:Last>
+            <b:First>Simona</b:First>
+          </b:Person>
+          <b:Person>
+            <b:Last>Mcgill</b:Last>
+            <b:First>Ann</b:First>
+          </b:Person>
+        </b:NameList>
+      </b:Author>
+    </b:Author>
+    <b:JournalName>Journal of Consumer Research</b:JournalName>
+    <b:Pages>1065-1078</b:Pages>
     <b:RefOrder>1</b:RefOrder>
   </b:Source>
 </b:Sources>
 </file>
 
 <file path=customXml/itemProps1.xml><?xml version="1.0" encoding="utf-8"?>
-<ds:datastoreItem xmlns:ds="http://schemas.openxmlformats.org/officeDocument/2006/customXml" ds:itemID="{A919C1BB-6DE7-402D-BA2A-2061EC1C9DFE}">
+<ds:datastoreItem xmlns:ds="http://schemas.openxmlformats.org/officeDocument/2006/customXml" ds:itemID="{6491D008-5982-471D-8855-A390372F8B96}">
   <ds:schemaRefs>
     <ds:schemaRef ds:uri="http://schemas.openxmlformats.org/officeDocument/2006/bibliography"/>
   </ds:schemaRefs>

</xml_diff>

<commit_message>
Changes in the business problem have been done
</commit_message>
<xml_diff>
--- a/francisco_riano_RP.docx
+++ b/francisco_riano_RP.docx
@@ -642,7 +642,6 @@
       <w:r>
         <w:rPr>
           <w:rFonts w:ascii="Times New Roman"/>
-          <w:color w:val="FF0000"/>
           <w:sz w:val="24"/>
         </w:rPr>
         <w:t>Riano</w:t>
@@ -651,7 +650,6 @@
       <w:r>
         <w:rPr>
           <w:rFonts w:ascii="Times New Roman"/>
-          <w:color w:val="FF0000"/>
           <w:sz w:val="24"/>
         </w:rPr>
         <w:t xml:space="preserve"> Martinez Francisco</w:t>
@@ -685,7 +683,6 @@
       <w:r>
         <w:rPr>
           <w:rFonts w:ascii="Times New Roman"/>
-          <w:color w:val="FF0000"/>
           <w:sz w:val="24"/>
         </w:rPr>
         <w:t>2070510</w:t>
@@ -825,7 +822,6 @@
       <w:r>
         <w:rPr>
           <w:rFonts w:ascii="Times New Roman"/>
-          <w:color w:val="FF0000"/>
           <w:sz w:val="24"/>
         </w:rPr>
         <w:t>N/A</w:t>
@@ -916,6 +912,317 @@
     </w:p>
     <w:p>
       <w:pPr>
+        <w:spacing w:before="1" w:line="360" w:lineRule="auto"/>
+        <w:ind w:right="117" w:firstLine="720"/>
+        <w:jc w:val="both"/>
+        <w:rPr>
+          <w:rFonts w:ascii="Times New Roman" w:hAnsi="Times New Roman"/>
+          <w:sz w:val="24"/>
+        </w:rPr>
+      </w:pPr>
+      <w:r>
+        <w:rPr>
+          <w:rFonts w:ascii="Times New Roman" w:hAnsi="Times New Roman"/>
+          <w:sz w:val="24"/>
+        </w:rPr>
+        <w:t xml:space="preserve">Nowadays the circular economy concept has taken place on the agenda of some countries in order to face some environmental, social and </w:t>
+      </w:r>
+      <w:r>
+        <w:rPr>
+          <w:rFonts w:ascii="Times New Roman" w:hAnsi="Times New Roman"/>
+          <w:sz w:val="24"/>
+        </w:rPr>
+        <w:t>economic</w:t>
+      </w:r>
+      <w:r>
+        <w:rPr>
+          <w:rFonts w:ascii="Times New Roman" w:hAnsi="Times New Roman"/>
+          <w:sz w:val="24"/>
+        </w:rPr>
+        <w:t xml:space="preserve"> set of challenges. </w:t>
+      </w:r>
+      <w:r>
+        <w:rPr>
+          <w:rFonts w:ascii="Times New Roman" w:hAnsi="Times New Roman"/>
+          <w:sz w:val="24"/>
+        </w:rPr>
+        <w:t>According to Lacy et al (2020)</w:t>
+      </w:r>
+      <w:r>
+        <w:rPr>
+          <w:rFonts w:ascii="Times New Roman" w:hAnsi="Times New Roman"/>
+          <w:sz w:val="24"/>
+        </w:rPr>
+        <w:t>, t</w:t>
+      </w:r>
+      <w:r>
+        <w:rPr>
+          <w:rFonts w:ascii="Times New Roman" w:hAnsi="Times New Roman"/>
+          <w:sz w:val="24"/>
+        </w:rPr>
+        <w:t xml:space="preserve">he circular economy is a system which has a set of rules aiming to disunite the economic growth from the consumption of scare resources. </w:t>
+      </w:r>
+      <w:r>
+        <w:rPr>
+          <w:rFonts w:ascii="Times New Roman" w:hAnsi="Times New Roman"/>
+          <w:sz w:val="24"/>
+        </w:rPr>
+        <w:t>One of the new business models produced by the circular economy is the one known as Product-as-a-service (PaaS). In this model the customers are not the owners of the product, rater they rent or lease it.</w:t>
+      </w:r>
+    </w:p>
+    <w:p>
+      <w:pPr>
+        <w:spacing w:before="1" w:line="360" w:lineRule="auto"/>
+        <w:ind w:right="117" w:firstLine="720"/>
+        <w:jc w:val="both"/>
+        <w:rPr>
+          <w:rFonts w:ascii="Times New Roman" w:hAnsi="Times New Roman"/>
+          <w:sz w:val="24"/>
+        </w:rPr>
+      </w:pPr>
+      <w:r>
+        <w:rPr>
+          <w:rFonts w:ascii="Times New Roman" w:hAnsi="Times New Roman"/>
+          <w:sz w:val="24"/>
+        </w:rPr>
+        <w:t xml:space="preserve">This new context, in accordance with </w:t>
+      </w:r>
+      <w:proofErr w:type="spellStart"/>
+      <w:r>
+        <w:rPr>
+          <w:rFonts w:ascii="Times New Roman" w:hAnsi="Times New Roman"/>
+          <w:sz w:val="24"/>
+        </w:rPr>
+        <w:t>Morewedge</w:t>
+      </w:r>
+      <w:proofErr w:type="spellEnd"/>
+      <w:r>
+        <w:rPr>
+          <w:rFonts w:ascii="Times New Roman" w:hAnsi="Times New Roman"/>
+          <w:sz w:val="24"/>
+        </w:rPr>
+        <w:t xml:space="preserve"> et al., (2021), will produce important changes in consumption </w:t>
+      </w:r>
+      <w:r>
+        <w:rPr>
+          <w:rFonts w:ascii="Times New Roman" w:hAnsi="Times New Roman"/>
+          <w:sz w:val="24"/>
+        </w:rPr>
+        <w:t>through the replacement of legal</w:t>
+      </w:r>
+      <w:r>
+        <w:rPr>
+          <w:rFonts w:ascii="Times New Roman" w:hAnsi="Times New Roman"/>
+          <w:sz w:val="24"/>
+        </w:rPr>
+        <w:t xml:space="preserve"> ownership of private goods with legal access to goods and services owned and used by others</w:t>
+      </w:r>
+      <w:r>
+        <w:rPr>
+          <w:rFonts w:ascii="Times New Roman" w:hAnsi="Times New Roman"/>
+          <w:sz w:val="24"/>
+        </w:rPr>
+        <w:t xml:space="preserve">. </w:t>
+      </w:r>
+      <w:r>
+        <w:rPr>
+          <w:rFonts w:ascii="Times New Roman" w:hAnsi="Times New Roman"/>
+          <w:sz w:val="24"/>
+        </w:rPr>
+        <w:t>Psychological ownership, among other items, were included in the “bundle of rights” provided by the legal ownership</w:t>
+      </w:r>
+      <w:r>
+        <w:rPr>
+          <w:rFonts w:ascii="Times New Roman" w:hAnsi="Times New Roman"/>
+          <w:sz w:val="24"/>
+        </w:rPr>
+        <w:t xml:space="preserve"> (</w:t>
+      </w:r>
+      <w:proofErr w:type="spellStart"/>
+      <w:r>
+        <w:rPr>
+          <w:rFonts w:ascii="Times New Roman" w:hAnsi="Times New Roman"/>
+          <w:sz w:val="24"/>
+        </w:rPr>
+        <w:t>Morewedge</w:t>
+      </w:r>
+      <w:proofErr w:type="spellEnd"/>
+      <w:r>
+        <w:rPr>
+          <w:rFonts w:ascii="Times New Roman" w:hAnsi="Times New Roman"/>
+          <w:sz w:val="24"/>
+        </w:rPr>
+        <w:t xml:space="preserve"> 202</w:t>
+      </w:r>
+      <w:r>
+        <w:rPr>
+          <w:rFonts w:ascii="Times New Roman" w:hAnsi="Times New Roman"/>
+          <w:sz w:val="24"/>
+        </w:rPr>
+        <w:t>0</w:t>
+      </w:r>
+      <w:r>
+        <w:rPr>
+          <w:rFonts w:ascii="Times New Roman" w:hAnsi="Times New Roman"/>
+          <w:sz w:val="24"/>
+        </w:rPr>
+        <w:t>).</w:t>
+      </w:r>
+      <w:r>
+        <w:rPr>
+          <w:rFonts w:ascii="Times New Roman" w:hAnsi="Times New Roman"/>
+          <w:sz w:val="24"/>
+        </w:rPr>
+        <w:t xml:space="preserve"> </w:t>
+      </w:r>
+    </w:p>
+    <w:p>
+      <w:pPr>
+        <w:spacing w:before="1" w:line="360" w:lineRule="auto"/>
+        <w:ind w:right="117" w:firstLine="720"/>
+        <w:jc w:val="both"/>
+        <w:rPr>
+          <w:rFonts w:ascii="Times New Roman" w:hAnsi="Times New Roman"/>
+          <w:sz w:val="24"/>
+        </w:rPr>
+      </w:pPr>
+      <w:r>
+        <w:rPr>
+          <w:rFonts w:ascii="Times New Roman" w:hAnsi="Times New Roman"/>
+          <w:sz w:val="24"/>
+        </w:rPr>
+        <w:t xml:space="preserve">Psychological ownership can be </w:t>
+      </w:r>
+      <w:r>
+        <w:rPr>
+          <w:rFonts w:ascii="Times New Roman" w:hAnsi="Times New Roman"/>
+          <w:sz w:val="24"/>
+        </w:rPr>
+        <w:t xml:space="preserve">understood </w:t>
+      </w:r>
+      <w:r>
+        <w:rPr>
+          <w:rFonts w:ascii="Times New Roman" w:hAnsi="Times New Roman"/>
+          <w:sz w:val="24"/>
+        </w:rPr>
+        <w:t>a</w:t>
+      </w:r>
+      <w:r>
+        <w:rPr>
+          <w:rFonts w:ascii="Times New Roman" w:hAnsi="Times New Roman"/>
+          <w:sz w:val="24"/>
+        </w:rPr>
+        <w:t>s a</w:t>
+      </w:r>
+      <w:r>
+        <w:rPr>
+          <w:rFonts w:ascii="Times New Roman" w:hAnsi="Times New Roman"/>
+          <w:sz w:val="24"/>
+        </w:rPr>
+        <w:t xml:space="preserve"> form of emotional attachment between consumers and the goods and services they use </w:t>
+      </w:r>
+      <w:sdt>
+        <w:sdtPr>
+          <w:rPr>
+            <w:rFonts w:ascii="Times New Roman" w:hAnsi="Times New Roman"/>
+            <w:sz w:val="24"/>
+          </w:rPr>
+          <w:id w:val="376203785"/>
+          <w:citation/>
+        </w:sdtPr>
+        <w:sdtContent>
+          <w:r>
+            <w:rPr>
+              <w:rFonts w:ascii="Times New Roman" w:hAnsi="Times New Roman"/>
+              <w:sz w:val="24"/>
+            </w:rPr>
+            <w:fldChar w:fldCharType="begin"/>
+          </w:r>
+          <w:r>
+            <w:rPr>
+              <w:rFonts w:ascii="Times New Roman" w:hAnsi="Times New Roman"/>
+              <w:sz w:val="24"/>
+            </w:rPr>
+            <w:instrText xml:space="preserve"> CITATION Shu11 \l 9226 </w:instrText>
+          </w:r>
+          <w:r>
+            <w:rPr>
+              <w:rFonts w:ascii="Times New Roman" w:hAnsi="Times New Roman"/>
+              <w:sz w:val="24"/>
+            </w:rPr>
+            <w:fldChar w:fldCharType="separate"/>
+          </w:r>
+          <w:r>
+            <w:rPr>
+              <w:rFonts w:ascii="Times New Roman" w:hAnsi="Times New Roman"/>
+              <w:noProof/>
+              <w:sz w:val="24"/>
+            </w:rPr>
+            <w:t>(Shu &amp; Peck, 2011)</w:t>
+          </w:r>
+          <w:r>
+            <w:rPr>
+              <w:rFonts w:ascii="Times New Roman" w:hAnsi="Times New Roman"/>
+              <w:sz w:val="24"/>
+            </w:rPr>
+            <w:fldChar w:fldCharType="end"/>
+          </w:r>
+        </w:sdtContent>
+      </w:sdt>
+      <w:r>
+        <w:rPr>
+          <w:rFonts w:ascii="Times New Roman" w:hAnsi="Times New Roman"/>
+          <w:sz w:val="24"/>
+        </w:rPr>
+        <w:t xml:space="preserve">. </w:t>
+      </w:r>
+      <w:r>
+        <w:rPr>
+          <w:rFonts w:ascii="Times New Roman" w:hAnsi="Times New Roman"/>
+          <w:sz w:val="24"/>
+        </w:rPr>
+        <w:t>Within this new</w:t>
+      </w:r>
+      <w:r>
+        <w:rPr>
+          <w:rFonts w:ascii="Times New Roman" w:hAnsi="Times New Roman"/>
+          <w:sz w:val="24"/>
+        </w:rPr>
+        <w:t xml:space="preserve"> context, psychological ownership could be threatened by the changes in consumption given that legal ownership, as it was described previously, has been the main source of it in the traditional model</w:t>
+      </w:r>
+      <w:r>
+        <w:rPr>
+          <w:rFonts w:ascii="Times New Roman" w:hAnsi="Times New Roman"/>
+          <w:sz w:val="24"/>
+        </w:rPr>
+        <w:t xml:space="preserve"> (</w:t>
+      </w:r>
+      <w:proofErr w:type="spellStart"/>
+      <w:r>
+        <w:rPr>
+          <w:rFonts w:ascii="Times New Roman" w:hAnsi="Times New Roman"/>
+          <w:sz w:val="24"/>
+        </w:rPr>
+        <w:t>Morewedge</w:t>
+      </w:r>
+      <w:proofErr w:type="spellEnd"/>
+      <w:r>
+        <w:rPr>
+          <w:rFonts w:ascii="Times New Roman" w:hAnsi="Times New Roman"/>
+          <w:sz w:val="24"/>
+        </w:rPr>
+        <w:t xml:space="preserve"> et al., 2021)</w:t>
+      </w:r>
+      <w:r>
+        <w:rPr>
+          <w:rFonts w:ascii="Times New Roman" w:hAnsi="Times New Roman"/>
+          <w:sz w:val="24"/>
+        </w:rPr>
+        <w:t xml:space="preserve">. But at the same time, it represents a challenge for companies in order to find new alternatives, that allows to protect or even boost this emotional link between users and products. </w:t>
+      </w:r>
+    </w:p>
+    <w:p>
+      <w:pPr>
         <w:spacing w:line="360" w:lineRule="auto"/>
         <w:ind w:right="117" w:firstLine="720"/>
         <w:jc w:val="both"/>
@@ -929,42 +1236,44 @@
           <w:rFonts w:ascii="Times New Roman" w:hAnsi="Times New Roman"/>
           <w:sz w:val="24"/>
         </w:rPr>
-        <w:t xml:space="preserve">Nowadays the circular economy concept has taken place on the agenda of some countries specially in Europe, in order to face some environmental, social and </w:t>
-      </w:r>
-      <w:r>
-        <w:rPr>
-          <w:rFonts w:ascii="Times New Roman" w:hAnsi="Times New Roman"/>
-          <w:sz w:val="24"/>
-        </w:rPr>
-        <w:t>economic</w:t>
-      </w:r>
-      <w:r>
-        <w:rPr>
-          <w:rFonts w:ascii="Times New Roman" w:hAnsi="Times New Roman"/>
-          <w:sz w:val="24"/>
-        </w:rPr>
-        <w:t xml:space="preserve"> set of challenges. </w:t>
-      </w:r>
-      <w:r>
-        <w:rPr>
-          <w:rFonts w:ascii="Times New Roman" w:hAnsi="Times New Roman"/>
-          <w:sz w:val="24"/>
-        </w:rPr>
-        <w:t>According to Lacy et al (2020)</w:t>
-      </w:r>
-      <w:r>
-        <w:rPr>
-          <w:rFonts w:ascii="Times New Roman" w:hAnsi="Times New Roman"/>
-          <w:sz w:val="24"/>
-        </w:rPr>
-        <w:t>, t</w:t>
-      </w:r>
-      <w:r>
-        <w:rPr>
-          <w:rFonts w:ascii="Times New Roman" w:hAnsi="Times New Roman"/>
-          <w:sz w:val="24"/>
-        </w:rPr>
-        <w:t xml:space="preserve">he circular economy is a system which has a set of rules and strategies aiming to disunite the economic growth from the consumption of scare resources. </w:t>
+        <w:t xml:space="preserve">One of the new business models produced by the circular economy is the one known as Product-as-a-service (PaaS). In this model the customers are not the owners of the product, rater they rent or lease it. In accordance with </w:t>
+      </w:r>
+      <w:proofErr w:type="spellStart"/>
+      <w:r>
+        <w:rPr>
+          <w:rFonts w:ascii="Times New Roman" w:hAnsi="Times New Roman"/>
+          <w:sz w:val="24"/>
+        </w:rPr>
+        <w:t>Morewedge</w:t>
+      </w:r>
+      <w:proofErr w:type="spellEnd"/>
+      <w:r>
+        <w:rPr>
+          <w:rFonts w:ascii="Times New Roman" w:hAnsi="Times New Roman"/>
+          <w:sz w:val="24"/>
+        </w:rPr>
+        <w:t xml:space="preserve"> et al., </w:t>
+      </w:r>
+      <w:r>
+        <w:rPr>
+          <w:rFonts w:ascii="Times New Roman" w:hAnsi="Times New Roman"/>
+          <w:sz w:val="24"/>
+        </w:rPr>
+        <w:t>(</w:t>
+      </w:r>
+      <w:r>
+        <w:rPr>
+          <w:rFonts w:ascii="Times New Roman" w:hAnsi="Times New Roman"/>
+          <w:sz w:val="24"/>
+        </w:rPr>
+        <w:t>202</w:t>
+      </w:r>
+      <w:r>
+        <w:rPr>
+          <w:rFonts w:ascii="Times New Roman" w:hAnsi="Times New Roman"/>
+          <w:sz w:val="24"/>
+        </w:rPr>
+        <w:t xml:space="preserve">1) it basically represents a transformation from legal ownership to legal access towards the products promoted by the circular economy. The introduction of new business models, such as Product-as-a-service, represents several challenges for companies. One of them is the shift of the psychological ownership that consumers hold towards daily used products. </w:t>
       </w:r>
     </w:p>
     <w:p>
@@ -982,7 +1291,101 @@
           <w:rFonts w:ascii="Times New Roman" w:hAnsi="Times New Roman"/>
           <w:sz w:val="24"/>
         </w:rPr>
-        <w:t xml:space="preserve">One of the new business models produced by the circular economy is the one known as Product-as-a-service (PaaS). In this model the customers are not the owners of the product, rater they rent or lease it. In accordance with </w:t>
+        <w:t xml:space="preserve">This shift </w:t>
+      </w:r>
+      <w:r>
+        <w:rPr>
+          <w:rFonts w:ascii="Times New Roman" w:hAnsi="Times New Roman"/>
+          <w:sz w:val="24"/>
+        </w:rPr>
+        <w:t>depicts an important dare</w:t>
+      </w:r>
+      <w:r>
+        <w:rPr>
+          <w:rFonts w:ascii="Times New Roman" w:hAnsi="Times New Roman"/>
+          <w:sz w:val="24"/>
+        </w:rPr>
+        <w:t>, for companies,</w:t>
+      </w:r>
+      <w:r>
+        <w:rPr>
+          <w:rFonts w:ascii="Times New Roman" w:hAnsi="Times New Roman"/>
+          <w:sz w:val="24"/>
+        </w:rPr>
+        <w:t xml:space="preserve"> </w:t>
+      </w:r>
+      <w:r>
+        <w:rPr>
+          <w:rFonts w:ascii="Times New Roman" w:hAnsi="Times New Roman"/>
+          <w:sz w:val="24"/>
+        </w:rPr>
+        <w:t>because,</w:t>
+      </w:r>
+      <w:r>
+        <w:rPr>
+          <w:rFonts w:ascii="Times New Roman" w:hAnsi="Times New Roman"/>
+          <w:sz w:val="24"/>
+        </w:rPr>
+        <w:t xml:space="preserve"> according to</w:t>
+      </w:r>
+      <w:r>
+        <w:rPr>
+          <w:rFonts w:ascii="Times New Roman" w:hAnsi="Times New Roman"/>
+          <w:sz w:val="24"/>
+        </w:rPr>
+        <w:t xml:space="preserve"> </w:t>
+      </w:r>
+      <w:r>
+        <w:rPr>
+          <w:rFonts w:ascii="Times New Roman" w:hAnsi="Times New Roman"/>
+          <w:noProof/>
+          <w:sz w:val="24"/>
+        </w:rPr>
+        <w:t>Li &amp; Atkinson</w:t>
+      </w:r>
+      <w:r>
+        <w:rPr>
+          <w:rFonts w:ascii="Times New Roman" w:hAnsi="Times New Roman"/>
+          <w:noProof/>
+          <w:sz w:val="24"/>
+        </w:rPr>
+        <w:t xml:space="preserve"> (2020)</w:t>
+      </w:r>
+      <w:r>
+        <w:rPr>
+          <w:rFonts w:ascii="Times New Roman" w:hAnsi="Times New Roman"/>
+          <w:noProof/>
+          <w:sz w:val="24"/>
+        </w:rPr>
+        <w:t>,</w:t>
+      </w:r>
+      <w:r>
+        <w:rPr>
+          <w:rFonts w:ascii="Times New Roman" w:hAnsi="Times New Roman"/>
+          <w:sz w:val="24"/>
+        </w:rPr>
+        <w:t xml:space="preserve"> psychological ownership fulfills basic psychological needs and therefore increments customer well-being. </w:t>
+      </w:r>
+      <w:r>
+        <w:rPr>
+          <w:rFonts w:ascii="Times New Roman" w:hAnsi="Times New Roman"/>
+          <w:sz w:val="24"/>
+        </w:rPr>
+        <w:t xml:space="preserve">Additionally, </w:t>
+      </w:r>
+      <w:r>
+        <w:rPr>
+          <w:rFonts w:ascii="Times New Roman" w:hAnsi="Times New Roman"/>
+          <w:sz w:val="24"/>
+        </w:rPr>
+        <w:t>in accordance with</w:t>
+      </w:r>
+      <w:r>
+        <w:rPr>
+          <w:rFonts w:ascii="Times New Roman" w:hAnsi="Times New Roman"/>
+          <w:sz w:val="24"/>
+        </w:rPr>
+        <w:t xml:space="preserve"> </w:t>
       </w:r>
       <w:proofErr w:type="spellStart"/>
       <w:r>
@@ -1019,224 +1422,6 @@
           <w:rFonts w:ascii="Times New Roman" w:hAnsi="Times New Roman"/>
           <w:sz w:val="24"/>
         </w:rPr>
-        <w:t xml:space="preserve">1) it basically represents a transformation from legal ownership to legal access towards the products promoted by the circular economy. The introduction of new business models, such as Product-as-a-service, represents several challenges for companies. One of them is the shift of the psychological ownership that consumers hold towards daily used products. </w:t>
-      </w:r>
-    </w:p>
-    <w:p>
-      <w:pPr>
-        <w:spacing w:before="1" w:line="360" w:lineRule="auto"/>
-        <w:ind w:right="117" w:firstLine="720"/>
-        <w:jc w:val="both"/>
-        <w:rPr>
-          <w:rFonts w:ascii="Times New Roman" w:hAnsi="Times New Roman"/>
-          <w:sz w:val="24"/>
-        </w:rPr>
-      </w:pPr>
-      <w:r>
-        <w:rPr>
-          <w:rFonts w:ascii="Times New Roman" w:hAnsi="Times New Roman"/>
-          <w:sz w:val="24"/>
-        </w:rPr>
-        <w:t>Rethinking ownership is necessary because there are global challenges that force us to change our mindset regarding manufacturing products</w:t>
-      </w:r>
-      <w:r>
-        <w:rPr>
-          <w:rFonts w:ascii="Times New Roman" w:hAnsi="Times New Roman"/>
-          <w:sz w:val="24"/>
-        </w:rPr>
-        <w:t xml:space="preserve"> and the way that these are </w:t>
-      </w:r>
-      <w:r>
-        <w:rPr>
-          <w:rFonts w:ascii="Times New Roman" w:hAnsi="Times New Roman"/>
-          <w:sz w:val="24"/>
-        </w:rPr>
-        <w:t>consumed</w:t>
-      </w:r>
-      <w:r>
-        <w:rPr>
-          <w:rFonts w:ascii="Times New Roman" w:hAnsi="Times New Roman"/>
-          <w:sz w:val="24"/>
-        </w:rPr>
-        <w:t xml:space="preserve">. </w:t>
-      </w:r>
-      <w:r>
-        <w:rPr>
-          <w:rFonts w:ascii="Times New Roman" w:hAnsi="Times New Roman"/>
-          <w:sz w:val="24"/>
-        </w:rPr>
-        <w:t xml:space="preserve">In accordance with </w:t>
-      </w:r>
-      <w:proofErr w:type="spellStart"/>
-      <w:r>
-        <w:rPr>
-          <w:rFonts w:ascii="Times New Roman" w:hAnsi="Times New Roman"/>
-          <w:sz w:val="24"/>
-        </w:rPr>
-        <w:t>Orasmaa</w:t>
-      </w:r>
-      <w:proofErr w:type="spellEnd"/>
-      <w:r>
-        <w:rPr>
-          <w:rFonts w:ascii="Times New Roman" w:hAnsi="Times New Roman"/>
-          <w:sz w:val="24"/>
-        </w:rPr>
-        <w:t xml:space="preserve"> et al. (2020)</w:t>
-      </w:r>
-      <w:r>
-        <w:rPr>
-          <w:rFonts w:ascii="Times New Roman" w:hAnsi="Times New Roman"/>
-          <w:sz w:val="24"/>
-        </w:rPr>
-        <w:t xml:space="preserve"> when consumption is based on the use of services rather than the ownership of products, the financial risk borne by the customer is reduced, the usage of the product is more flexible and it facilitates the efficient circulation of materials. </w:t>
-      </w:r>
-    </w:p>
-    <w:p>
-      <w:pPr>
-        <w:spacing w:line="360" w:lineRule="auto"/>
-        <w:ind w:right="117" w:firstLine="720"/>
-        <w:jc w:val="both"/>
-        <w:rPr>
-          <w:rFonts w:ascii="Times New Roman" w:hAnsi="Times New Roman"/>
-          <w:sz w:val="24"/>
-        </w:rPr>
-      </w:pPr>
-      <w:r>
-        <w:rPr>
-          <w:rFonts w:ascii="Times New Roman" w:hAnsi="Times New Roman"/>
-          <w:sz w:val="24"/>
-        </w:rPr>
-        <w:t xml:space="preserve">This shift </w:t>
-      </w:r>
-      <w:r>
-        <w:rPr>
-          <w:rFonts w:ascii="Times New Roman" w:hAnsi="Times New Roman"/>
-          <w:sz w:val="24"/>
-        </w:rPr>
-        <w:t>depicts an important dare</w:t>
-      </w:r>
-      <w:r>
-        <w:rPr>
-          <w:rFonts w:ascii="Times New Roman" w:hAnsi="Times New Roman"/>
-          <w:sz w:val="24"/>
-        </w:rPr>
-        <w:t>, for companies,</w:t>
-      </w:r>
-      <w:r>
-        <w:rPr>
-          <w:rFonts w:ascii="Times New Roman" w:hAnsi="Times New Roman"/>
-          <w:sz w:val="24"/>
-        </w:rPr>
-        <w:t xml:space="preserve"> </w:t>
-      </w:r>
-      <w:r>
-        <w:rPr>
-          <w:rFonts w:ascii="Times New Roman" w:hAnsi="Times New Roman"/>
-          <w:sz w:val="24"/>
-        </w:rPr>
-        <w:t>because,</w:t>
-      </w:r>
-      <w:r>
-        <w:rPr>
-          <w:rFonts w:ascii="Times New Roman" w:hAnsi="Times New Roman"/>
-          <w:sz w:val="24"/>
-        </w:rPr>
-        <w:t xml:space="preserve"> according to</w:t>
-      </w:r>
-      <w:r>
-        <w:rPr>
-          <w:rFonts w:ascii="Times New Roman" w:hAnsi="Times New Roman"/>
-          <w:sz w:val="24"/>
-        </w:rPr>
-        <w:t xml:space="preserve"> </w:t>
-      </w:r>
-      <w:r>
-        <w:rPr>
-          <w:rFonts w:ascii="Times New Roman" w:hAnsi="Times New Roman"/>
-          <w:noProof/>
-          <w:sz w:val="24"/>
-        </w:rPr>
-        <w:t>Li &amp; Atkinson</w:t>
-      </w:r>
-      <w:r>
-        <w:rPr>
-          <w:rFonts w:ascii="Times New Roman" w:hAnsi="Times New Roman"/>
-          <w:noProof/>
-          <w:sz w:val="24"/>
-        </w:rPr>
-        <w:t xml:space="preserve"> (2020)</w:t>
-      </w:r>
-      <w:r>
-        <w:rPr>
-          <w:rFonts w:ascii="Times New Roman" w:hAnsi="Times New Roman"/>
-          <w:noProof/>
-          <w:sz w:val="24"/>
-        </w:rPr>
-        <w:t>,</w:t>
-      </w:r>
-      <w:r>
-        <w:rPr>
-          <w:rFonts w:ascii="Times New Roman" w:hAnsi="Times New Roman"/>
-          <w:sz w:val="24"/>
-        </w:rPr>
-        <w:t xml:space="preserve"> psychological ownership fulfills basic psychological needs and therefore increments customer well-being. </w:t>
-      </w:r>
-      <w:r>
-        <w:rPr>
-          <w:rFonts w:ascii="Times New Roman" w:hAnsi="Times New Roman"/>
-          <w:sz w:val="24"/>
-        </w:rPr>
-        <w:t xml:space="preserve">Additionally, </w:t>
-      </w:r>
-      <w:r>
-        <w:rPr>
-          <w:rFonts w:ascii="Times New Roman" w:hAnsi="Times New Roman"/>
-          <w:sz w:val="24"/>
-        </w:rPr>
-        <w:t>in accordance with</w:t>
-      </w:r>
-      <w:r>
-        <w:rPr>
-          <w:rFonts w:ascii="Times New Roman" w:hAnsi="Times New Roman"/>
-          <w:sz w:val="24"/>
-        </w:rPr>
-        <w:t xml:space="preserve"> </w:t>
-      </w:r>
-      <w:proofErr w:type="spellStart"/>
-      <w:r>
-        <w:rPr>
-          <w:rFonts w:ascii="Times New Roman" w:hAnsi="Times New Roman"/>
-          <w:sz w:val="24"/>
-        </w:rPr>
-        <w:t>Morewedge</w:t>
-      </w:r>
-      <w:proofErr w:type="spellEnd"/>
-      <w:r>
-        <w:rPr>
-          <w:rFonts w:ascii="Times New Roman" w:hAnsi="Times New Roman"/>
-          <w:sz w:val="24"/>
-        </w:rPr>
-        <w:t xml:space="preserve"> et al., </w:t>
-      </w:r>
-      <w:r>
-        <w:rPr>
-          <w:rFonts w:ascii="Times New Roman" w:hAnsi="Times New Roman"/>
-          <w:sz w:val="24"/>
-        </w:rPr>
-        <w:t>(</w:t>
-      </w:r>
-      <w:r>
-        <w:rPr>
-          <w:rFonts w:ascii="Times New Roman" w:hAnsi="Times New Roman"/>
-          <w:sz w:val="24"/>
-        </w:rPr>
-        <w:t>202</w:t>
-      </w:r>
-      <w:r>
-        <w:rPr>
-          <w:rFonts w:ascii="Times New Roman" w:hAnsi="Times New Roman"/>
-          <w:sz w:val="24"/>
-        </w:rPr>
         <w:t>1), psychological ownership is linked positively with important variables, for the organization, such as</w:t>
       </w:r>
       <w:r>
@@ -1244,7 +1429,15 @@
           <w:rFonts w:ascii="Times New Roman" w:hAnsi="Times New Roman"/>
           <w:sz w:val="24"/>
         </w:rPr>
-        <w:t xml:space="preserve"> customer satisfaction and loyalty, market demand and willingness to pay. </w:t>
+        <w:t xml:space="preserve"> customer </w:t>
+      </w:r>
+      <w:r>
+        <w:rPr>
+          <w:rFonts w:ascii="Times New Roman" w:hAnsi="Times New Roman"/>
+          <w:sz w:val="24"/>
+        </w:rPr>
+        <w:lastRenderedPageBreak/>
+        <w:t xml:space="preserve">satisfaction and loyalty, market demand and willingness to pay. </w:t>
       </w:r>
     </w:p>
     <w:p>
@@ -1333,7 +1526,6 @@
         <w:jc w:val="both"/>
       </w:pPr>
       <w:r>
-        <w:lastRenderedPageBreak/>
         <w:t xml:space="preserve"> </w:t>
       </w:r>
       <w:r>
@@ -1973,7 +2165,15 @@
           <w:rFonts w:ascii="Times New Roman" w:hAnsi="Times New Roman"/>
           <w:sz w:val="24"/>
         </w:rPr>
-        <w:t xml:space="preserve"> (2020) customization is the process where products are designed from common materials, leading to a feeling of uniqueness for consumers or users. In recent year customization has started to be seen as a relevant marketing strategy driven by increase of supply of technology focused on customization, the declining of production costs and the internet, which </w:t>
+        <w:t xml:space="preserve"> (2020) customization is the process where products are designed from common materials, leading to a feeling of uniqueness for consumers or users. In recent </w:t>
+      </w:r>
+      <w:r>
+        <w:rPr>
+          <w:rFonts w:ascii="Times New Roman" w:hAnsi="Times New Roman"/>
+          <w:sz w:val="24"/>
+        </w:rPr>
+        <w:lastRenderedPageBreak/>
+        <w:t xml:space="preserve">year customization has started to be seen as a relevant marketing strategy driven by increase of supply of technology focused on customization, the declining of production costs and the internet, which </w:t>
       </w:r>
       <w:r>
         <w:rPr>
@@ -2056,15 +2256,7 @@
           <w:rFonts w:ascii="Times New Roman" w:hAnsi="Times New Roman"/>
           <w:sz w:val="24"/>
         </w:rPr>
-        <w:t xml:space="preserve">both, psychological ownership and </w:t>
-      </w:r>
-      <w:r>
-        <w:rPr>
-          <w:rFonts w:ascii="Times New Roman" w:hAnsi="Times New Roman"/>
-          <w:sz w:val="24"/>
-        </w:rPr>
-        <w:lastRenderedPageBreak/>
-        <w:t>willingness to pay.</w:t>
+        <w:t>both, psychological ownership and willingness to pay.</w:t>
       </w:r>
     </w:p>
     <w:p>
@@ -2337,44 +2529,87 @@
           <w:b w:val="0"/>
           <w:bCs w:val="0"/>
         </w:rPr>
-        <w:t xml:space="preserve"> going to be classified in two conditions: hedonic and utilitarian. This classification was done based in two researches. The first one was carried out by </w:t>
+        <w:t xml:space="preserve"> going to be classified in two conditions: hedonic and utilitarian. </w:t>
       </w:r>
       <w:r>
         <w:rPr>
           <w:b w:val="0"/>
           <w:bCs w:val="0"/>
         </w:rPr>
-        <w:t xml:space="preserve">Dhar &amp; </w:t>
-      </w:r>
-      <w:proofErr w:type="spellStart"/>
+        <w:t>Hedonic features are those linked with a sensory experience of aesthetic or sensual pleasure</w:t>
+      </w:r>
       <w:r>
         <w:rPr>
           <w:b w:val="0"/>
           <w:bCs w:val="0"/>
         </w:rPr>
-        <w:t>Wertenbroch</w:t>
-      </w:r>
-      <w:proofErr w:type="spellEnd"/>
+        <w:t xml:space="preserve"> </w:t>
+      </w:r>
       <w:r>
         <w:rPr>
           <w:b w:val="0"/>
           <w:bCs w:val="0"/>
         </w:rPr>
-        <w:t xml:space="preserve"> (</w:t>
+        <w:t>and</w:t>
       </w:r>
       <w:r>
         <w:rPr>
           <w:b w:val="0"/>
           <w:bCs w:val="0"/>
         </w:rPr>
-        <w:t>2000)</w:t>
+        <w:t xml:space="preserve"> fun; while utilitarian</w:t>
       </w:r>
       <w:r>
         <w:rPr>
           <w:b w:val="0"/>
           <w:bCs w:val="0"/>
         </w:rPr>
-        <w:t xml:space="preserve"> where was demonstrated a fundamental asymmetry in how consumers trade off both dimension, hedonic and utilitarian, in acquisition and forfeiture choices; the second one, done by Norton et al. (2012) showed that in fact, respondents could easily differentiate between both dimensions through the well know Ikea effect. </w:t>
+        <w:t xml:space="preserve"> attributes</w:t>
+      </w:r>
+      <w:r>
+        <w:rPr>
+          <w:b w:val="0"/>
+          <w:bCs w:val="0"/>
+        </w:rPr>
+        <w:t xml:space="preserve"> are those orientated to a specific goal and with the accomplishment of a practical task </w:t>
+      </w:r>
+      <w:r>
+        <w:rPr>
+          <w:b w:val="0"/>
+          <w:bCs w:val="0"/>
+        </w:rPr>
+        <w:lastRenderedPageBreak/>
+        <w:t>(</w:t>
+      </w:r>
+      <w:r>
+        <w:rPr>
+          <w:b w:val="0"/>
+          <w:bCs w:val="0"/>
+        </w:rPr>
+        <w:t xml:space="preserve">Dhar &amp; </w:t>
+      </w:r>
+      <w:proofErr w:type="spellStart"/>
+      <w:r>
+        <w:rPr>
+          <w:b w:val="0"/>
+          <w:bCs w:val="0"/>
+        </w:rPr>
+        <w:t>Wertenbroch</w:t>
+      </w:r>
+      <w:proofErr w:type="spellEnd"/>
+      <w:r>
+        <w:rPr>
+          <w:b w:val="0"/>
+          <w:bCs w:val="0"/>
+        </w:rPr>
+        <w:t xml:space="preserve"> 2000)</w:t>
+      </w:r>
+      <w:r>
+        <w:rPr>
+          <w:b w:val="0"/>
+          <w:bCs w:val="0"/>
+        </w:rPr>
+        <w:t xml:space="preserve">. </w:t>
       </w:r>
     </w:p>
     <w:p>
@@ -2451,7 +2686,7 @@
           <w:b w:val="0"/>
           <w:bCs w:val="0"/>
         </w:rPr>
-        <w:t xml:space="preserve"> due to their inherent pleasurable and</w:t>
+        <w:t xml:space="preserve"> due</w:t>
       </w:r>
       <w:r>
         <w:rPr>
@@ -2459,34 +2694,6 @@
           <w:bCs w:val="0"/>
         </w:rPr>
         <w:t xml:space="preserve"> </w:t>
-      </w:r>
-      <w:r>
-        <w:rPr>
-          <w:b w:val="0"/>
-          <w:bCs w:val="0"/>
-        </w:rPr>
-        <w:t xml:space="preserve">gratifying nature, hedonic experiences </w:t>
-      </w:r>
-      <w:r>
-        <w:rPr>
-          <w:b w:val="0"/>
-          <w:bCs w:val="0"/>
-        </w:rPr>
-        <w:t xml:space="preserve">have an internal perceived locus of causality. On the contrary, utilitarian alternatives shift the locus of causality from internal to external because </w:t>
-      </w:r>
-      <w:r>
-        <w:rPr>
-          <w:b w:val="0"/>
-          <w:bCs w:val="0"/>
-        </w:rPr>
-        <w:t>they are</w:t>
-      </w:r>
-      <w:r>
-        <w:rPr>
-          <w:b w:val="0"/>
-          <w:bCs w:val="0"/>
-        </w:rPr>
-        <w:t xml:space="preserve"> perceived not as a reward but as a mean to an end. </w:t>
       </w:r>
     </w:p>
     <w:p>
@@ -3005,6 +3212,7 @@
           <w:noProof/>
           <w:sz w:val="24"/>
         </w:rPr>
+        <w:lastRenderedPageBreak/>
         <w:t>H6:</w:t>
       </w:r>
       <w:r>
@@ -3061,7 +3269,6 @@
           <w:noProof/>
           <w:sz w:val="24"/>
         </w:rPr>
-        <w:lastRenderedPageBreak/>
         <w:t xml:space="preserve">3.4 </w:t>
       </w:r>
       <w:r>
@@ -4468,6 +4675,7 @@
         <w:jc w:val="left"/>
       </w:pPr>
       <w:r>
+        <w:lastRenderedPageBreak/>
         <w:t>4.</w:t>
       </w:r>
       <w:r>
@@ -4652,16 +4860,7 @@
                 <w:color w:val="000000" w:themeColor="text1"/>
                 <w:sz w:val="24"/>
               </w:rPr>
-              <w:t xml:space="preserve">of </w:t>
-            </w:r>
-            <w:r>
-              <w:rPr>
-                <w:rFonts w:ascii="Times New Roman"/>
-                <w:color w:val="000000" w:themeColor="text1"/>
-                <w:sz w:val="24"/>
-              </w:rPr>
-              <w:lastRenderedPageBreak/>
-              <w:t>customization</w:t>
+              <w:t>of customization</w:t>
             </w:r>
           </w:p>
         </w:tc>
@@ -4688,18 +4887,7 @@
                 <w:sz w:val="20"/>
                 <w:szCs w:val="18"/>
               </w:rPr>
-              <w:lastRenderedPageBreak/>
-              <w:t xml:space="preserve">It is going to be treated as a categorical variable. In total there are going to be </w:t>
-            </w:r>
-            <w:r>
-              <w:rPr>
-                <w:rFonts w:ascii="Times New Roman"/>
-                <w:color w:val="000000" w:themeColor="text1"/>
-                <w:sz w:val="20"/>
-                <w:szCs w:val="18"/>
-              </w:rPr>
-              <w:lastRenderedPageBreak/>
-              <w:t>just 2 conditions. Each condition is going to be stated as follows:</w:t>
+              <w:t>It is going to be treated as a categorical variable. In total there are going to be just 2 conditions. Each condition is going to be stated as follows:</w:t>
             </w:r>
           </w:p>
           <w:p>
@@ -4780,7 +4968,6 @@
                 <w:color w:val="000000" w:themeColor="text1"/>
                 <w:sz w:val="24"/>
               </w:rPr>
-              <w:lastRenderedPageBreak/>
               <w:t>Independent</w:t>
             </w:r>
           </w:p>
@@ -5466,7 +5653,16 @@
           <w:color w:val="000000" w:themeColor="text1"/>
           <w:sz w:val="24"/>
         </w:rPr>
-        <w:t xml:space="preserve"> five-item scale, previously described, in order to measure their psychological ownership toward the customized product.</w:t>
+        <w:t xml:space="preserve"> five-item scale, previously </w:t>
+      </w:r>
+      <w:r>
+        <w:rPr>
+          <w:rFonts w:ascii="Times New Roman"/>
+          <w:color w:val="000000" w:themeColor="text1"/>
+          <w:sz w:val="24"/>
+        </w:rPr>
+        <w:lastRenderedPageBreak/>
+        <w:t>described, in order to measure their psychological ownership toward the customized product.</w:t>
       </w:r>
       <w:r>
         <w:rPr>
@@ -5518,16 +5714,7 @@
           <w:color w:val="000000" w:themeColor="text1"/>
           <w:sz w:val="24"/>
         </w:rPr>
-        <w:t xml:space="preserve">An ANOVA will be carried out, complemented with a mediation analysis that is </w:t>
-      </w:r>
-      <w:r>
-        <w:rPr>
-          <w:rFonts w:ascii="Times New Roman"/>
-          <w:color w:val="000000" w:themeColor="text1"/>
-          <w:sz w:val="24"/>
-        </w:rPr>
-        <w:lastRenderedPageBreak/>
-        <w:t xml:space="preserve">comprised of three sets of regressions: </w:t>
+        <w:t xml:space="preserve">An ANOVA will be carried out, complemented with a mediation analysis that is comprised of three sets of regressions: </w:t>
       </w:r>
       <w:r>
         <w:rPr>
@@ -5873,7 +6060,11 @@
       </w:r>
       <w:proofErr w:type="spellEnd"/>
       <w:r>
-        <w:t>, R., Shu, S., &amp; Small, D. (2021). Evolution of Consumption: A Psychological Ownership Framework. Journal of Marketing, 196-218.</w:t>
+        <w:t xml:space="preserve">, R., Shu, S., &amp; Small, D. (2021). Evolution of </w:t>
+      </w:r>
+      <w:r>
+        <w:lastRenderedPageBreak/>
+        <w:t>Consumption: A Psychological Ownership Framework. Journal of Marketing, 196-218.</w:t>
       </w:r>
     </w:p>
     <w:p>
@@ -5908,11 +6099,7 @@
       </w:r>
       <w:proofErr w:type="gramEnd"/>
       <w:r>
-        <w:t xml:space="preserve"> D. (2012). The “IKEA Effect”: When Labor </w:t>
-      </w:r>
-      <w:r>
-        <w:lastRenderedPageBreak/>
-        <w:t>Leads to Love. Journal of Consumer Psychology, 453-460.</w:t>
+        <w:t xml:space="preserve"> D. (2012). The “IKEA Effect”: When Labor Leads to Love. Journal of Consumer Psychology, 453-460.</w:t>
       </w:r>
     </w:p>
     <w:p>
@@ -10807,13 +10994,57 @@
     </b:Author>
     <b:JournalName>Journal of Consumer Research</b:JournalName>
     <b:Pages>1065-1078</b:Pages>
+    <b:RefOrder>29</b:RefOrder>
+  </b:Source>
+  <b:Source>
+    <b:Tag>Mor211</b:Tag>
+    <b:SourceType>JournalArticle</b:SourceType>
+    <b:Guid>{67F20BB4-8A33-4A36-810D-F27198774ACA}</b:Guid>
+    <b:Title>Psychological ownership: implicit and explicit</b:Title>
+    <b:JournalName>Current Opinion in Psychology </b:JournalName>
+    <b:Year>2021</b:Year>
+    <b:Pages>125–132</b:Pages>
+    <b:Author>
+      <b:Author>
+        <b:NameList>
+          <b:Person>
+            <b:Last>Morewedge</b:Last>
+            <b:First>Carey</b:First>
+          </b:Person>
+        </b:NameList>
+      </b:Author>
+    </b:Author>
+    <b:RefOrder>30</b:RefOrder>
+  </b:Source>
+  <b:Source>
+    <b:Tag>Shu11</b:Tag>
+    <b:SourceType>JournalArticle</b:SourceType>
+    <b:Guid>{3FF6650B-DC95-419D-8A0D-8871FF0DE49F}</b:Guid>
+    <b:Title>Psychological ownership and affective reaction: Emotional attachment process variables and the endowment effect</b:Title>
+    <b:JournalName>Journal of Consumer Psychology</b:JournalName>
+    <b:Year>2011</b:Year>
+    <b:Pages>439-452</b:Pages>
+    <b:Author>
+      <b:Author>
+        <b:NameList>
+          <b:Person>
+            <b:Last>Shu</b:Last>
+            <b:First>Suzanne</b:First>
+          </b:Person>
+          <b:Person>
+            <b:Last>Peck</b:Last>
+            <b:First>Joann</b:First>
+          </b:Person>
+        </b:NameList>
+      </b:Author>
+    </b:Author>
     <b:RefOrder>1</b:RefOrder>
   </b:Source>
 </b:Sources>
 </file>
 
 <file path=customXml/itemProps1.xml><?xml version="1.0" encoding="utf-8"?>
-<ds:datastoreItem xmlns:ds="http://schemas.openxmlformats.org/officeDocument/2006/customXml" ds:itemID="{6491D008-5982-471D-8855-A390372F8B96}">
+<ds:datastoreItem xmlns:ds="http://schemas.openxmlformats.org/officeDocument/2006/customXml" ds:itemID="{B2A0B963-A9FE-4B08-9DD5-5157B3086485}">
   <ds:schemaRefs>
     <ds:schemaRef ds:uri="http://schemas.openxmlformats.org/officeDocument/2006/bibliography"/>
   </ds:schemaRefs>

</xml_diff>

<commit_message>
new updates done in business problem
</commit_message>
<xml_diff>
--- a/francisco_riano_RP.docx
+++ b/francisco_riano_RP.docx
@@ -1218,7 +1218,117 @@
           <w:rFonts w:ascii="Times New Roman" w:hAnsi="Times New Roman"/>
           <w:sz w:val="24"/>
         </w:rPr>
-        <w:t xml:space="preserve">. But at the same time, it represents a challenge for companies in order to find new alternatives, that allows to protect or even boost this emotional link between users and products. </w:t>
+        <w:t xml:space="preserve">. But at the same time, it represents a challenge for companies in order to find new alternatives, that allow to protect or even boost this emotional link between users and products. </w:t>
+      </w:r>
+    </w:p>
+    <w:p>
+      <w:pPr>
+        <w:spacing w:before="1" w:line="360" w:lineRule="auto"/>
+        <w:ind w:right="117" w:firstLine="720"/>
+        <w:jc w:val="both"/>
+        <w:rPr>
+          <w:rFonts w:ascii="Times New Roman" w:hAnsi="Times New Roman"/>
+          <w:sz w:val="24"/>
+        </w:rPr>
+      </w:pPr>
+      <w:r>
+        <w:rPr>
+          <w:rFonts w:ascii="Times New Roman" w:hAnsi="Times New Roman"/>
+          <w:sz w:val="24"/>
+        </w:rPr>
+        <w:t>Psychological ownership is a relevant variable</w:t>
+      </w:r>
+      <w:r>
+        <w:rPr>
+          <w:rFonts w:ascii="Times New Roman" w:hAnsi="Times New Roman"/>
+          <w:sz w:val="24"/>
+        </w:rPr>
+        <w:t xml:space="preserve"> that deserves to be borne in mind by companies because it has important influence on both approaches: for the consumers and for the companies as well. According to </w:t>
+      </w:r>
+      <w:r>
+        <w:rPr>
+          <w:rFonts w:ascii="Times New Roman" w:hAnsi="Times New Roman"/>
+          <w:sz w:val="24"/>
+        </w:rPr>
+        <w:t>Li &amp; Atkinson (2020), psychological ownership fulfills basic psychological needs and therefore increments customer well-being.</w:t>
+      </w:r>
+      <w:r>
+        <w:rPr>
+          <w:rFonts w:ascii="Times New Roman" w:hAnsi="Times New Roman"/>
+          <w:sz w:val="24"/>
+        </w:rPr>
+        <w:t xml:space="preserve"> Additionally, this variable is positively associated with consumer demand, willingness to pay, word of mouth and competitive resistance </w:t>
+      </w:r>
+      <w:r>
+        <w:rPr>
+          <w:rFonts w:ascii="Times New Roman" w:hAnsi="Times New Roman"/>
+          <w:sz w:val="24"/>
+        </w:rPr>
+        <w:t>(</w:t>
+      </w:r>
+      <w:proofErr w:type="spellStart"/>
+      <w:r>
+        <w:rPr>
+          <w:rFonts w:ascii="Times New Roman" w:hAnsi="Times New Roman"/>
+          <w:sz w:val="24"/>
+        </w:rPr>
+        <w:t>Morewedge</w:t>
+      </w:r>
+      <w:proofErr w:type="spellEnd"/>
+      <w:r>
+        <w:rPr>
+          <w:rFonts w:ascii="Times New Roman" w:hAnsi="Times New Roman"/>
+          <w:sz w:val="24"/>
+        </w:rPr>
+        <w:t xml:space="preserve"> et al., 2021)</w:t>
+      </w:r>
+      <w:r>
+        <w:rPr>
+          <w:rFonts w:ascii="Times New Roman" w:hAnsi="Times New Roman"/>
+          <w:sz w:val="24"/>
+        </w:rPr>
+        <w:t xml:space="preserve">, variables that are quite linked with the performance of companies in the short, mid and long term. </w:t>
+      </w:r>
+    </w:p>
+    <w:p>
+      <w:pPr>
+        <w:spacing w:before="1" w:line="360" w:lineRule="auto"/>
+        <w:ind w:right="117" w:firstLine="720"/>
+        <w:jc w:val="both"/>
+        <w:rPr>
+          <w:rFonts w:ascii="Times New Roman" w:hAnsi="Times New Roman"/>
+          <w:sz w:val="24"/>
+        </w:rPr>
+      </w:pPr>
+      <w:r>
+        <w:rPr>
+          <w:rFonts w:ascii="Times New Roman" w:hAnsi="Times New Roman"/>
+          <w:sz w:val="24"/>
+        </w:rPr>
+        <w:t xml:space="preserve">One of the alternatives proposed by </w:t>
+      </w:r>
+      <w:proofErr w:type="spellStart"/>
+      <w:r>
+        <w:rPr>
+          <w:rFonts w:ascii="Times New Roman" w:hAnsi="Times New Roman"/>
+          <w:sz w:val="24"/>
+        </w:rPr>
+        <w:t>Morewedge</w:t>
+      </w:r>
+      <w:proofErr w:type="spellEnd"/>
+      <w:r>
+        <w:rPr>
+          <w:rFonts w:ascii="Times New Roman" w:hAnsi="Times New Roman"/>
+          <w:sz w:val="24"/>
+        </w:rPr>
+        <w:t xml:space="preserve"> et al., (2021)</w:t>
+      </w:r>
+      <w:r>
+        <w:rPr>
+          <w:rFonts w:ascii="Times New Roman" w:hAnsi="Times New Roman"/>
+          <w:sz w:val="24"/>
+        </w:rPr>
+        <w:t xml:space="preserve"> to preserve psychological ownership is through customization. </w:t>
       </w:r>
     </w:p>
     <w:p>
@@ -1236,261 +1346,7 @@
           <w:rFonts w:ascii="Times New Roman" w:hAnsi="Times New Roman"/>
           <w:sz w:val="24"/>
         </w:rPr>
-        <w:t xml:space="preserve">One of the new business models produced by the circular economy is the one known as Product-as-a-service (PaaS). In this model the customers are not the owners of the product, rater they rent or lease it. In accordance with </w:t>
-      </w:r>
-      <w:proofErr w:type="spellStart"/>
-      <w:r>
-        <w:rPr>
-          <w:rFonts w:ascii="Times New Roman" w:hAnsi="Times New Roman"/>
-          <w:sz w:val="24"/>
-        </w:rPr>
-        <w:t>Morewedge</w:t>
-      </w:r>
-      <w:proofErr w:type="spellEnd"/>
-      <w:r>
-        <w:rPr>
-          <w:rFonts w:ascii="Times New Roman" w:hAnsi="Times New Roman"/>
-          <w:sz w:val="24"/>
-        </w:rPr>
-        <w:t xml:space="preserve"> et al., </w:t>
-      </w:r>
-      <w:r>
-        <w:rPr>
-          <w:rFonts w:ascii="Times New Roman" w:hAnsi="Times New Roman"/>
-          <w:sz w:val="24"/>
-        </w:rPr>
-        <w:t>(</w:t>
-      </w:r>
-      <w:r>
-        <w:rPr>
-          <w:rFonts w:ascii="Times New Roman" w:hAnsi="Times New Roman"/>
-          <w:sz w:val="24"/>
-        </w:rPr>
-        <w:t>202</w:t>
-      </w:r>
-      <w:r>
-        <w:rPr>
-          <w:rFonts w:ascii="Times New Roman" w:hAnsi="Times New Roman"/>
-          <w:sz w:val="24"/>
-        </w:rPr>
-        <w:t xml:space="preserve">1) it basically represents a transformation from legal ownership to legal access towards the products promoted by the circular economy. The introduction of new business models, such as Product-as-a-service, represents several challenges for companies. One of them is the shift of the psychological ownership that consumers hold towards daily used products. </w:t>
-      </w:r>
-    </w:p>
-    <w:p>
-      <w:pPr>
-        <w:spacing w:line="360" w:lineRule="auto"/>
-        <w:ind w:right="117" w:firstLine="720"/>
-        <w:jc w:val="both"/>
-        <w:rPr>
-          <w:rFonts w:ascii="Times New Roman" w:hAnsi="Times New Roman"/>
-          <w:sz w:val="24"/>
-        </w:rPr>
-      </w:pPr>
-      <w:r>
-        <w:rPr>
-          <w:rFonts w:ascii="Times New Roman" w:hAnsi="Times New Roman"/>
-          <w:sz w:val="24"/>
-        </w:rPr>
-        <w:t xml:space="preserve">This shift </w:t>
-      </w:r>
-      <w:r>
-        <w:rPr>
-          <w:rFonts w:ascii="Times New Roman" w:hAnsi="Times New Roman"/>
-          <w:sz w:val="24"/>
-        </w:rPr>
-        <w:t>depicts an important dare</w:t>
-      </w:r>
-      <w:r>
-        <w:rPr>
-          <w:rFonts w:ascii="Times New Roman" w:hAnsi="Times New Roman"/>
-          <w:sz w:val="24"/>
-        </w:rPr>
-        <w:t>, for companies,</w:t>
-      </w:r>
-      <w:r>
-        <w:rPr>
-          <w:rFonts w:ascii="Times New Roman" w:hAnsi="Times New Roman"/>
-          <w:sz w:val="24"/>
-        </w:rPr>
         <w:t xml:space="preserve"> </w:t>
-      </w:r>
-      <w:r>
-        <w:rPr>
-          <w:rFonts w:ascii="Times New Roman" w:hAnsi="Times New Roman"/>
-          <w:sz w:val="24"/>
-        </w:rPr>
-        <w:t>because,</w:t>
-      </w:r>
-      <w:r>
-        <w:rPr>
-          <w:rFonts w:ascii="Times New Roman" w:hAnsi="Times New Roman"/>
-          <w:sz w:val="24"/>
-        </w:rPr>
-        <w:t xml:space="preserve"> according to</w:t>
-      </w:r>
-      <w:r>
-        <w:rPr>
-          <w:rFonts w:ascii="Times New Roman" w:hAnsi="Times New Roman"/>
-          <w:sz w:val="24"/>
-        </w:rPr>
-        <w:t xml:space="preserve"> </w:t>
-      </w:r>
-      <w:r>
-        <w:rPr>
-          <w:rFonts w:ascii="Times New Roman" w:hAnsi="Times New Roman"/>
-          <w:noProof/>
-          <w:sz w:val="24"/>
-        </w:rPr>
-        <w:t>Li &amp; Atkinson</w:t>
-      </w:r>
-      <w:r>
-        <w:rPr>
-          <w:rFonts w:ascii="Times New Roman" w:hAnsi="Times New Roman"/>
-          <w:noProof/>
-          <w:sz w:val="24"/>
-        </w:rPr>
-        <w:t xml:space="preserve"> (2020)</w:t>
-      </w:r>
-      <w:r>
-        <w:rPr>
-          <w:rFonts w:ascii="Times New Roman" w:hAnsi="Times New Roman"/>
-          <w:noProof/>
-          <w:sz w:val="24"/>
-        </w:rPr>
-        <w:t>,</w:t>
-      </w:r>
-      <w:r>
-        <w:rPr>
-          <w:rFonts w:ascii="Times New Roman" w:hAnsi="Times New Roman"/>
-          <w:sz w:val="24"/>
-        </w:rPr>
-        <w:t xml:space="preserve"> psychological ownership fulfills basic psychological needs and therefore increments customer well-being. </w:t>
-      </w:r>
-      <w:r>
-        <w:rPr>
-          <w:rFonts w:ascii="Times New Roman" w:hAnsi="Times New Roman"/>
-          <w:sz w:val="24"/>
-        </w:rPr>
-        <w:t xml:space="preserve">Additionally, </w:t>
-      </w:r>
-      <w:r>
-        <w:rPr>
-          <w:rFonts w:ascii="Times New Roman" w:hAnsi="Times New Roman"/>
-          <w:sz w:val="24"/>
-        </w:rPr>
-        <w:t>in accordance with</w:t>
-      </w:r>
-      <w:r>
-        <w:rPr>
-          <w:rFonts w:ascii="Times New Roman" w:hAnsi="Times New Roman"/>
-          <w:sz w:val="24"/>
-        </w:rPr>
-        <w:t xml:space="preserve"> </w:t>
-      </w:r>
-      <w:proofErr w:type="spellStart"/>
-      <w:r>
-        <w:rPr>
-          <w:rFonts w:ascii="Times New Roman" w:hAnsi="Times New Roman"/>
-          <w:sz w:val="24"/>
-        </w:rPr>
-        <w:t>Morewedge</w:t>
-      </w:r>
-      <w:proofErr w:type="spellEnd"/>
-      <w:r>
-        <w:rPr>
-          <w:rFonts w:ascii="Times New Roman" w:hAnsi="Times New Roman"/>
-          <w:sz w:val="24"/>
-        </w:rPr>
-        <w:t xml:space="preserve"> et al., </w:t>
-      </w:r>
-      <w:r>
-        <w:rPr>
-          <w:rFonts w:ascii="Times New Roman" w:hAnsi="Times New Roman"/>
-          <w:sz w:val="24"/>
-        </w:rPr>
-        <w:t>(</w:t>
-      </w:r>
-      <w:r>
-        <w:rPr>
-          <w:rFonts w:ascii="Times New Roman" w:hAnsi="Times New Roman"/>
-          <w:sz w:val="24"/>
-        </w:rPr>
-        <w:t>202</w:t>
-      </w:r>
-      <w:r>
-        <w:rPr>
-          <w:rFonts w:ascii="Times New Roman" w:hAnsi="Times New Roman"/>
-          <w:sz w:val="24"/>
-        </w:rPr>
-        <w:t>1), psychological ownership is linked positively with important variables, for the organization, such as</w:t>
-      </w:r>
-      <w:r>
-        <w:rPr>
-          <w:rFonts w:ascii="Times New Roman" w:hAnsi="Times New Roman"/>
-          <w:sz w:val="24"/>
-        </w:rPr>
-        <w:t xml:space="preserve"> customer </w:t>
-      </w:r>
-      <w:r>
-        <w:rPr>
-          <w:rFonts w:ascii="Times New Roman" w:hAnsi="Times New Roman"/>
-          <w:sz w:val="24"/>
-        </w:rPr>
-        <w:lastRenderedPageBreak/>
-        <w:t xml:space="preserve">satisfaction and loyalty, market demand and willingness to pay. </w:t>
-      </w:r>
-    </w:p>
-    <w:p>
-      <w:pPr>
-        <w:spacing w:line="360" w:lineRule="auto"/>
-        <w:ind w:right="117" w:firstLine="720"/>
-        <w:jc w:val="both"/>
-        <w:rPr>
-          <w:rFonts w:ascii="Times New Roman" w:hAnsi="Times New Roman"/>
-          <w:sz w:val="24"/>
-        </w:rPr>
-      </w:pPr>
-      <w:r>
-        <w:rPr>
-          <w:rFonts w:ascii="Times New Roman" w:hAnsi="Times New Roman"/>
-          <w:sz w:val="24"/>
-        </w:rPr>
-        <w:t xml:space="preserve">Due to the importance of psychological ownership and the </w:t>
-      </w:r>
-      <w:r>
-        <w:rPr>
-          <w:rFonts w:ascii="Times New Roman" w:hAnsi="Times New Roman"/>
-          <w:sz w:val="24"/>
-        </w:rPr>
-        <w:t>unavoidable course towards the circular economy and its new business models, companies will have to create alternatives in order to maintain the emotional connection of the customers towards the products</w:t>
-      </w:r>
-      <w:r>
-        <w:rPr>
-          <w:rFonts w:ascii="Times New Roman" w:hAnsi="Times New Roman"/>
-          <w:sz w:val="24"/>
-        </w:rPr>
-        <w:t>, in a context where they are not going to be able to get legal ownership of those. In few words, organizations have to visualize trade-offs in order to protect psychological ownership developed by customers through their interaction with products</w:t>
-      </w:r>
-      <w:r>
-        <w:rPr>
-          <w:rFonts w:ascii="Times New Roman" w:hAnsi="Times New Roman"/>
-          <w:sz w:val="24"/>
-        </w:rPr>
-        <w:t xml:space="preserve">, in a new context where they </w:t>
-      </w:r>
-      <w:r>
-        <w:rPr>
-          <w:rFonts w:ascii="Times New Roman" w:hAnsi="Times New Roman"/>
-          <w:sz w:val="24"/>
-        </w:rPr>
-        <w:t>cannot</w:t>
-      </w:r>
-      <w:r>
-        <w:rPr>
-          <w:rFonts w:ascii="Times New Roman" w:hAnsi="Times New Roman"/>
-          <w:sz w:val="24"/>
-        </w:rPr>
-        <w:t xml:space="preserve"> own them. </w:t>
       </w:r>
     </w:p>
     <w:p>
@@ -2165,15 +2021,7 @@
           <w:rFonts w:ascii="Times New Roman" w:hAnsi="Times New Roman"/>
           <w:sz w:val="24"/>
         </w:rPr>
-        <w:t xml:space="preserve"> (2020) customization is the process where products are designed from common materials, leading to a feeling of uniqueness for consumers or users. In recent </w:t>
-      </w:r>
-      <w:r>
-        <w:rPr>
-          <w:rFonts w:ascii="Times New Roman" w:hAnsi="Times New Roman"/>
-          <w:sz w:val="24"/>
-        </w:rPr>
-        <w:lastRenderedPageBreak/>
-        <w:t xml:space="preserve">year customization has started to be seen as a relevant marketing strategy driven by increase of supply of technology focused on customization, the declining of production costs and the internet, which </w:t>
+        <w:t xml:space="preserve"> (2020) customization is the process where products are designed from common materials, leading to a feeling of uniqueness for consumers or users. In recent year customization has started to be seen as a relevant marketing strategy driven by increase of supply of technology focused on customization, the declining of production costs and the internet, which </w:t>
       </w:r>
       <w:r>
         <w:rPr>
@@ -2235,7 +2083,15 @@
           <w:rFonts w:ascii="Times New Roman" w:hAnsi="Times New Roman"/>
           <w:sz w:val="24"/>
         </w:rPr>
-        <w:t xml:space="preserve"> et al., 2021). Customization may create a greater level of psychological ownership. For this reason, the level of customization on a product was included in the model and thus, it is expected to have a</w:t>
+        <w:t xml:space="preserve"> et al., 2021). Customization may create a greater level of psychological ownership. For this reason, the level of customization on a product was included in the model and thus, it </w:t>
+      </w:r>
+      <w:r>
+        <w:rPr>
+          <w:rFonts w:ascii="Times New Roman" w:hAnsi="Times New Roman"/>
+          <w:sz w:val="24"/>
+        </w:rPr>
+        <w:lastRenderedPageBreak/>
+        <w:t>is expected to have a</w:t>
       </w:r>
       <w:r>
         <w:rPr>
@@ -2571,15 +2427,7 @@
           <w:b w:val="0"/>
           <w:bCs w:val="0"/>
         </w:rPr>
-        <w:t xml:space="preserve"> are those orientated to a specific goal and with the accomplishment of a practical task </w:t>
-      </w:r>
-      <w:r>
-        <w:rPr>
-          <w:b w:val="0"/>
-          <w:bCs w:val="0"/>
-        </w:rPr>
-        <w:lastRenderedPageBreak/>
-        <w:t>(</w:t>
+        <w:t xml:space="preserve"> are those orientated to a specific goal and with the accomplishment of a practical task (</w:t>
       </w:r>
       <w:r>
         <w:rPr>
@@ -2768,7 +2616,15 @@
           <w:b w:val="0"/>
           <w:bCs w:val="0"/>
         </w:rPr>
-        <w:t>Products customized through hedonic features will develop a stronger psychological ownership than products customized through utilitarian features.</w:t>
+        <w:t xml:space="preserve">Products customized through hedonic features will develop a stronger </w:t>
+      </w:r>
+      <w:r>
+        <w:rPr>
+          <w:b w:val="0"/>
+          <w:bCs w:val="0"/>
+        </w:rPr>
+        <w:lastRenderedPageBreak/>
+        <w:t>psychological ownership than products customized through utilitarian features.</w:t>
       </w:r>
     </w:p>
     <w:p>
@@ -3212,7 +3068,6 @@
           <w:noProof/>
           <w:sz w:val="24"/>
         </w:rPr>
-        <w:lastRenderedPageBreak/>
         <w:t>H6:</w:t>
       </w:r>
       <w:r>
@@ -3345,7 +3200,16 @@
           <w:noProof/>
           <w:sz w:val="24"/>
         </w:rPr>
-        <w:t xml:space="preserve"> the insights found by</w:t>
+        <w:t xml:space="preserve"> the insights found </w:t>
+      </w:r>
+      <w:r>
+        <w:rPr>
+          <w:rFonts w:ascii="Times New Roman" w:hAnsi="Times New Roman"/>
+          <w:noProof/>
+          <w:sz w:val="24"/>
+        </w:rPr>
+        <w:lastRenderedPageBreak/>
+        <w:t>by</w:t>
       </w:r>
       <w:r>
         <w:rPr>
@@ -4675,7 +4539,6 @@
         <w:jc w:val="left"/>
       </w:pPr>
       <w:r>
-        <w:lastRenderedPageBreak/>
         <w:t>4.</w:t>
       </w:r>
       <w:r>
@@ -4941,7 +4804,17 @@
                 <w:sz w:val="20"/>
                 <w:szCs w:val="18"/>
               </w:rPr>
-              <w:t>PCP = Poor customizable product (between 1 to 3 features to customize</w:t>
+              <w:t xml:space="preserve">PCP = Poor customizable product (between 1 to 3 features to </w:t>
+            </w:r>
+            <w:r>
+              <w:rPr>
+                <w:rFonts w:ascii="Times New Roman"/>
+                <w:color w:val="000000" w:themeColor="text1"/>
+                <w:sz w:val="20"/>
+                <w:szCs w:val="18"/>
+              </w:rPr>
+              <w:lastRenderedPageBreak/>
+              <w:t>customize</w:t>
             </w:r>
           </w:p>
         </w:tc>
@@ -4968,6 +4841,7 @@
                 <w:color w:val="000000" w:themeColor="text1"/>
                 <w:sz w:val="24"/>
               </w:rPr>
+              <w:lastRenderedPageBreak/>
               <w:t>Independent</w:t>
             </w:r>
           </w:p>
@@ -5653,16 +5527,7 @@
           <w:color w:val="000000" w:themeColor="text1"/>
           <w:sz w:val="24"/>
         </w:rPr>
-        <w:t xml:space="preserve"> five-item scale, previously </w:t>
-      </w:r>
-      <w:r>
-        <w:rPr>
-          <w:rFonts w:ascii="Times New Roman"/>
-          <w:color w:val="000000" w:themeColor="text1"/>
-          <w:sz w:val="24"/>
-        </w:rPr>
-        <w:lastRenderedPageBreak/>
-        <w:t>described, in order to measure their psychological ownership toward the customized product.</w:t>
+        <w:t xml:space="preserve"> five-item scale, previously described, in order to measure their psychological ownership toward the customized product.</w:t>
       </w:r>
       <w:r>
         <w:rPr>
@@ -6060,11 +5925,7 @@
       </w:r>
       <w:proofErr w:type="spellEnd"/>
       <w:r>
-        <w:t xml:space="preserve">, R., Shu, S., &amp; Small, D. (2021). Evolution of </w:t>
-      </w:r>
-      <w:r>
-        <w:lastRenderedPageBreak/>
-        <w:t>Consumption: A Psychological Ownership Framework. Journal of Marketing, 196-218.</w:t>
+        <w:t>, R., Shu, S., &amp; Small, D. (2021). Evolution of Consumption: A Psychological Ownership Framework. Journal of Marketing, 196-218.</w:t>
       </w:r>
     </w:p>
     <w:p>
@@ -6183,7 +6044,11 @@
         <w:t xml:space="preserve">Pierce, J., &amp; Van Dyne, L. (2004). </w:t>
       </w:r>
       <w:r>
-        <w:t>Psychological Ownership and Feelings of Possession: Three Field Studies Predicting Employee Attitudes and Organizational Citizenship Behavior. Journal of Organizational Behavior, 439-459.</w:t>
+        <w:t xml:space="preserve">Psychological Ownership and Feelings of </w:t>
+      </w:r>
+      <w:r>
+        <w:lastRenderedPageBreak/>
+        <w:t>Possession: Three Field Studies Predicting Employee Attitudes and Organizational Citizenship Behavior. Journal of Organizational Behavior, 439-459.</w:t>
       </w:r>
     </w:p>
     <w:p>

</xml_diff>

<commit_message>
hypotheses have been supported; references have been given a first check
</commit_message>
<xml_diff>
--- a/francisco_riano_RP.docx
+++ b/francisco_riano_RP.docx
@@ -3527,7 +3527,21 @@
           <w:rFonts w:ascii="Times New Roman" w:hAnsi="Times New Roman"/>
           <w:sz w:val="24"/>
         </w:rPr>
-        <w:t xml:space="preserve">1), therefore it is expected that customization could influence psychological ownership as well. </w:t>
+        <w:t>1), therefore it is expected that customization could influence</w:t>
+      </w:r>
+      <w:r>
+        <w:rPr>
+          <w:rFonts w:ascii="Times New Roman" w:hAnsi="Times New Roman"/>
+          <w:sz w:val="24"/>
+        </w:rPr>
+        <w:t>, in the same way as willingness to pay,</w:t>
+      </w:r>
+      <w:r>
+        <w:rPr>
+          <w:rFonts w:ascii="Times New Roman" w:hAnsi="Times New Roman"/>
+          <w:sz w:val="24"/>
+        </w:rPr>
+        <w:t xml:space="preserve"> psychological ownership as well. </w:t>
       </w:r>
     </w:p>
     <w:p>
@@ -4008,23 +4022,21 @@
           <w:b w:val="0"/>
           <w:bCs w:val="0"/>
         </w:rPr>
-        <w:t xml:space="preserve">. </w:t>
-      </w:r>
-      <w:proofErr w:type="spellStart"/>
-      <w:r>
-        <w:rPr>
-          <w:b w:val="0"/>
-          <w:bCs w:val="0"/>
-        </w:rPr>
-        <w:t>Aditionally</w:t>
-      </w:r>
-      <w:proofErr w:type="spellEnd"/>
-      <w:r>
-        <w:rPr>
-          <w:b w:val="0"/>
-          <w:bCs w:val="0"/>
-        </w:rPr>
-        <w:t xml:space="preserve">, as it was demonstrated by </w:t>
+        <w:t>. A</w:t>
+      </w:r>
+      <w:r>
+        <w:rPr>
+          <w:b w:val="0"/>
+          <w:bCs w:val="0"/>
+        </w:rPr>
+        <w:t>d</w:t>
+      </w:r>
+      <w:r>
+        <w:rPr>
+          <w:b w:val="0"/>
+          <w:bCs w:val="0"/>
+        </w:rPr>
+        <w:t xml:space="preserve">ditionally, as it was demonstrated by </w:t>
       </w:r>
       <w:r>
         <w:rPr>
@@ -4138,6 +4150,28 @@
         <w:spacing w:before="1" w:line="360" w:lineRule="auto"/>
         <w:jc w:val="both"/>
         <w:rPr>
+          <w:b w:val="0"/>
+          <w:bCs w:val="0"/>
+        </w:rPr>
+      </w:pPr>
+    </w:p>
+    <w:p>
+      <w:pPr>
+        <w:pStyle w:val="Heading3"/>
+        <w:spacing w:before="1" w:line="360" w:lineRule="auto"/>
+        <w:jc w:val="both"/>
+        <w:rPr>
+          <w:b w:val="0"/>
+          <w:bCs w:val="0"/>
+        </w:rPr>
+      </w:pPr>
+    </w:p>
+    <w:p>
+      <w:pPr>
+        <w:pStyle w:val="Heading3"/>
+        <w:spacing w:before="1" w:line="360" w:lineRule="auto"/>
+        <w:jc w:val="both"/>
+        <w:rPr>
           <w:rFonts w:eastAsia="Arial MT" w:cs="Arial MT"/>
           <w:b w:val="0"/>
           <w:bCs w:val="0"/>
@@ -4151,6 +4185,7 @@
           <w:bCs w:val="0"/>
           <w:szCs w:val="22"/>
         </w:rPr>
+        <w:lastRenderedPageBreak/>
         <w:t xml:space="preserve">3.2.1 </w:t>
       </w:r>
       <w:r>
@@ -4228,7 +4263,6 @@
           <w:rFonts w:ascii="Times New Roman" w:hAnsi="Times New Roman"/>
           <w:sz w:val="24"/>
         </w:rPr>
-        <w:lastRenderedPageBreak/>
         <w:t xml:space="preserve">Ownership could be divided in two broad terms, the first is psychological ownership and the second one is legal ownership. </w:t>
       </w:r>
       <w:r>
@@ -4408,7 +4442,79 @@
           <w:rFonts w:ascii="Times New Roman" w:hAnsi="Times New Roman"/>
           <w:sz w:val="24"/>
         </w:rPr>
-        <w:t xml:space="preserve"> psychological ownership, as a mediator, on product valuation. But what has not been discussed yet, is the mediating role of this variable in a customization context. </w:t>
+        <w:t xml:space="preserve"> psychological ownership, as a mediator,</w:t>
+      </w:r>
+      <w:r>
+        <w:rPr>
+          <w:rFonts w:ascii="Times New Roman" w:hAnsi="Times New Roman"/>
+          <w:sz w:val="24"/>
+        </w:rPr>
+        <w:t xml:space="preserve"> between product format (digital vs physical) and</w:t>
+      </w:r>
+      <w:r>
+        <w:rPr>
+          <w:rFonts w:ascii="Times New Roman" w:hAnsi="Times New Roman"/>
+          <w:sz w:val="24"/>
+        </w:rPr>
+        <w:t xml:space="preserve"> product valuation</w:t>
+      </w:r>
+      <w:r>
+        <w:rPr>
+          <w:rFonts w:ascii="Times New Roman" w:hAnsi="Times New Roman"/>
+          <w:sz w:val="24"/>
+        </w:rPr>
+        <w:t xml:space="preserve"> (WTP)</w:t>
+      </w:r>
+      <w:r>
+        <w:rPr>
+          <w:rFonts w:ascii="Times New Roman" w:hAnsi="Times New Roman"/>
+          <w:sz w:val="24"/>
+        </w:rPr>
+        <w:t xml:space="preserve">. </w:t>
+      </w:r>
+      <w:r>
+        <w:rPr>
+          <w:rFonts w:ascii="Times New Roman" w:hAnsi="Times New Roman"/>
+          <w:sz w:val="24"/>
+        </w:rPr>
+        <w:t xml:space="preserve">Similarly, </w:t>
+      </w:r>
+      <w:r>
+        <w:rPr>
+          <w:rFonts w:ascii="Times New Roman" w:hAnsi="Times New Roman"/>
+          <w:sz w:val="24"/>
+        </w:rPr>
+        <w:t xml:space="preserve">Bonaventure &amp; </w:t>
+      </w:r>
+      <w:proofErr w:type="spellStart"/>
+      <w:r>
+        <w:rPr>
+          <w:rFonts w:ascii="Times New Roman" w:hAnsi="Times New Roman"/>
+          <w:sz w:val="24"/>
+        </w:rPr>
+        <w:t>Chebat</w:t>
+      </w:r>
+      <w:proofErr w:type="spellEnd"/>
+      <w:r>
+        <w:rPr>
+          <w:rFonts w:ascii="Times New Roman" w:hAnsi="Times New Roman"/>
+          <w:sz w:val="24"/>
+        </w:rPr>
+        <w:t xml:space="preserve"> </w:t>
+      </w:r>
+      <w:r>
+        <w:rPr>
+          <w:rFonts w:ascii="Times New Roman" w:hAnsi="Times New Roman"/>
+          <w:sz w:val="24"/>
+        </w:rPr>
+        <w:t xml:space="preserve">(2015) established in their model the mediating role of psychological ownership </w:t>
+      </w:r>
+      <w:r>
+        <w:rPr>
+          <w:rFonts w:ascii="Times New Roman" w:hAnsi="Times New Roman"/>
+          <w:sz w:val="24"/>
+        </w:rPr>
+        <w:t>in the relationship of touch with willingness to pay for extended warranties.</w:t>
       </w:r>
     </w:p>
     <w:p>
@@ -4418,137 +4524,29 @@
         <w:jc w:val="both"/>
         <w:rPr>
           <w:rFonts w:ascii="Times New Roman" w:hAnsi="Times New Roman"/>
-          <w:noProof/>
-          <w:sz w:val="24"/>
-        </w:rPr>
-      </w:pPr>
-      <w:r>
-        <w:rPr>
-          <w:rFonts w:ascii="Times New Roman" w:hAnsi="Times New Roman"/>
-          <w:noProof/>
-          <w:sz w:val="24"/>
-        </w:rPr>
-        <w:t xml:space="preserve">Embracing previous </w:t>
-      </w:r>
-      <w:r>
-        <w:rPr>
-          <w:rFonts w:ascii="Times New Roman" w:hAnsi="Times New Roman"/>
-          <w:noProof/>
-          <w:sz w:val="24"/>
-        </w:rPr>
-        <w:t>researches</w:t>
-      </w:r>
-      <w:r>
-        <w:rPr>
-          <w:rFonts w:ascii="Times New Roman" w:hAnsi="Times New Roman"/>
-          <w:noProof/>
-          <w:sz w:val="24"/>
-        </w:rPr>
-        <w:t xml:space="preserve">, it is going to be followed </w:t>
-      </w:r>
-      <w:r>
-        <w:rPr>
-          <w:rFonts w:ascii="Times New Roman" w:hAnsi="Times New Roman"/>
-          <w:noProof/>
-          <w:sz w:val="24"/>
-        </w:rPr>
-        <w:t xml:space="preserve">the contribution made be </w:t>
-      </w:r>
-      <w:r>
-        <w:rPr>
-          <w:rFonts w:ascii="Times New Roman" w:hAnsi="Times New Roman"/>
-          <w:noProof/>
-          <w:sz w:val="24"/>
-        </w:rPr>
-        <w:t>Li &amp; Atkinson (2020)</w:t>
-      </w:r>
-      <w:r>
-        <w:rPr>
-          <w:rFonts w:ascii="Times New Roman" w:hAnsi="Times New Roman"/>
-          <w:noProof/>
-          <w:sz w:val="24"/>
-        </w:rPr>
-        <w:t xml:space="preserve"> in order to measure psychological ownership. On their work it was used a five-item scale previously developed by </w:t>
-      </w:r>
-      <w:r>
-        <w:rPr>
-          <w:rFonts w:ascii="Times New Roman" w:hAnsi="Times New Roman"/>
-          <w:noProof/>
-          <w:sz w:val="24"/>
-        </w:rPr>
-        <w:t xml:space="preserve">Pierce &amp; Van Dyne </w:t>
-      </w:r>
-      <w:r>
-        <w:rPr>
-          <w:rFonts w:ascii="Times New Roman" w:hAnsi="Times New Roman"/>
-          <w:noProof/>
-          <w:sz w:val="24"/>
-        </w:rPr>
-        <w:t>(</w:t>
-      </w:r>
-      <w:r>
-        <w:rPr>
-          <w:rFonts w:ascii="Times New Roman" w:hAnsi="Times New Roman"/>
-          <w:noProof/>
-          <w:sz w:val="24"/>
-        </w:rPr>
-        <w:t>2004)</w:t>
-      </w:r>
-      <w:r>
-        <w:rPr>
-          <w:rFonts w:ascii="Times New Roman" w:hAnsi="Times New Roman"/>
-          <w:noProof/>
-          <w:sz w:val="24"/>
-        </w:rPr>
-        <w:t>. Suiting this model to the purposes of this research, the five-item scale would include: I sense this bike its mine; I feel a very high degree of pres</w:t>
-      </w:r>
-      <w:r>
-        <w:rPr>
-          <w:rFonts w:ascii="Times New Roman" w:hAnsi="Times New Roman"/>
-          <w:noProof/>
-          <w:sz w:val="24"/>
-        </w:rPr>
-        <w:t>onal</w:t>
-      </w:r>
-      <w:r>
-        <w:rPr>
-          <w:rFonts w:ascii="Times New Roman" w:hAnsi="Times New Roman"/>
-          <w:noProof/>
-          <w:sz w:val="24"/>
-        </w:rPr>
-        <w:t xml:space="preserve"> o</w:t>
-      </w:r>
-      <w:r>
-        <w:rPr>
-          <w:rFonts w:ascii="Times New Roman" w:hAnsi="Times New Roman"/>
-          <w:noProof/>
-          <w:sz w:val="24"/>
-        </w:rPr>
-        <w:t>wnership</w:t>
-      </w:r>
-      <w:r>
-        <w:rPr>
-          <w:rFonts w:ascii="Times New Roman" w:hAnsi="Times New Roman"/>
-          <w:noProof/>
-          <w:sz w:val="24"/>
-        </w:rPr>
-        <w:t xml:space="preserve"> towards this bike; I feel personally connected to this bike; it is hard for me to think about this bike as mine; this b</w:t>
-      </w:r>
-      <w:r>
-        <w:rPr>
-          <w:rFonts w:ascii="Times New Roman" w:hAnsi="Times New Roman"/>
-          <w:noProof/>
-          <w:sz w:val="24"/>
-        </w:rPr>
-        <w:t>ike</w:t>
-      </w:r>
-      <w:r>
-        <w:rPr>
-          <w:rFonts w:ascii="Times New Roman" w:hAnsi="Times New Roman"/>
-          <w:noProof/>
-          <w:sz w:val="24"/>
-        </w:rPr>
-        <w:t xml:space="preserve"> does not make me feel that it is mine.</w:t>
+          <w:sz w:val="24"/>
+        </w:rPr>
+      </w:pPr>
+      <w:r>
+        <w:rPr>
+          <w:rFonts w:ascii="Times New Roman" w:hAnsi="Times New Roman"/>
+          <w:sz w:val="24"/>
+        </w:rPr>
+        <w:t xml:space="preserve">The present research is focused on </w:t>
+      </w:r>
+      <w:r>
+        <w:rPr>
+          <w:rFonts w:ascii="Times New Roman" w:hAnsi="Times New Roman"/>
+          <w:sz w:val="24"/>
+        </w:rPr>
+        <w:t xml:space="preserve">determining the degree on what psychological ownership explains the effect of customization on willingness to pay for products customized by the potential users. This challenge has not bee addressed yet by the current literature so therefore, this is one of the key contributions </w:t>
+      </w:r>
+      <w:r>
+        <w:rPr>
+          <w:rFonts w:ascii="Times New Roman" w:hAnsi="Times New Roman"/>
+          <w:sz w:val="24"/>
+        </w:rPr>
+        <w:t xml:space="preserve">expected to be given by this present study. </w:t>
       </w:r>
     </w:p>
     <w:p>
@@ -5622,7 +5620,47 @@
           <w:color w:val="000000" w:themeColor="text1"/>
           <w:sz w:val="24"/>
         </w:rPr>
-        <w:t xml:space="preserve"> five-item scale, previously described, in order to measure their psychological ownership toward the customized product.</w:t>
+        <w:t xml:space="preserve"> five-item scale, </w:t>
+      </w:r>
+      <w:r>
+        <w:rPr>
+          <w:rFonts w:ascii="Times New Roman"/>
+          <w:color w:val="000000" w:themeColor="text1"/>
+          <w:sz w:val="24"/>
+        </w:rPr>
+        <w:t>developed by Pierce</w:t>
+      </w:r>
+      <w:r>
+        <w:rPr>
+          <w:rFonts w:ascii="Times New Roman"/>
+          <w:color w:val="000000" w:themeColor="text1"/>
+          <w:sz w:val="24"/>
+        </w:rPr>
+        <w:t xml:space="preserve"> &amp; Van Dyne (2004</w:t>
+      </w:r>
+      <w:r>
+        <w:rPr>
+          <w:rFonts w:ascii="Times New Roman"/>
+          <w:color w:val="000000" w:themeColor="text1"/>
+          <w:sz w:val="24"/>
+        </w:rPr>
+        <w:t>)</w:t>
+      </w:r>
+      <w:r>
+        <w:rPr>
+          <w:rFonts w:ascii="Times New Roman"/>
+          <w:color w:val="000000" w:themeColor="text1"/>
+          <w:sz w:val="24"/>
+        </w:rPr>
+        <w:t>,</w:t>
+      </w:r>
+      <w:r>
+        <w:rPr>
+          <w:rFonts w:ascii="Times New Roman"/>
+          <w:color w:val="000000" w:themeColor="text1"/>
+          <w:sz w:val="24"/>
+        </w:rPr>
+        <w:t xml:space="preserve"> in order to measure their psychological ownership toward the customized product.</w:t>
       </w:r>
       <w:r>
         <w:rPr>
@@ -5805,47 +5843,12 @@
     </w:p>
     <w:p>
       <w:pPr>
-        <w:spacing w:before="137" w:line="360" w:lineRule="auto"/>
-        <w:ind w:left="200" w:right="115" w:firstLine="520"/>
-        <w:jc w:val="both"/>
-        <w:rPr>
-          <w:rFonts w:ascii="Times New Roman"/>
-          <w:color w:val="000000" w:themeColor="text1"/>
-          <w:sz w:val="24"/>
-        </w:rPr>
-      </w:pPr>
-    </w:p>
-    <w:p>
-      <w:pPr>
-        <w:spacing w:before="137" w:line="360" w:lineRule="auto"/>
-        <w:ind w:left="200" w:right="115" w:firstLine="520"/>
-        <w:jc w:val="both"/>
-        <w:rPr>
-          <w:rFonts w:ascii="Times New Roman"/>
-          <w:color w:val="000000" w:themeColor="text1"/>
-          <w:sz w:val="24"/>
-        </w:rPr>
-      </w:pPr>
-    </w:p>
-    <w:p>
-      <w:pPr>
-        <w:spacing w:before="137" w:line="360" w:lineRule="auto"/>
-        <w:ind w:left="200" w:right="115" w:firstLine="520"/>
-        <w:jc w:val="both"/>
-        <w:rPr>
-          <w:rFonts w:ascii="Times New Roman"/>
-          <w:color w:val="000000" w:themeColor="text1"/>
-          <w:sz w:val="24"/>
-        </w:rPr>
-      </w:pPr>
-    </w:p>
-    <w:p>
-      <w:pPr>
         <w:pStyle w:val="Heading3"/>
         <w:spacing w:line="360" w:lineRule="auto"/>
         <w:jc w:val="left"/>
       </w:pPr>
       <w:r>
+        <w:lastRenderedPageBreak/>
         <w:t>References/</w:t>
       </w:r>
       <w:proofErr w:type="spellStart"/>
@@ -5853,27 +5856,65 @@
         <w:t>Referenties</w:t>
       </w:r>
       <w:proofErr w:type="spellEnd"/>
+    </w:p>
+    <w:p>
+      <w:pPr>
+        <w:pStyle w:val="Heading3"/>
+        <w:spacing w:line="360" w:lineRule="auto"/>
+        <w:jc w:val="left"/>
+      </w:pPr>
     </w:p>
     <w:p>
       <w:pPr>
         <w:pStyle w:val="Heading3"/>
         <w:numPr>
           <w:ilvl w:val="0"/>
-          <w:numId w:val="23"/>
+          <w:numId w:val="25"/>
         </w:numPr>
-        <w:spacing w:line="360" w:lineRule="auto"/>
         <w:jc w:val="left"/>
-      </w:pPr>
-      <w:r>
-        <w:t xml:space="preserve">Dhar, R., &amp; </w:t>
+        <w:rPr>
+          <w:b w:val="0"/>
+          <w:bCs w:val="0"/>
+        </w:rPr>
+      </w:pPr>
+      <w:r>
+        <w:rPr>
+          <w:b w:val="0"/>
+          <w:bCs w:val="0"/>
+        </w:rPr>
+        <w:t xml:space="preserve">Arora, N., </w:t>
       </w:r>
       <w:proofErr w:type="spellStart"/>
       <w:r>
-        <w:t>Wertenbroch</w:t>
+        <w:rPr>
+          <w:b w:val="0"/>
+          <w:bCs w:val="0"/>
+        </w:rPr>
+        <w:t>Ensslen</w:t>
       </w:r>
       <w:proofErr w:type="spellEnd"/>
       <w:r>
-        <w:t>, K. (2000). Consumer Choice Between Hedonic and Utilitarian Goods. Journal of Marketing Research, 60-71.</w:t>
+        <w:rPr>
+          <w:b w:val="0"/>
+          <w:bCs w:val="0"/>
+        </w:rPr>
+        <w:t xml:space="preserve">, D., Lars, F., Liu, W., Robinson, K., Stein, E., &amp; </w:t>
+      </w:r>
+      <w:proofErr w:type="spellStart"/>
+      <w:r>
+        <w:rPr>
+          <w:b w:val="0"/>
+          <w:bCs w:val="0"/>
+        </w:rPr>
+        <w:t>Schüler</w:t>
+      </w:r>
+      <w:proofErr w:type="spellEnd"/>
+      <w:r>
+        <w:rPr>
+          <w:b w:val="0"/>
+          <w:bCs w:val="0"/>
+        </w:rPr>
+        <w:t>, G. (2021, November 12). The value of getting personalization right—or wrong—is multiplying. Retrieved from McKinsey &amp; Company: https://www.mckinsey.com/capabilities/growth-marketing-and-sales/our-insights/the-value-of-getting-personalization-right-or-wrong-is-multiplying</w:t>
       </w:r>
     </w:p>
     <w:p>
@@ -5881,21 +5922,59 @@
         <w:pStyle w:val="Heading3"/>
         <w:numPr>
           <w:ilvl w:val="0"/>
-          <w:numId w:val="23"/>
+          <w:numId w:val="25"/>
         </w:numPr>
-        <w:spacing w:line="360" w:lineRule="auto"/>
         <w:jc w:val="left"/>
-      </w:pPr>
-      <w:r>
-        <w:t xml:space="preserve">Du, R., Hu, Y., &amp; </w:t>
-      </w:r>
+        <w:rPr>
+          <w:b w:val="0"/>
+          <w:bCs w:val="0"/>
+        </w:rPr>
+      </w:pPr>
       <w:proofErr w:type="spellStart"/>
       <w:r>
-        <w:t>Damangir</w:t>
+        <w:rPr>
+          <w:b w:val="0"/>
+          <w:bCs w:val="0"/>
+        </w:rPr>
+        <w:t>Atasoy</w:t>
       </w:r>
       <w:proofErr w:type="spellEnd"/>
       <w:r>
-        <w:t>, S. (2015). Leveraging Trends in Online Searches for Product Features in Market Response Modeling. Journal of Marketing, 29-43.</w:t>
+        <w:rPr>
+          <w:b w:val="0"/>
+          <w:bCs w:val="0"/>
+        </w:rPr>
+        <w:t xml:space="preserve">, O., &amp; </w:t>
+      </w:r>
+      <w:proofErr w:type="spellStart"/>
+      <w:r>
+        <w:rPr>
+          <w:b w:val="0"/>
+          <w:bCs w:val="0"/>
+        </w:rPr>
+        <w:t>Morewedge</w:t>
+      </w:r>
+      <w:proofErr w:type="spellEnd"/>
+      <w:r>
+        <w:rPr>
+          <w:b w:val="0"/>
+          <w:bCs w:val="0"/>
+        </w:rPr>
+        <w:t>, C. (201</w:t>
+      </w:r>
+      <w:r>
+        <w:rPr>
+          <w:b w:val="0"/>
+          <w:bCs w:val="0"/>
+        </w:rPr>
+        <w:t>8</w:t>
+      </w:r>
+      <w:r>
+        <w:rPr>
+          <w:b w:val="0"/>
+          <w:bCs w:val="0"/>
+        </w:rPr>
+        <w:t>). Digital Goods Are Valued Less Than Physical Goods. Journal of Consumer Research, 1343-1357.</w:t>
       </w:r>
     </w:p>
     <w:p>
@@ -5903,19 +5982,36 @@
         <w:pStyle w:val="Heading3"/>
         <w:numPr>
           <w:ilvl w:val="0"/>
-          <w:numId w:val="23"/>
+          <w:numId w:val="25"/>
         </w:numPr>
-        <w:spacing w:line="360" w:lineRule="auto"/>
         <w:jc w:val="left"/>
-      </w:pPr>
-      <w:r>
-        <w:rPr>
-          <w:lang w:val="nl-NL"/>
-        </w:rPr>
-        <w:t xml:space="preserve">Franke, N., Keinz, P., &amp; Steger, C. (2009). </w:t>
-      </w:r>
-      <w:r>
-        <w:t>Testing the Value of Customization: When Do Customers Really Prefer Products Tailored to Their Preferences? Journal of Marketing, 103-121.</w:t>
+        <w:rPr>
+          <w:b w:val="0"/>
+          <w:bCs w:val="0"/>
+        </w:rPr>
+      </w:pPr>
+      <w:r>
+        <w:rPr>
+          <w:b w:val="0"/>
+          <w:bCs w:val="0"/>
+        </w:rPr>
+        <w:t xml:space="preserve">Bonaventure, S., &amp; </w:t>
+      </w:r>
+      <w:proofErr w:type="spellStart"/>
+      <w:r>
+        <w:rPr>
+          <w:b w:val="0"/>
+          <w:bCs w:val="0"/>
+        </w:rPr>
+        <w:t>Chebat</w:t>
+      </w:r>
+      <w:proofErr w:type="spellEnd"/>
+      <w:r>
+        <w:rPr>
+          <w:b w:val="0"/>
+          <w:bCs w:val="0"/>
+        </w:rPr>
+        <w:t>, J. C. (2015). Psychological ownership, touch, and willingness to pay for an extended warranty. Journal of Marketing Theory and Practice, 224-234</w:t>
       </w:r>
     </w:p>
     <w:p>
@@ -5923,21 +6019,36 @@
         <w:pStyle w:val="Heading3"/>
         <w:numPr>
           <w:ilvl w:val="0"/>
-          <w:numId w:val="23"/>
+          <w:numId w:val="25"/>
         </w:numPr>
-        <w:spacing w:line="360" w:lineRule="auto"/>
         <w:jc w:val="left"/>
-      </w:pPr>
-      <w:r>
-        <w:t xml:space="preserve">Lacy, P., Long, J., &amp; Spindler, W. (2020). The Circular Economy Handbook: Realizing the Circular Advantage. London: Palgrave </w:t>
+        <w:rPr>
+          <w:b w:val="0"/>
+          <w:bCs w:val="0"/>
+        </w:rPr>
+      </w:pPr>
+      <w:r>
+        <w:rPr>
+          <w:b w:val="0"/>
+          <w:bCs w:val="0"/>
+        </w:rPr>
+        <w:t xml:space="preserve">Dhar, R., &amp; </w:t>
       </w:r>
       <w:proofErr w:type="spellStart"/>
       <w:r>
-        <w:t>macmillan</w:t>
+        <w:rPr>
+          <w:b w:val="0"/>
+          <w:bCs w:val="0"/>
+        </w:rPr>
+        <w:t>Wertenbroch</w:t>
       </w:r>
       <w:proofErr w:type="spellEnd"/>
       <w:r>
-        <w:t>.</w:t>
+        <w:rPr>
+          <w:b w:val="0"/>
+          <w:bCs w:val="0"/>
+        </w:rPr>
+        <w:t>, K. (2000). Consumer Choice Between Hedonic and Utilitarian Goods. Journal of Marketing Research, 60-71</w:t>
       </w:r>
     </w:p>
     <w:p>
@@ -5945,13 +6056,36 @@
         <w:pStyle w:val="Heading3"/>
         <w:numPr>
           <w:ilvl w:val="0"/>
-          <w:numId w:val="23"/>
+          <w:numId w:val="25"/>
         </w:numPr>
-        <w:spacing w:line="360" w:lineRule="auto"/>
         <w:jc w:val="left"/>
-      </w:pPr>
-      <w:r>
-        <w:t>Lancaster, K. (1966). A New Approach to Consumer Theory. Journal of Political Economy, 132-157.</w:t>
+        <w:rPr>
+          <w:b w:val="0"/>
+          <w:bCs w:val="0"/>
+        </w:rPr>
+      </w:pPr>
+      <w:r>
+        <w:rPr>
+          <w:b w:val="0"/>
+          <w:bCs w:val="0"/>
+        </w:rPr>
+        <w:t xml:space="preserve">Du, R., Hu, Y., &amp; </w:t>
+      </w:r>
+      <w:proofErr w:type="spellStart"/>
+      <w:r>
+        <w:rPr>
+          <w:b w:val="0"/>
+          <w:bCs w:val="0"/>
+        </w:rPr>
+        <w:t>Damangir</w:t>
+      </w:r>
+      <w:proofErr w:type="spellEnd"/>
+      <w:r>
+        <w:rPr>
+          <w:b w:val="0"/>
+          <w:bCs w:val="0"/>
+        </w:rPr>
+        <w:t>, S. (2015). Leveraging Trends in Online Searches for Product Features in Market Response Modeling. Journal of Marketing, 29-43.</w:t>
       </w:r>
     </w:p>
     <w:p>
@@ -5959,13 +6093,28 @@
         <w:pStyle w:val="Heading3"/>
         <w:numPr>
           <w:ilvl w:val="0"/>
-          <w:numId w:val="23"/>
+          <w:numId w:val="25"/>
         </w:numPr>
-        <w:spacing w:line="360" w:lineRule="auto"/>
         <w:jc w:val="left"/>
-      </w:pPr>
-      <w:r>
-        <w:t>Lee, Y., &amp; Kim, H. (2020). The Effect of Online Customization on Consumers’ Happiness and Purchase Intention and the Mediating Roles of Autonomy, Competence, and Pride of Authorship. International Journal of Human–Computer Interaction, 403-413.</w:t>
+        <w:rPr>
+          <w:b w:val="0"/>
+          <w:bCs w:val="0"/>
+        </w:rPr>
+      </w:pPr>
+      <w:r>
+        <w:rPr>
+          <w:b w:val="0"/>
+          <w:bCs w:val="0"/>
+          <w:lang w:val="nl-NL"/>
+        </w:rPr>
+        <w:t xml:space="preserve">Franke, N., Keinz, P., &amp; Steger, C. (2009). </w:t>
+      </w:r>
+      <w:r>
+        <w:rPr>
+          <w:b w:val="0"/>
+          <w:bCs w:val="0"/>
+        </w:rPr>
+        <w:t>Testing the Value of Customization: When Do Customers Really Prefer Products Tailored to Their Preferences? Journal of Marketing, 103-121.</w:t>
       </w:r>
     </w:p>
     <w:p>
@@ -5973,13 +6122,20 @@
         <w:pStyle w:val="Heading3"/>
         <w:numPr>
           <w:ilvl w:val="0"/>
-          <w:numId w:val="23"/>
+          <w:numId w:val="25"/>
         </w:numPr>
-        <w:spacing w:line="360" w:lineRule="auto"/>
         <w:jc w:val="left"/>
-      </w:pPr>
-      <w:r>
-        <w:t>Li, D., &amp; Atkinson, L. (2020). The role of psychological ownership in consumer happiness. Journal of Consumer Marketing.</w:t>
+        <w:rPr>
+          <w:b w:val="0"/>
+          <w:bCs w:val="0"/>
+        </w:rPr>
+      </w:pPr>
+      <w:r>
+        <w:rPr>
+          <w:b w:val="0"/>
+          <w:bCs w:val="0"/>
+        </w:rPr>
+        <w:t>Kim, B. (2016, July 12). Introduction to Mediation Analysis. Retrieved from University of Virginia Library Research Data Services + Sciences: https://data.library.virginia.edu/introduction-to-mediation-analysis/</w:t>
       </w:r>
     </w:p>
     <w:p>
@@ -5987,13 +6143,36 @@
         <w:pStyle w:val="Heading3"/>
         <w:numPr>
           <w:ilvl w:val="0"/>
-          <w:numId w:val="23"/>
+          <w:numId w:val="25"/>
         </w:numPr>
-        <w:spacing w:line="360" w:lineRule="auto"/>
         <w:jc w:val="left"/>
-      </w:pPr>
-      <w:r>
-        <w:t>Lowrey, T. (1998). The Effects of Syntactic Complexity on Advertising Persuasiveness. Journal of Consumer Psychology, 187-206.</w:t>
+        <w:rPr>
+          <w:b w:val="0"/>
+          <w:bCs w:val="0"/>
+        </w:rPr>
+      </w:pPr>
+      <w:r>
+        <w:rPr>
+          <w:b w:val="0"/>
+          <w:bCs w:val="0"/>
+        </w:rPr>
+        <w:t xml:space="preserve">Lacy, P., Long, J., &amp; Spindler, W. (2020). The Circular Economy Handbook: Realizing the Circular Advantage. London: Palgrave </w:t>
+      </w:r>
+      <w:proofErr w:type="spellStart"/>
+      <w:r>
+        <w:rPr>
+          <w:b w:val="0"/>
+          <w:bCs w:val="0"/>
+        </w:rPr>
+        <w:t>macmillan</w:t>
+      </w:r>
+      <w:proofErr w:type="spellEnd"/>
+      <w:r>
+        <w:rPr>
+          <w:b w:val="0"/>
+          <w:bCs w:val="0"/>
+        </w:rPr>
+        <w:t>.</w:t>
       </w:r>
     </w:p>
     <w:p>
@@ -6001,26 +6180,20 @@
         <w:pStyle w:val="Heading3"/>
         <w:numPr>
           <w:ilvl w:val="0"/>
-          <w:numId w:val="23"/>
+          <w:numId w:val="25"/>
         </w:numPr>
-        <w:spacing w:line="360" w:lineRule="auto"/>
         <w:jc w:val="left"/>
-      </w:pPr>
-      <w:proofErr w:type="spellStart"/>
-      <w:r>
-        <w:t>Morewedge</w:t>
-      </w:r>
-      <w:proofErr w:type="spellEnd"/>
-      <w:r>
-        <w:t xml:space="preserve">, C., Monga, A., </w:t>
-      </w:r>
-      <w:proofErr w:type="spellStart"/>
-      <w:r>
-        <w:t>Palmatier</w:t>
-      </w:r>
-      <w:proofErr w:type="spellEnd"/>
-      <w:r>
-        <w:t>, R., Shu, S., &amp; Small, D. (2021). Evolution of Consumption: A Psychological Ownership Framework. Journal of Marketing, 196-218.</w:t>
+        <w:rPr>
+          <w:b w:val="0"/>
+          <w:bCs w:val="0"/>
+        </w:rPr>
+      </w:pPr>
+      <w:r>
+        <w:rPr>
+          <w:b w:val="0"/>
+          <w:bCs w:val="0"/>
+        </w:rPr>
+        <w:t>Lancaster, K. (1966). A New Approach to Consumer Theory. Journal of Political Economy, 132-157.</w:t>
       </w:r>
     </w:p>
     <w:p>
@@ -6028,29 +6201,20 @@
         <w:pStyle w:val="Heading3"/>
         <w:numPr>
           <w:ilvl w:val="0"/>
-          <w:numId w:val="23"/>
+          <w:numId w:val="25"/>
         </w:numPr>
-        <w:spacing w:line="360" w:lineRule="auto"/>
         <w:jc w:val="left"/>
-      </w:pPr>
-      <w:r>
-        <w:t xml:space="preserve">Norton, M., </w:t>
-      </w:r>
-      <w:proofErr w:type="spellStart"/>
-      <w:r>
-        <w:t>Mochon</w:t>
-      </w:r>
-      <w:proofErr w:type="spellEnd"/>
-      <w:r>
-        <w:t xml:space="preserve">, D., &amp; </w:t>
-      </w:r>
-      <w:proofErr w:type="spellStart"/>
-      <w:r>
-        <w:t>Ariely</w:t>
-      </w:r>
-      <w:proofErr w:type="spellEnd"/>
-      <w:r>
-        <w:t xml:space="preserve"> , D. (2012). The “IKEA Effect”: When Labor Leads to Love. Journal of Consumer Psychology, 453-460.</w:t>
+        <w:rPr>
+          <w:b w:val="0"/>
+          <w:bCs w:val="0"/>
+        </w:rPr>
+      </w:pPr>
+      <w:r>
+        <w:rPr>
+          <w:b w:val="0"/>
+          <w:bCs w:val="0"/>
+        </w:rPr>
+        <w:t>Lee, Y., &amp; Kim, H. (2020). The Effect of Online Customization on Consumers’ Happiness and Purchase Intention and the Mediating Roles of Autonomy, Competence, and Pride of Authorship. International Journal of Human–Computer Interaction, 403-413.</w:t>
       </w:r>
     </w:p>
     <w:p>
@@ -6058,63 +6222,20 @@
         <w:pStyle w:val="Heading3"/>
         <w:numPr>
           <w:ilvl w:val="0"/>
-          <w:numId w:val="23"/>
+          <w:numId w:val="25"/>
         </w:numPr>
-        <w:spacing w:line="360" w:lineRule="auto"/>
         <w:jc w:val="left"/>
-      </w:pPr>
-      <w:proofErr w:type="spellStart"/>
-      <w:r>
-        <w:rPr>
-          <w:lang w:val="es-CO"/>
-        </w:rPr>
-        <w:t>Orasmaa</w:t>
-      </w:r>
-      <w:proofErr w:type="spellEnd"/>
-      <w:r>
-        <w:rPr>
-          <w:lang w:val="es-CO"/>
-        </w:rPr>
-        <w:t xml:space="preserve">, A., </w:t>
-      </w:r>
-      <w:proofErr w:type="spellStart"/>
-      <w:r>
-        <w:rPr>
-          <w:lang w:val="es-CO"/>
-        </w:rPr>
-        <w:t>Laurila</w:t>
-      </w:r>
-      <w:proofErr w:type="spellEnd"/>
-      <w:r>
-        <w:rPr>
-          <w:lang w:val="es-CO"/>
-        </w:rPr>
-        <w:t xml:space="preserve">, L., &amp; </w:t>
-      </w:r>
-      <w:proofErr w:type="spellStart"/>
-      <w:r>
-        <w:rPr>
-          <w:lang w:val="es-CO"/>
-        </w:rPr>
-        <w:t>Liimatainen</w:t>
-      </w:r>
-      <w:proofErr w:type="spellEnd"/>
-      <w:r>
-        <w:rPr>
-          <w:lang w:val="es-CO"/>
-        </w:rPr>
-        <w:t xml:space="preserve">, H. (2020). </w:t>
-      </w:r>
-      <w:r>
-        <w:t xml:space="preserve">Rethinking ownership. </w:t>
-      </w:r>
-      <w:proofErr w:type="spellStart"/>
-      <w:r>
-        <w:t>Sitra</w:t>
-      </w:r>
-      <w:proofErr w:type="spellEnd"/>
-      <w:r>
-        <w:t xml:space="preserve"> studies, 1-42.</w:t>
+        <w:rPr>
+          <w:b w:val="0"/>
+          <w:bCs w:val="0"/>
+        </w:rPr>
+      </w:pPr>
+      <w:r>
+        <w:rPr>
+          <w:b w:val="0"/>
+          <w:bCs w:val="0"/>
+        </w:rPr>
+        <w:t>Li, D., &amp; Atkinson, L. (2020). The role of psychological ownership in consumer happiness. Journal of Consumer Marketing.</w:t>
       </w:r>
     </w:p>
     <w:p>
@@ -6122,20 +6243,43 @@
         <w:pStyle w:val="Heading3"/>
         <w:numPr>
           <w:ilvl w:val="0"/>
-          <w:numId w:val="23"/>
+          <w:numId w:val="25"/>
         </w:numPr>
-        <w:spacing w:line="360" w:lineRule="auto"/>
         <w:jc w:val="left"/>
-      </w:pPr>
-      <w:r>
-        <w:rPr>
-          <w:lang w:val="nl-NL"/>
-        </w:rPr>
-        <w:lastRenderedPageBreak/>
-        <w:t xml:space="preserve">Pierce, J., &amp; Van Dyne, L. (2004). </w:t>
-      </w:r>
-      <w:r>
-        <w:t>Psychological Ownership and Feelings of Possession: Three Field Studies Predicting Employee Attitudes and Organizational Citizenship Behavior. Journal of Organizational Behavior, 439-459.</w:t>
+        <w:rPr>
+          <w:b w:val="0"/>
+          <w:bCs w:val="0"/>
+        </w:rPr>
+      </w:pPr>
+      <w:proofErr w:type="spellStart"/>
+      <w:r>
+        <w:rPr>
+          <w:b w:val="0"/>
+          <w:bCs w:val="0"/>
+        </w:rPr>
+        <w:t>Morewedge</w:t>
+      </w:r>
+      <w:proofErr w:type="spellEnd"/>
+      <w:r>
+        <w:rPr>
+          <w:b w:val="0"/>
+          <w:bCs w:val="0"/>
+        </w:rPr>
+        <w:t xml:space="preserve">, C. (2021). Psychological ownership: implicit and explicit. Current Opinion in </w:t>
+      </w:r>
+      <w:r>
+        <w:rPr>
+          <w:b w:val="0"/>
+          <w:bCs w:val="0"/>
+        </w:rPr>
+        <w:t>Psychology,</w:t>
+      </w:r>
+      <w:r>
+        <w:rPr>
+          <w:b w:val="0"/>
+          <w:bCs w:val="0"/>
+        </w:rPr>
+        <w:t xml:space="preserve"> 125–132.</w:t>
       </w:r>
     </w:p>
     <w:p>
@@ -6143,37 +6287,45 @@
         <w:pStyle w:val="Heading3"/>
         <w:numPr>
           <w:ilvl w:val="0"/>
-          <w:numId w:val="23"/>
+          <w:numId w:val="25"/>
         </w:numPr>
-        <w:spacing w:line="360" w:lineRule="auto"/>
         <w:jc w:val="left"/>
-      </w:pPr>
-      <w:r>
-        <w:rPr>
-          <w:noProof/>
-          <w:lang w:val="nl-NL"/>
-        </w:rPr>
-        <w:t xml:space="preserve">Pieters, R., Wedel, M., &amp; Batra, R. (2010). </w:t>
-      </w:r>
-      <w:r>
-        <w:rPr>
-          <w:noProof/>
-        </w:rPr>
-        <w:t xml:space="preserve">The Stopping Power of Advertising: Measures and Effects of Visual Complexity. </w:t>
-      </w:r>
-      <w:r>
-        <w:rPr>
-          <w:i/>
-          <w:iCs/>
-          <w:noProof/>
-        </w:rPr>
-        <w:t>Journal of Marketing</w:t>
-      </w:r>
-      <w:r>
-        <w:rPr>
-          <w:noProof/>
-        </w:rPr>
-        <w:t>, 48-60</w:t>
+        <w:rPr>
+          <w:b w:val="0"/>
+          <w:bCs w:val="0"/>
+        </w:rPr>
+      </w:pPr>
+      <w:proofErr w:type="spellStart"/>
+      <w:r>
+        <w:rPr>
+          <w:b w:val="0"/>
+          <w:bCs w:val="0"/>
+        </w:rPr>
+        <w:t>Morewedge</w:t>
+      </w:r>
+      <w:proofErr w:type="spellEnd"/>
+      <w:r>
+        <w:rPr>
+          <w:b w:val="0"/>
+          <w:bCs w:val="0"/>
+        </w:rPr>
+        <w:t xml:space="preserve">, C., Monga, A., </w:t>
+      </w:r>
+      <w:proofErr w:type="spellStart"/>
+      <w:r>
+        <w:rPr>
+          <w:b w:val="0"/>
+          <w:bCs w:val="0"/>
+        </w:rPr>
+        <w:t>Palmatier</w:t>
+      </w:r>
+      <w:proofErr w:type="spellEnd"/>
+      <w:r>
+        <w:rPr>
+          <w:b w:val="0"/>
+          <w:bCs w:val="0"/>
+        </w:rPr>
+        <w:t>, R., Shu, S., &amp; Small, D. (2021). Evolution of Consumption: A Psychological Ownership Framework. Journal of Marketing, 196-218.</w:t>
       </w:r>
     </w:p>
     <w:p>
@@ -6181,21 +6333,28 @@
         <w:pStyle w:val="Heading3"/>
         <w:numPr>
           <w:ilvl w:val="0"/>
-          <w:numId w:val="23"/>
+          <w:numId w:val="25"/>
         </w:numPr>
-        <w:spacing w:line="360" w:lineRule="auto"/>
         <w:jc w:val="left"/>
-      </w:pPr>
-      <w:r>
-        <w:t xml:space="preserve">Schreier, M. (2006). The value increment of mass-customized products: an empirical assessment. Journal of Consumer </w:t>
-      </w:r>
-      <w:proofErr w:type="spellStart"/>
-      <w:r>
-        <w:t>Behaviour</w:t>
-      </w:r>
-      <w:proofErr w:type="spellEnd"/>
-      <w:r>
-        <w:t>, 317-327.</w:t>
+        <w:rPr>
+          <w:b w:val="0"/>
+          <w:bCs w:val="0"/>
+        </w:rPr>
+      </w:pPr>
+      <w:r>
+        <w:rPr>
+          <w:b w:val="0"/>
+          <w:bCs w:val="0"/>
+          <w:lang w:val="nl-NL"/>
+        </w:rPr>
+        <w:t xml:space="preserve">Pierce, J., &amp; Van Dyne, L. (2004). </w:t>
+      </w:r>
+      <w:r>
+        <w:rPr>
+          <w:b w:val="0"/>
+          <w:bCs w:val="0"/>
+        </w:rPr>
+        <w:t>Psychological Ownership and Feelings of Possession: Three Field Studies Predicting Employee Attitudes and Organizational Citizenship Behavior. Journal of Organizational Behavior, 439-459.</w:t>
       </w:r>
     </w:p>
     <w:p>
@@ -6203,39 +6362,104 @@
         <w:pStyle w:val="Heading3"/>
         <w:numPr>
           <w:ilvl w:val="0"/>
-          <w:numId w:val="23"/>
+          <w:numId w:val="25"/>
         </w:numPr>
-        <w:spacing w:line="360" w:lineRule="auto"/>
         <w:jc w:val="left"/>
-      </w:pPr>
+        <w:rPr>
+          <w:b w:val="0"/>
+          <w:bCs w:val="0"/>
+        </w:rPr>
+      </w:pPr>
+      <w:r>
+        <w:rPr>
+          <w:b w:val="0"/>
+          <w:bCs w:val="0"/>
+        </w:rPr>
+        <w:t xml:space="preserve">Schreier, M. (2006). The value increment of mass-customized products: an empirical assessment. Journal of Consumer </w:t>
+      </w:r>
       <w:proofErr w:type="spellStart"/>
       <w:r>
-        <w:t>Swait</w:t>
+        <w:rPr>
+          <w:b w:val="0"/>
+          <w:bCs w:val="0"/>
+        </w:rPr>
+        <w:t>Behaviour</w:t>
       </w:r>
       <w:proofErr w:type="spellEnd"/>
       <w:r>
-        <w:t xml:space="preserve">, J., &amp; </w:t>
-      </w:r>
-      <w:proofErr w:type="spellStart"/>
-      <w:r>
-        <w:t>Adamowicz</w:t>
-      </w:r>
-      <w:proofErr w:type="spellEnd"/>
-      <w:r>
-        <w:t>, W. (2001). The Influence of Task Complexity on Consumer Choice: A Latent Class Model of Decision Strategy Switching. J</w:t>
-      </w:r>
-      <w:r>
-        <w:t>ournal</w:t>
-      </w:r>
-      <w:r>
-        <w:t xml:space="preserve"> </w:t>
-      </w:r>
-      <w:r>
-        <w:t>of Consumer Research</w:t>
-      </w:r>
-      <w:r>
-        <w:t>, 135-148.</w:t>
-      </w:r>
+        <w:rPr>
+          <w:b w:val="0"/>
+          <w:bCs w:val="0"/>
+        </w:rPr>
+        <w:t>, 317-327.</w:t>
+      </w:r>
+    </w:p>
+    <w:p>
+      <w:pPr>
+        <w:pStyle w:val="Heading3"/>
+        <w:numPr>
+          <w:ilvl w:val="0"/>
+          <w:numId w:val="25"/>
+        </w:numPr>
+        <w:jc w:val="left"/>
+        <w:rPr>
+          <w:b w:val="0"/>
+          <w:bCs w:val="0"/>
+        </w:rPr>
+      </w:pPr>
+      <w:r>
+        <w:rPr>
+          <w:b w:val="0"/>
+          <w:bCs w:val="0"/>
+        </w:rPr>
+        <w:t>Shu, S., &amp; Peck, J. (2011). Psychological ownership and affective reaction: Emotional attachment process variables and the endowment effect. Journal of Consumer Psychology, 439-452</w:t>
+      </w:r>
+    </w:p>
+    <w:p>
+      <w:pPr>
+        <w:pStyle w:val="Heading3"/>
+        <w:numPr>
+          <w:ilvl w:val="0"/>
+          <w:numId w:val="25"/>
+        </w:numPr>
+        <w:jc w:val="left"/>
+        <w:rPr>
+          <w:b w:val="0"/>
+          <w:bCs w:val="0"/>
+        </w:rPr>
+      </w:pPr>
+      <w:r>
+        <w:rPr>
+          <w:b w:val="0"/>
+          <w:bCs w:val="0"/>
+        </w:rPr>
+        <w:t xml:space="preserve">Teasdale, R. (2022, February 22nd). 11 Product Customization Statistics You Need to </w:t>
+      </w:r>
+      <w:r>
+        <w:rPr>
+          <w:b w:val="0"/>
+          <w:bCs w:val="0"/>
+        </w:rPr>
+        <w:lastRenderedPageBreak/>
+        <w:t>Know. Retrieved from Kickflip: https://gokickflip.com/en/articles/product-customization-statistics/</w:t>
+      </w:r>
+    </w:p>
+    <w:p>
+      <w:pPr>
+        <w:pStyle w:val="Heading3"/>
+        <w:jc w:val="left"/>
+      </w:pPr>
+    </w:p>
+    <w:p>
+      <w:pPr>
+        <w:pStyle w:val="Heading3"/>
+        <w:jc w:val="left"/>
+      </w:pPr>
+    </w:p>
+    <w:p>
+      <w:pPr>
+        <w:pStyle w:val="Heading1"/>
+      </w:pPr>
     </w:p>
     <w:p>
       <w:pPr>
@@ -7246,6 +7470,119 @@
     </w:lvl>
   </w:abstractNum>
   <w:abstractNum w:abstractNumId="8" w15:restartNumberingAfterBreak="0">
+    <w:nsid w:val="37335F65"/>
+    <w:multiLevelType w:val="hybridMultilevel"/>
+    <w:tmpl w:val="DED07B4E"/>
+    <w:lvl w:ilvl="0" w:tplc="04090001">
+      <w:start w:val="1"/>
+      <w:numFmt w:val="bullet"/>
+      <w:lvlText w:val=""/>
+      <w:lvlJc w:val="left"/>
+      <w:pPr>
+        <w:ind w:left="920" w:hanging="360"/>
+      </w:pPr>
+      <w:rPr>
+        <w:rFonts w:ascii="Symbol" w:hAnsi="Symbol" w:hint="default"/>
+      </w:rPr>
+    </w:lvl>
+    <w:lvl w:ilvl="1" w:tplc="04090003" w:tentative="1">
+      <w:start w:val="1"/>
+      <w:numFmt w:val="bullet"/>
+      <w:lvlText w:val="o"/>
+      <w:lvlJc w:val="left"/>
+      <w:pPr>
+        <w:ind w:left="1640" w:hanging="360"/>
+      </w:pPr>
+      <w:rPr>
+        <w:rFonts w:ascii="Courier New" w:hAnsi="Courier New" w:cs="Courier New" w:hint="default"/>
+      </w:rPr>
+    </w:lvl>
+    <w:lvl w:ilvl="2" w:tplc="04090005" w:tentative="1">
+      <w:start w:val="1"/>
+      <w:numFmt w:val="bullet"/>
+      <w:lvlText w:val=""/>
+      <w:lvlJc w:val="left"/>
+      <w:pPr>
+        <w:ind w:left="2360" w:hanging="360"/>
+      </w:pPr>
+      <w:rPr>
+        <w:rFonts w:ascii="Wingdings" w:hAnsi="Wingdings" w:hint="default"/>
+      </w:rPr>
+    </w:lvl>
+    <w:lvl w:ilvl="3" w:tplc="04090001" w:tentative="1">
+      <w:start w:val="1"/>
+      <w:numFmt w:val="bullet"/>
+      <w:lvlText w:val=""/>
+      <w:lvlJc w:val="left"/>
+      <w:pPr>
+        <w:ind w:left="3080" w:hanging="360"/>
+      </w:pPr>
+      <w:rPr>
+        <w:rFonts w:ascii="Symbol" w:hAnsi="Symbol" w:hint="default"/>
+      </w:rPr>
+    </w:lvl>
+    <w:lvl w:ilvl="4" w:tplc="04090003" w:tentative="1">
+      <w:start w:val="1"/>
+      <w:numFmt w:val="bullet"/>
+      <w:lvlText w:val="o"/>
+      <w:lvlJc w:val="left"/>
+      <w:pPr>
+        <w:ind w:left="3800" w:hanging="360"/>
+      </w:pPr>
+      <w:rPr>
+        <w:rFonts w:ascii="Courier New" w:hAnsi="Courier New" w:cs="Courier New" w:hint="default"/>
+      </w:rPr>
+    </w:lvl>
+    <w:lvl w:ilvl="5" w:tplc="04090005" w:tentative="1">
+      <w:start w:val="1"/>
+      <w:numFmt w:val="bullet"/>
+      <w:lvlText w:val=""/>
+      <w:lvlJc w:val="left"/>
+      <w:pPr>
+        <w:ind w:left="4520" w:hanging="360"/>
+      </w:pPr>
+      <w:rPr>
+        <w:rFonts w:ascii="Wingdings" w:hAnsi="Wingdings" w:hint="default"/>
+      </w:rPr>
+    </w:lvl>
+    <w:lvl w:ilvl="6" w:tplc="04090001" w:tentative="1">
+      <w:start w:val="1"/>
+      <w:numFmt w:val="bullet"/>
+      <w:lvlText w:val=""/>
+      <w:lvlJc w:val="left"/>
+      <w:pPr>
+        <w:ind w:left="5240" w:hanging="360"/>
+      </w:pPr>
+      <w:rPr>
+        <w:rFonts w:ascii="Symbol" w:hAnsi="Symbol" w:hint="default"/>
+      </w:rPr>
+    </w:lvl>
+    <w:lvl w:ilvl="7" w:tplc="04090003" w:tentative="1">
+      <w:start w:val="1"/>
+      <w:numFmt w:val="bullet"/>
+      <w:lvlText w:val="o"/>
+      <w:lvlJc w:val="left"/>
+      <w:pPr>
+        <w:ind w:left="5960" w:hanging="360"/>
+      </w:pPr>
+      <w:rPr>
+        <w:rFonts w:ascii="Courier New" w:hAnsi="Courier New" w:cs="Courier New" w:hint="default"/>
+      </w:rPr>
+    </w:lvl>
+    <w:lvl w:ilvl="8" w:tplc="04090005" w:tentative="1">
+      <w:start w:val="1"/>
+      <w:numFmt w:val="bullet"/>
+      <w:lvlText w:val=""/>
+      <w:lvlJc w:val="left"/>
+      <w:pPr>
+        <w:ind w:left="6680" w:hanging="360"/>
+      </w:pPr>
+      <w:rPr>
+        <w:rFonts w:ascii="Wingdings" w:hAnsi="Wingdings" w:hint="default"/>
+      </w:rPr>
+    </w:lvl>
+  </w:abstractNum>
+  <w:abstractNum w:abstractNumId="9" w15:restartNumberingAfterBreak="0">
     <w:nsid w:val="387E6A91"/>
     <w:multiLevelType w:val="hybridMultilevel"/>
     <w:tmpl w:val="03262C2E"/>
@@ -7358,7 +7695,7 @@
       </w:rPr>
     </w:lvl>
   </w:abstractNum>
-  <w:abstractNum w:abstractNumId="9" w15:restartNumberingAfterBreak="0">
+  <w:abstractNum w:abstractNumId="10" w15:restartNumberingAfterBreak="0">
     <w:nsid w:val="3AAF117A"/>
     <w:multiLevelType w:val="multilevel"/>
     <w:tmpl w:val="42FA00FE"/>
@@ -7477,7 +7814,7 @@
       </w:rPr>
     </w:lvl>
   </w:abstractNum>
-  <w:abstractNum w:abstractNumId="10" w15:restartNumberingAfterBreak="0">
+  <w:abstractNum w:abstractNumId="11" w15:restartNumberingAfterBreak="0">
     <w:nsid w:val="4051214F"/>
     <w:multiLevelType w:val="multilevel"/>
     <w:tmpl w:val="11D456F2"/>
@@ -7599,7 +7936,7 @@
       </w:rPr>
     </w:lvl>
   </w:abstractNum>
-  <w:abstractNum w:abstractNumId="11" w15:restartNumberingAfterBreak="0">
+  <w:abstractNum w:abstractNumId="12" w15:restartNumberingAfterBreak="0">
     <w:nsid w:val="4C78640E"/>
     <w:multiLevelType w:val="hybridMultilevel"/>
     <w:tmpl w:val="120A893A"/>
@@ -7712,7 +8049,7 @@
       </w:rPr>
     </w:lvl>
   </w:abstractNum>
-  <w:abstractNum w:abstractNumId="12" w15:restartNumberingAfterBreak="0">
+  <w:abstractNum w:abstractNumId="13" w15:restartNumberingAfterBreak="0">
     <w:nsid w:val="4D091429"/>
     <w:multiLevelType w:val="hybridMultilevel"/>
     <w:tmpl w:val="472E0B9C"/>
@@ -7825,7 +8162,7 @@
       </w:rPr>
     </w:lvl>
   </w:abstractNum>
-  <w:abstractNum w:abstractNumId="13" w15:restartNumberingAfterBreak="0">
+  <w:abstractNum w:abstractNumId="14" w15:restartNumberingAfterBreak="0">
     <w:nsid w:val="54D66DBF"/>
     <w:multiLevelType w:val="hybridMultilevel"/>
     <w:tmpl w:val="F9A2872E"/>
@@ -7938,7 +8275,7 @@
       </w:rPr>
     </w:lvl>
   </w:abstractNum>
-  <w:abstractNum w:abstractNumId="14" w15:restartNumberingAfterBreak="0">
+  <w:abstractNum w:abstractNumId="15" w15:restartNumberingAfterBreak="0">
     <w:nsid w:val="55DC2A89"/>
     <w:multiLevelType w:val="multilevel"/>
     <w:tmpl w:val="1A582278"/>
@@ -8051,7 +8388,7 @@
       </w:rPr>
     </w:lvl>
   </w:abstractNum>
-  <w:abstractNum w:abstractNumId="15" w15:restartNumberingAfterBreak="0">
+  <w:abstractNum w:abstractNumId="16" w15:restartNumberingAfterBreak="0">
     <w:nsid w:val="56194FC8"/>
     <w:multiLevelType w:val="hybridMultilevel"/>
     <w:tmpl w:val="E502392A"/>
@@ -8164,7 +8501,7 @@
       </w:rPr>
     </w:lvl>
   </w:abstractNum>
-  <w:abstractNum w:abstractNumId="16" w15:restartNumberingAfterBreak="0">
+  <w:abstractNum w:abstractNumId="17" w15:restartNumberingAfterBreak="0">
     <w:nsid w:val="5B271F6B"/>
     <w:multiLevelType w:val="multilevel"/>
     <w:tmpl w:val="252C9230"/>
@@ -8286,7 +8623,7 @@
       </w:rPr>
     </w:lvl>
   </w:abstractNum>
-  <w:abstractNum w:abstractNumId="17" w15:restartNumberingAfterBreak="0">
+  <w:abstractNum w:abstractNumId="18" w15:restartNumberingAfterBreak="0">
     <w:nsid w:val="624114D8"/>
     <w:multiLevelType w:val="hybridMultilevel"/>
     <w:tmpl w:val="A1CEEAAC"/>
@@ -8402,7 +8739,7 @@
       </w:rPr>
     </w:lvl>
   </w:abstractNum>
-  <w:abstractNum w:abstractNumId="18" w15:restartNumberingAfterBreak="0">
+  <w:abstractNum w:abstractNumId="19" w15:restartNumberingAfterBreak="0">
     <w:nsid w:val="6BEC10E5"/>
     <w:multiLevelType w:val="hybridMultilevel"/>
     <w:tmpl w:val="8BA0E93E"/>
@@ -8515,7 +8852,7 @@
       </w:rPr>
     </w:lvl>
   </w:abstractNum>
-  <w:abstractNum w:abstractNumId="19" w15:restartNumberingAfterBreak="0">
+  <w:abstractNum w:abstractNumId="20" w15:restartNumberingAfterBreak="0">
     <w:nsid w:val="75F33C12"/>
     <w:multiLevelType w:val="hybridMultilevel"/>
     <w:tmpl w:val="74EE3F44"/>
@@ -8628,7 +8965,7 @@
       </w:rPr>
     </w:lvl>
   </w:abstractNum>
-  <w:abstractNum w:abstractNumId="20" w15:restartNumberingAfterBreak="0">
+  <w:abstractNum w:abstractNumId="21" w15:restartNumberingAfterBreak="0">
     <w:nsid w:val="79EC17E7"/>
     <w:multiLevelType w:val="hybridMultilevel"/>
     <w:tmpl w:val="48321C08"/>
@@ -8751,7 +9088,7 @@
       </w:rPr>
     </w:lvl>
   </w:abstractNum>
-  <w:abstractNum w:abstractNumId="21" w15:restartNumberingAfterBreak="0">
+  <w:abstractNum w:abstractNumId="22" w15:restartNumberingAfterBreak="0">
     <w:nsid w:val="7A735253"/>
     <w:multiLevelType w:val="multilevel"/>
     <w:tmpl w:val="E7C06260"/>
@@ -8880,7 +9217,7 @@
       </w:rPr>
     </w:lvl>
   </w:abstractNum>
-  <w:abstractNum w:abstractNumId="22" w15:restartNumberingAfterBreak="0">
+  <w:abstractNum w:abstractNumId="23" w15:restartNumberingAfterBreak="0">
     <w:nsid w:val="7BF7734B"/>
     <w:multiLevelType w:val="hybridMultilevel"/>
     <w:tmpl w:val="CB727112"/>
@@ -8993,7 +9330,7 @@
       </w:rPr>
     </w:lvl>
   </w:abstractNum>
-  <w:abstractNum w:abstractNumId="23" w15:restartNumberingAfterBreak="0">
+  <w:abstractNum w:abstractNumId="24" w15:restartNumberingAfterBreak="0">
     <w:nsid w:val="7FB752F6"/>
     <w:multiLevelType w:val="hybridMultilevel"/>
     <w:tmpl w:val="BB543544"/>
@@ -9116,31 +9453,31 @@
     <w:abstractNumId w:val="5"/>
   </w:num>
   <w:num w:numId="2" w16cid:durableId="1189560116">
-    <w:abstractNumId w:val="17"/>
+    <w:abstractNumId w:val="18"/>
   </w:num>
   <w:num w:numId="3" w16cid:durableId="970406269">
-    <w:abstractNumId w:val="10"/>
+    <w:abstractNumId w:val="11"/>
   </w:num>
   <w:num w:numId="4" w16cid:durableId="1317416629">
-    <w:abstractNumId w:val="23"/>
+    <w:abstractNumId w:val="24"/>
   </w:num>
   <w:num w:numId="5" w16cid:durableId="1037655340">
-    <w:abstractNumId w:val="21"/>
+    <w:abstractNumId w:val="22"/>
   </w:num>
   <w:num w:numId="6" w16cid:durableId="452754310">
     <w:abstractNumId w:val="0"/>
   </w:num>
   <w:num w:numId="7" w16cid:durableId="175115379">
-    <w:abstractNumId w:val="9"/>
+    <w:abstractNumId w:val="10"/>
   </w:num>
   <w:num w:numId="8" w16cid:durableId="1349133973">
-    <w:abstractNumId w:val="20"/>
+    <w:abstractNumId w:val="21"/>
   </w:num>
   <w:num w:numId="9" w16cid:durableId="1775129039">
-    <w:abstractNumId w:val="16"/>
+    <w:abstractNumId w:val="17"/>
   </w:num>
   <w:num w:numId="10" w16cid:durableId="1095441991">
-    <w:abstractNumId w:val="11"/>
+    <w:abstractNumId w:val="12"/>
   </w:num>
   <w:num w:numId="11" w16cid:durableId="273367548">
     <w:abstractNumId w:val="6"/>
@@ -9149,28 +9486,28 @@
     <w:abstractNumId w:val="2"/>
   </w:num>
   <w:num w:numId="13" w16cid:durableId="132144349">
-    <w:abstractNumId w:val="12"/>
+    <w:abstractNumId w:val="13"/>
   </w:num>
   <w:num w:numId="14" w16cid:durableId="232198309">
-    <w:abstractNumId w:val="8"/>
+    <w:abstractNumId w:val="9"/>
   </w:num>
   <w:num w:numId="15" w16cid:durableId="1434127496">
-    <w:abstractNumId w:val="14"/>
+    <w:abstractNumId w:val="15"/>
   </w:num>
   <w:num w:numId="16" w16cid:durableId="1955937627">
-    <w:abstractNumId w:val="22"/>
+    <w:abstractNumId w:val="23"/>
   </w:num>
   <w:num w:numId="17" w16cid:durableId="919287155">
     <w:abstractNumId w:val="7"/>
   </w:num>
   <w:num w:numId="18" w16cid:durableId="837306438">
-    <w:abstractNumId w:val="18"/>
+    <w:abstractNumId w:val="19"/>
   </w:num>
   <w:num w:numId="19" w16cid:durableId="1099302071">
     <w:abstractNumId w:val="4"/>
   </w:num>
   <w:num w:numId="20" w16cid:durableId="804738839">
-    <w:abstractNumId w:val="15"/>
+    <w:abstractNumId w:val="16"/>
   </w:num>
   <w:num w:numId="21" w16cid:durableId="1892574057">
     <w:abstractNumId w:val="1"/>
@@ -9179,10 +9516,13 @@
     <w:abstractNumId w:val="3"/>
   </w:num>
   <w:num w:numId="23" w16cid:durableId="1411582221">
-    <w:abstractNumId w:val="19"/>
+    <w:abstractNumId w:val="20"/>
   </w:num>
   <w:num w:numId="24" w16cid:durableId="49889696">
-    <w:abstractNumId w:val="13"/>
+    <w:abstractNumId w:val="14"/>
+  </w:num>
+  <w:num w:numId="25" w16cid:durableId="1399402109">
+    <w:abstractNumId w:val="8"/>
   </w:num>
 </w:numbering>
 </file>
@@ -9936,6 +10276,29 @@
       <w:szCs w:val="20"/>
     </w:rPr>
   </w:style>
+  <w:style w:type="character" w:styleId="Hyperlink">
+    <w:name w:val="Hyperlink"/>
+    <w:basedOn w:val="DefaultParagraphFont"/>
+    <w:uiPriority w:val="99"/>
+    <w:unhideWhenUsed/>
+    <w:rsid w:val="0005031A"/>
+    <w:rPr>
+      <w:color w:val="0000FF" w:themeColor="hyperlink"/>
+      <w:u w:val="single"/>
+    </w:rPr>
+  </w:style>
+  <w:style w:type="character" w:styleId="UnresolvedMention">
+    <w:name w:val="Unresolved Mention"/>
+    <w:basedOn w:val="DefaultParagraphFont"/>
+    <w:uiPriority w:val="99"/>
+    <w:semiHidden/>
+    <w:unhideWhenUsed/>
+    <w:rsid w:val="0005031A"/>
+    <w:rPr>
+      <w:color w:val="605E5C"/>
+      <w:shd w:val="clear" w:color="auto" w:fill="E1DFDD"/>
+    </w:rPr>
+  </w:style>
 </w:styles>
 </file>
 
@@ -10225,95 +10588,6 @@
 <file path=customXml/item1.xml><?xml version="1.0" encoding="utf-8"?>
 <b:Sources xmlns:b="http://schemas.openxmlformats.org/officeDocument/2006/bibliography" xmlns="http://schemas.openxmlformats.org/officeDocument/2006/bibliography" SelectedStyle="\APASixthEditionOfficeOnline.xsl" StyleName="APA" Version="6">
   <b:Source>
-    <b:Tag>Wei18</b:Tag>
-    <b:SourceType>BookSection</b:SourceType>
-    <b:Guid>{A28CFF3E-E957-4FE2-9B17-055244171146}</b:Guid>
-    <b:Title>Psychological Ownership in Egocentric Categorization Theory</b:Title>
-    <b:Year>2018</b:Year>
-    <b:Pages>33-52</b:Pages>
-    <b:BookTitle>Psychological Ownership and Consumer Behavior</b:BookTitle>
-    <b:City>Los Angeles</b:City>
-    <b:Author>
-      <b:Author>
-        <b:NameList>
-          <b:Person>
-            <b:Last>Weiss</b:Last>
-            <b:First>Liad</b:First>
-          </b:Person>
-          <b:Person>
-            <b:Last>Johar</b:Last>
-            <b:First>Gita</b:First>
-          </b:Person>
-        </b:NameList>
-      </b:Author>
-      <b:BookAuthor>
-        <b:NameList>
-          <b:Person>
-            <b:Last>Peck</b:Last>
-            <b:First>Joann</b:First>
-          </b:Person>
-          <b:Person>
-            <b:Last>Shu</b:Last>
-            <b:First>Suzanne</b:First>
-          </b:Person>
-        </b:NameList>
-      </b:BookAuthor>
-    </b:Author>
-    <b:RefOrder>3</b:RefOrder>
-  </b:Source>
-  <b:Source>
-    <b:Tag>Fus14</b:Tag>
-    <b:SourceType>JournalArticle</b:SourceType>
-    <b:Guid>{D51498E6-E73B-40E8-B9FD-FF242A6BD6BA}</b:Guid>
-    <b:Title>The Endowment Effect</b:Title>
-    <b:Year>2014</b:Year>
-    <b:Pages>555-579</b:Pages>
-    <b:JournalName>The Annual Review of Economics</b:JournalName>
-    <b:Author>
-      <b:Author>
-        <b:NameList>
-          <b:Person>
-            <b:Last>Fuster</b:Last>
-            <b:First>Andreas</b:First>
-          </b:Person>
-          <b:Person>
-            <b:Last>Ericson</b:Last>
-            <b:First>Keith</b:First>
-          </b:Person>
-        </b:NameList>
-      </b:Author>
-    </b:Author>
-    <b:RefOrder>4</b:RefOrder>
-  </b:Source>
-  <b:Source>
-    <b:Tag>Ora20</b:Tag>
-    <b:SourceType>JournalArticle</b:SourceType>
-    <b:Guid>{9DDE95C9-7836-4079-9418-51EE80F6D9DA}</b:Guid>
-    <b:Title>Rethinking ownership</b:Title>
-    <b:Year>2020</b:Year>
-    <b:Author>
-      <b:Author>
-        <b:NameList>
-          <b:Person>
-            <b:Last>Orasmaa</b:Last>
-            <b:First>Annina</b:First>
-          </b:Person>
-          <b:Person>
-            <b:Last>Laurila</b:Last>
-            <b:First>Louna</b:First>
-          </b:Person>
-          <b:Person>
-            <b:Last>Liimatainen</b:Last>
-            <b:First>Henrik</b:First>
-          </b:Person>
-        </b:NameList>
-      </b:Author>
-    </b:Author>
-    <b:JournalName>Sitra studies</b:JournalName>
-    <b:Pages>1-42</b:Pages>
-    <b:RefOrder>5</b:RefOrder>
-  </b:Source>
-  <b:Source>
     <b:Tag>Lac20</b:Tag>
     <b:SourceType>Book</b:SourceType>
     <b:Guid>{6C4D6A7B-3949-4DAE-A3ED-03928F20D5DF}</b:Guid>
@@ -10339,49 +10613,7 @@
         </b:NameList>
       </b:Author>
     </b:Author>
-    <b:RefOrder>6</b:RefOrder>
-  </b:Source>
-  <b:Source>
-    <b:Tag>Dic18</b:Tag>
-    <b:SourceType>BookSection</b:SourceType>
-    <b:Guid>{A605F909-2A48-4351-900A-0E021F2CF174}</b:Guid>
-    <b:Title>Trading Under the Influence: The Effects</b:Title>
-    <b:Year>2018</b:Year>
-    <b:City>Los Angeles</b:City>
-    <b:Publisher>Springer</b:Publisher>
-    <b:BookTitle>Psychological Ownership and Consumer Behavior</b:BookTitle>
-    <b:Pages>145-164</b:Pages>
-    <b:Author>
-      <b:Author>
-        <b:NameList>
-          <b:Person>
-            <b:Last>Dickert</b:Last>
-            <b:First>Stephan</b:First>
-          </b:Person>
-          <b:Person>
-            <b:Last>Ashby</b:Last>
-            <b:First>Nathaniel</b:First>
-          </b:Person>
-          <b:Person>
-            <b:Last>Dickert</b:Last>
-            <b:First>Andreas</b:First>
-          </b:Person>
-        </b:NameList>
-      </b:Author>
-      <b:BookAuthor>
-        <b:NameList>
-          <b:Person>
-            <b:Last>Peck</b:Last>
-            <b:First>Joann</b:First>
-          </b:Person>
-          <b:Person>
-            <b:Last>Shu</b:Last>
-            <b:First>Suzanne</b:First>
-          </b:Person>
-        </b:NameList>
-      </b:BookAuthor>
-    </b:Author>
-    <b:RefOrder>7</b:RefOrder>
+    <b:RefOrder>3</b:RefOrder>
   </b:Source>
   <b:Source>
     <b:Tag>LiD20</b:Tag>
@@ -10404,31 +10636,7 @@
       </b:Author>
     </b:Author>
     <b:JournalName>Journal of Consumer Marketing</b:JournalName>
-    <b:RefOrder>8</b:RefOrder>
-  </b:Source>
-  <b:Source>
-    <b:Tag>Dom13</b:Tag>
-    <b:SourceType>JournalArticle</b:SourceType>
-    <b:Guid>{03025F64-3407-43A1-A989-9E62DCD7099B}</b:Guid>
-    <b:Title>Explaining the Endowment Effect through Ownership: The Role of Identity, Gender, and Self-Threat</b:Title>
-    <b:JournalName>Journal of Consumer Research</b:JournalName>
-    <b:Year>2013</b:Year>
-    <b:Pages>1034-1049</b:Pages>
-    <b:Author>
-      <b:Author>
-        <b:NameList>
-          <b:Person>
-            <b:Last>Dommer</b:Last>
-            <b:First>Sara</b:First>
-          </b:Person>
-          <b:Person>
-            <b:Last>Swaminathan</b:Last>
-            <b:First>Vanitha</b:First>
-          </b:Person>
-        </b:NameList>
-      </b:Author>
-    </b:Author>
-    <b:RefOrder>9</b:RefOrder>
+    <b:RefOrder>4</b:RefOrder>
   </b:Source>
   <b:Source>
     <b:Tag>Lee20</b:Tag>
@@ -10452,7 +10660,7 @@
         </b:NameList>
       </b:Author>
     </b:Author>
-    <b:RefOrder>10</b:RefOrder>
+    <b:RefOrder>5</b:RefOrder>
   </b:Source>
   <b:Source>
     <b:Tag>Sch06</b:Tag>
@@ -10472,35 +10680,7 @@
         </b:NameList>
       </b:Author>
     </b:Author>
-    <b:RefOrder>11</b:RefOrder>
-  </b:Source>
-  <b:Source>
-    <b:Tag>Dan19</b:Tag>
-    <b:SourceType>JournalArticle</b:SourceType>
-    <b:Guid>{2EBC657A-A6DA-4365-8CF1-BD7D08FDAFCC}</b:Guid>
-    <b:Title>Lead by Example? Custom-Made Examples Created by Close Others Lead Consumers to Make Dissimilar Choices</b:Title>
-    <b:JournalName>Journal of Consumer Research</b:JournalName>
-    <b:Year>2019</b:Year>
-    <b:Pages>750-773</b:Pages>
-    <b:Author>
-      <b:Author>
-        <b:NameList>
-          <b:Person>
-            <b:Last>D'angelo</b:Last>
-            <b:First>Jennifer</b:First>
-          </b:Person>
-          <b:Person>
-            <b:Last>Diehl</b:Last>
-            <b:First>Kristin</b:First>
-          </b:Person>
-          <b:Person>
-            <b:Last>Cavanaugh</b:Last>
-            <b:First>Lisa</b:First>
-          </b:Person>
-        </b:NameList>
-      </b:Author>
-    </b:Author>
-    <b:RefOrder>12</b:RefOrder>
+    <b:RefOrder>6</b:RefOrder>
   </b:Source>
   <b:Source>
     <b:Tag>Mor21</b:Tag>
@@ -10536,7 +10716,7 @@
         </b:NameList>
       </b:Author>
     </b:Author>
-    <b:RefOrder>13</b:RefOrder>
+    <b:RefOrder>7</b:RefOrder>
   </b:Source>
   <b:Source>
     <b:Tag>Bha10</b:Tag>
@@ -10556,31 +10736,7 @@
         </b:NameList>
       </b:Author>
     </b:Author>
-    <b:RefOrder>14</b:RefOrder>
-  </b:Source>
-  <b:Source>
-    <b:Tag>Ata17</b:Tag>
-    <b:SourceType>JournalArticle</b:SourceType>
-    <b:Guid>{6E114D67-D142-4CF3-BD69-C1CA16614AA6}</b:Guid>
-    <b:Title>Digital Goods Are Valued Less Than Physical Goods</b:Title>
-    <b:Year>2017</b:Year>
-    <b:JournalName>Journal of Consumer Research</b:JournalName>
-    <b:Pages>1343-1357</b:Pages>
-    <b:Author>
-      <b:Author>
-        <b:NameList>
-          <b:Person>
-            <b:Last>Atasoy</b:Last>
-            <b:First>Ozgun</b:First>
-          </b:Person>
-          <b:Person>
-            <b:Last>Morewedge</b:Last>
-            <b:First>Carey</b:First>
-          </b:Person>
-        </b:NameList>
-      </b:Author>
-    </b:Author>
-    <b:RefOrder>15</b:RefOrder>
+    <b:RefOrder>8</b:RefOrder>
   </b:Source>
   <b:Source>
     <b:Tag>Pie04</b:Tag>
@@ -10604,103 +10760,7 @@
         </b:NameList>
       </b:Author>
     </b:Author>
-    <b:RefOrder>16</b:RefOrder>
-  </b:Source>
-  <b:Source>
-    <b:Tag>Fra09</b:Tag>
-    <b:SourceType>JournalArticle</b:SourceType>
-    <b:Guid>{D61C5293-768B-4A36-859A-3990D2D7F5FC}</b:Guid>
-    <b:Title>Testing the Value of Customization: When Do Customers Really Prefer Products Tailored to Their Preferences?</b:Title>
-    <b:JournalName>Journal of Marketing</b:JournalName>
-    <b:Year>2009</b:Year>
-    <b:Pages>103-121</b:Pages>
-    <b:Author>
-      <b:Author>
-        <b:NameList>
-          <b:Person>
-            <b:Last>Franke</b:Last>
-            <b:First>Nikolaus</b:First>
-          </b:Person>
-          <b:Person>
-            <b:Last>Keinz</b:Last>
-            <b:First>Peter</b:First>
-          </b:Person>
-          <b:Person>
-            <b:Last>Steger</b:Last>
-            <b:First>Christoph</b:First>
-          </b:Person>
-        </b:NameList>
-      </b:Author>
-    </b:Author>
-    <b:RefOrder>17</b:RefOrder>
-  </b:Source>
-  <b:Source>
-    <b:Tag>Jac07</b:Tag>
-    <b:SourceType>JournalArticle</b:SourceType>
-    <b:Guid>{746F2438-F84F-449E-9F3B-559400C2EFAD}</b:Guid>
-    <b:Title>Product Complexity: A Definition and Impacts on Operations</b:Title>
-    <b:JournalName>Decision Line</b:JournalName>
-    <b:Year>2007</b:Year>
-    <b:Pages>6-9, 21</b:Pages>
-    <b:Author>
-      <b:Author>
-        <b:NameList>
-          <b:Person>
-            <b:Last>Jacobs</b:Last>
-            <b:First>Mark</b:First>
-          </b:Person>
-        </b:NameList>
-      </b:Author>
-    </b:Author>
-    <b:RefOrder>18</b:RefOrder>
-  </b:Source>
-  <b:Source>
-    <b:Tag>Can15</b:Tag>
-    <b:SourceType>JournalArticle</b:SourceType>
-    <b:Guid>{AE9847AE-5407-4CA9-8585-7963D68A2E29}</b:Guid>
-    <b:Title>The moderating effect of product complexity on new product development and supply chain management integration</b:Title>
-    <b:JournalName>Production Planning and Control</b:JournalName>
-    <b:Year>2015</b:Year>
-    <b:Pages>1306-1317</b:Pages>
-    <b:Author>
-      <b:Author>
-        <b:NameList>
-          <b:Person>
-            <b:Last>Caniato</b:Last>
-            <b:First>Federico</b:First>
-          </b:Person>
-          <b:Person>
-            <b:Last>Größler</b:Last>
-            <b:First>Andreas</b:First>
-          </b:Person>
-        </b:NameList>
-      </b:Author>
-    </b:Author>
-    <b:RefOrder>19</b:RefOrder>
-  </b:Source>
-  <b:Source>
-    <b:Tag>Swa01</b:Tag>
-    <b:SourceType>JournalArticle</b:SourceType>
-    <b:Guid>{795731D1-F03C-4942-A0AF-7416BF488A81}</b:Guid>
-    <b:Title>The Influence of Task Complexity on Consumer Choice: A Latent Class Model of Decision Strategy Switching</b:Title>
-    <b:Year>2001</b:Year>
-    <b:JournalName>JOURNAL OF CONSUMER RESEARCH</b:JournalName>
-    <b:Pages>135-148</b:Pages>
-    <b:Author>
-      <b:Author>
-        <b:NameList>
-          <b:Person>
-            <b:Last>Swait</b:Last>
-            <b:First>Joffre</b:First>
-          </b:Person>
-          <b:Person>
-            <b:Last>Adamowicz</b:Last>
-            <b:First>Wiktor</b:First>
-          </b:Person>
-        </b:NameList>
-      </b:Author>
-    </b:Author>
-    <b:RefOrder>20</b:RefOrder>
+    <b:RefOrder>9</b:RefOrder>
   </b:Source>
   <b:Source>
     <b:Tag>Fra091</b:Tag>
@@ -10728,7 +10788,7 @@
         </b:NameList>
       </b:Author>
     </b:Author>
-    <b:RefOrder>21</b:RefOrder>
+    <b:RefOrder>10</b:RefOrder>
   </b:Source>
   <b:Source>
     <b:Tag>DuR15</b:Tag>
@@ -10756,7 +10816,7 @@
         </b:NameList>
       </b:Author>
     </b:Author>
-    <b:RefOrder>22</b:RefOrder>
+    <b:RefOrder>11</b:RefOrder>
   </b:Source>
   <b:Source>
     <b:Tag>Lan66</b:Tag>
@@ -10776,7 +10836,7 @@
         </b:NameList>
       </b:Author>
     </b:Author>
-    <b:RefOrder>23</b:RefOrder>
+    <b:RefOrder>12</b:RefOrder>
   </b:Source>
   <b:Source>
     <b:Tag>Dha00</b:Tag>
@@ -10800,83 +10860,7 @@
         </b:NameList>
       </b:Author>
     </b:Author>
-    <b:RefOrder>24</b:RefOrder>
-  </b:Source>
-  <b:Source>
-    <b:Tag>Nor12</b:Tag>
-    <b:SourceType>JournalArticle</b:SourceType>
-    <b:Guid>{A8D160FC-13CE-4668-87A5-EDB62D222600}</b:Guid>
-    <b:Title>The “IKEA Effect”: When Labor Leads to Love</b:Title>
-    <b:JournalName>Journal of Consumer Psychology</b:JournalName>
-    <b:Year>2012</b:Year>
-    <b:Pages>453-460</b:Pages>
-    <b:Author>
-      <b:Author>
-        <b:NameList>
-          <b:Person>
-            <b:Last>Norton</b:Last>
-            <b:First>Michael</b:First>
-          </b:Person>
-          <b:Person>
-            <b:Last>Mochon</b:Last>
-            <b:First>Daniel</b:First>
-          </b:Person>
-          <b:Person>
-            <b:Last>Ariely </b:Last>
-            <b:First>Dan</b:First>
-          </b:Person>
-        </b:NameList>
-      </b:Author>
-    </b:Author>
-    <b:RefOrder>25</b:RefOrder>
-  </b:Source>
-  <b:Source>
-    <b:Tag>Pie10</b:Tag>
-    <b:SourceType>JournalArticle</b:SourceType>
-    <b:Guid>{BAB98539-71D4-42DC-A8D6-C03EB994525B}</b:Guid>
-    <b:Title>The Stopping Power of Advertising: Measures and Effects of Visual Complexity</b:Title>
-    <b:JournalName>Journal of Marketing</b:JournalName>
-    <b:Year>2010</b:Year>
-    <b:Pages>48-60</b:Pages>
-    <b:Author>
-      <b:Author>
-        <b:NameList>
-          <b:Person>
-            <b:Last>Pieters</b:Last>
-            <b:First>Rik</b:First>
-          </b:Person>
-          <b:Person>
-            <b:Last>Wedel</b:Last>
-            <b:First>Michel</b:First>
-          </b:Person>
-          <b:Person>
-            <b:Last>Batra</b:Last>
-            <b:First>Rajeev</b:First>
-          </b:Person>
-        </b:NameList>
-      </b:Author>
-    </b:Author>
-    <b:RefOrder>26</b:RefOrder>
-  </b:Source>
-  <b:Source>
-    <b:Tag>Low98</b:Tag>
-    <b:SourceType>JournalArticle</b:SourceType>
-    <b:Guid>{A4F05347-5395-4CBB-B1B9-511CB838C198}</b:Guid>
-    <b:Title>The Effects of Syntactic Complexity on Advertising Persuasiveness</b:Title>
-    <b:JournalName>Journal of Consumer Psychology</b:JournalName>
-    <b:Year>1998</b:Year>
-    <b:Pages>187-206</b:Pages>
-    <b:Author>
-      <b:Author>
-        <b:NameList>
-          <b:Person>
-            <b:Last>Lowrey</b:Last>
-            <b:First>Tina</b:First>
-          </b:Person>
-        </b:NameList>
-      </b:Author>
-    </b:Author>
-    <b:RefOrder>27</b:RefOrder>
+    <b:RefOrder>13</b:RefOrder>
   </b:Source>
   <b:Source>
     <b:Tag>Ata18</b:Tag>
@@ -10900,7 +10884,7 @@
         </b:NameList>
       </b:Author>
     </b:Author>
-    <b:RefOrder>28</b:RefOrder>
+    <b:RefOrder>14</b:RefOrder>
   </b:Source>
   <b:Source>
     <b:Tag>Kim16</b:Tag>
@@ -10925,30 +10909,6 @@
     <b:RefOrder>2</b:RefOrder>
   </b:Source>
   <b:Source>
-    <b:Tag>Bot11</b:Tag>
-    <b:SourceType>JournalArticle</b:SourceType>
-    <b:Guid>{1EBFE629-2915-4A15-B4BF-38BD0E477F89}</b:Guid>
-    <b:Title>The Locus of Choice: Personal Causality and Satisfaction with Hedonic and Utilitarian Decisions</b:Title>
-    <b:Year>2011</b:Year>
-    <b:Author>
-      <b:Author>
-        <b:NameList>
-          <b:Person>
-            <b:Last>Botti</b:Last>
-            <b:First>Simona</b:First>
-          </b:Person>
-          <b:Person>
-            <b:Last>Mcgill</b:Last>
-            <b:First>Ann</b:First>
-          </b:Person>
-        </b:NameList>
-      </b:Author>
-    </b:Author>
-    <b:JournalName>Journal of Consumer Research</b:JournalName>
-    <b:Pages>1065-1078</b:Pages>
-    <b:RefOrder>29</b:RefOrder>
-  </b:Source>
-  <b:Source>
     <b:Tag>Mor211</b:Tag>
     <b:SourceType>JournalArticle</b:SourceType>
     <b:Guid>{67F20BB4-8A33-4A36-810D-F27198774ACA}</b:Guid>
@@ -10966,7 +10926,7 @@
         </b:NameList>
       </b:Author>
     </b:Author>
-    <b:RefOrder>30</b:RefOrder>
+    <b:RefOrder>15</b:RefOrder>
   </b:Source>
   <b:Source>
     <b:Tag>Shu11</b:Tag>
@@ -11012,7 +10972,7 @@
         </b:NameList>
       </b:Author>
     </b:Author>
-    <b:RefOrder>31</b:RefOrder>
+    <b:RefOrder>16</b:RefOrder>
   </b:Source>
   <b:Source>
     <b:Tag>Aro21</b:Tag>
@@ -11058,13 +11018,38 @@
         </b:NameList>
       </b:Author>
     </b:Author>
-    <b:RefOrder>32</b:RefOrder>
+    <b:RefOrder>17</b:RefOrder>
+  </b:Source>
+  <b:Source>
+    <b:Tag>Bon15</b:Tag>
+    <b:SourceType>JournalArticle</b:SourceType>
+    <b:Guid>{9B1B88F9-ACDB-44CC-914B-371D7713BB59}</b:Guid>
+    <b:Title>Psychological ownership, touch, and willingness to pay for an extended warranty</b:Title>
+    <b:Year>2015</b:Year>
+    <b:JournalName>Journal of Marketing Theory and Practice</b:JournalName>
+    <b:Pages>224-234</b:Pages>
+    <b:Author>
+      <b:Author>
+        <b:NameList>
+          <b:Person>
+            <b:Last>Bonaventure</b:Last>
+            <b:First>Simon</b:First>
+          </b:Person>
+          <b:Person>
+            <b:Last>Chebat</b:Last>
+            <b:Middle>Charles</b:Middle>
+            <b:First>Jean</b:First>
+          </b:Person>
+        </b:NameList>
+      </b:Author>
+    </b:Author>
+    <b:RefOrder>18</b:RefOrder>
   </b:Source>
 </b:Sources>
 </file>
 
 <file path=customXml/itemProps1.xml><?xml version="1.0" encoding="utf-8"?>
-<ds:datastoreItem xmlns:ds="http://schemas.openxmlformats.org/officeDocument/2006/customXml" ds:itemID="{6966765C-6DEC-4CB0-B1D0-67578D725A63}">
+<ds:datastoreItem xmlns:ds="http://schemas.openxmlformats.org/officeDocument/2006/customXml" ds:itemID="{8E34B602-F192-4A04-B0F9-7ED13B19439A}">
   <ds:schemaRefs>
     <ds:schemaRef ds:uri="http://schemas.openxmlformats.org/officeDocument/2006/bibliography"/>
   </ds:schemaRefs>

</xml_diff>